<commit_message>
Capítulo 4 Aula 1
</commit_message>
<xml_diff>
--- a/Curso de HTML5 e CSS3.docx
+++ b/Curso de HTML5 e CSS3.docx
@@ -1311,16 +1311,36 @@
       <w:pPr>
         <w:spacing w:after="0"/>
         <w:jc w:val="both"/>
-      </w:pPr>
-      <w:r>
+        <w:rPr>
+          <w:lang w:val="en-US"/>
+        </w:rPr>
+      </w:pPr>
+      <w:r>
+        <w:rPr>
+          <w:lang w:val="en-US"/>
+        </w:rPr>
         <w:t>ozir</w:t>
       </w:r>
       <w:r>
+        <w:rPr>
+          <w:lang w:val="en-US"/>
+        </w:rPr>
         <w:t>.com.br</w:t>
       </w:r>
       <w:r>
-        <w:t xml:space="preserve"> = domínio</w:t>
-      </w:r>
+        <w:rPr>
+          <w:lang w:val="en-US"/>
+        </w:rPr>
+        <w:t xml:space="preserve"> = </w:t>
+      </w:r>
+      <w:proofErr w:type="spellStart"/>
+      <w:r>
+        <w:rPr>
+          <w:lang w:val="en-US"/>
+        </w:rPr>
+        <w:t>domínio</w:t>
+      </w:r>
+      <w:proofErr w:type="spellEnd"/>
     </w:p>
     <w:p>
       <w:pPr>
@@ -1729,6 +1749,7 @@
           <w:b/>
           <w:sz w:val="24"/>
           <w:szCs w:val="24"/>
+          <w:lang w:val="en-US"/>
         </w:rPr>
       </w:pPr>
       <w:proofErr w:type="spellStart"/>
@@ -1737,6 +1758,7 @@
           <w:b/>
           <w:sz w:val="24"/>
           <w:szCs w:val="24"/>
+          <w:lang w:val="en-US"/>
         </w:rPr>
         <w:t>Capítulo</w:t>
       </w:r>
@@ -1746,24 +1768,189 @@
           <w:b/>
           <w:sz w:val="24"/>
           <w:szCs w:val="24"/>
-        </w:rPr>
-        <w:t xml:space="preserve"> 3 Aula </w:t>
-      </w:r>
-      <w:r>
+          <w:lang w:val="en-US"/>
+        </w:rPr>
+        <w:t xml:space="preserve"> 3 Aula 2 – Front-end, back-end e Full Stack</w:t>
+      </w:r>
+    </w:p>
+    <w:p>
+      <w:pPr>
+        <w:spacing w:after="0"/>
+        <w:jc w:val="both"/>
+      </w:pPr>
+      <w:r>
+        <w:t>Front-</w:t>
+      </w:r>
+      <w:proofErr w:type="spellStart"/>
+      <w:r>
+        <w:t>end</w:t>
+      </w:r>
+      <w:proofErr w:type="spellEnd"/>
+      <w:r>
+        <w:t xml:space="preserve"> – é o desenvolvimento do lado do cliente</w:t>
+      </w:r>
+      <w:r>
+        <w:t xml:space="preserve"> (Conteúdo, design, </w:t>
+      </w:r>
+      <w:proofErr w:type="spellStart"/>
+      <w:r>
+        <w:t>etc</w:t>
+      </w:r>
+      <w:proofErr w:type="spellEnd"/>
+      <w:r>
+        <w:t>)</w:t>
+      </w:r>
+    </w:p>
+    <w:p>
+      <w:pPr>
+        <w:spacing w:after="0"/>
+        <w:jc w:val="both"/>
+      </w:pPr>
+      <w:r>
+        <w:t>Back-</w:t>
+      </w:r>
+      <w:proofErr w:type="spellStart"/>
+      <w:r>
+        <w:t>end</w:t>
+      </w:r>
+      <w:proofErr w:type="spellEnd"/>
+      <w:r>
+        <w:t xml:space="preserve"> – é o desenvolvimento do lado do servidor (Banco de dados, </w:t>
+      </w:r>
+      <w:proofErr w:type="spellStart"/>
+      <w:r>
+        <w:t>etc</w:t>
+      </w:r>
+      <w:proofErr w:type="spellEnd"/>
+      <w:r>
+        <w:t>)</w:t>
+      </w:r>
+    </w:p>
+    <w:p>
+      <w:pPr>
+        <w:spacing w:after="0"/>
+        <w:jc w:val="both"/>
+      </w:pPr>
+      <w:proofErr w:type="spellStart"/>
+      <w:r>
+        <w:t>Full</w:t>
+      </w:r>
+      <w:proofErr w:type="spellEnd"/>
+      <w:r>
+        <w:t xml:space="preserve"> </w:t>
+      </w:r>
+      <w:proofErr w:type="spellStart"/>
+      <w:r>
+        <w:t>Stack</w:t>
+      </w:r>
+      <w:proofErr w:type="spellEnd"/>
+      <w:r>
+        <w:t xml:space="preserve"> </w:t>
+      </w:r>
+      <w:r>
+        <w:t>–</w:t>
+      </w:r>
+      <w:r>
+        <w:t xml:space="preserve"> </w:t>
+      </w:r>
+      <w:r>
+        <w:t xml:space="preserve">é a junção de conhecimento das tecnologias do </w:t>
+      </w:r>
+      <w:proofErr w:type="spellStart"/>
+      <w:r>
+        <w:t>Font-end</w:t>
+      </w:r>
+      <w:proofErr w:type="spellEnd"/>
+      <w:r>
+        <w:t xml:space="preserve"> e Back-</w:t>
+      </w:r>
+      <w:proofErr w:type="spellStart"/>
+      <w:r>
+        <w:t>end</w:t>
+      </w:r>
+      <w:proofErr w:type="spellEnd"/>
+    </w:p>
+    <w:p>
+      <w:pPr>
+        <w:spacing w:after="0"/>
+        <w:jc w:val="both"/>
+      </w:pPr>
+    </w:p>
+    <w:p>
+      <w:pPr>
+        <w:spacing w:after="0"/>
+        <w:jc w:val="both"/>
+      </w:pPr>
+      <w:r>
+        <w:rPr>
+          <w:noProof/>
+          <w:lang w:eastAsia="pt-BR"/>
+        </w:rPr>
+        <w:drawing>
+          <wp:inline distT="0" distB="0" distL="0" distR="0" wp14:anchorId="66792555" wp14:editId="31CEF8EC">
+            <wp:extent cx="5400040" cy="2985135"/>
+            <wp:effectExtent l="0" t="0" r="0" b="5715"/>
+            <wp:docPr id="9" name="Imagem 9"/>
+            <wp:cNvGraphicFramePr>
+              <a:graphicFrameLocks xmlns:a="http://schemas.openxmlformats.org/drawingml/2006/main" noChangeAspect="1"/>
+            </wp:cNvGraphicFramePr>
+            <a:graphic xmlns:a="http://schemas.openxmlformats.org/drawingml/2006/main">
+              <a:graphicData uri="http://schemas.openxmlformats.org/drawingml/2006/picture">
+                <pic:pic xmlns:pic="http://schemas.openxmlformats.org/drawingml/2006/picture">
+                  <pic:nvPicPr>
+                    <pic:cNvPr id="1" name=""/>
+                    <pic:cNvPicPr/>
+                  </pic:nvPicPr>
+                  <pic:blipFill>
+                    <a:blip r:embed="rId14"/>
+                    <a:stretch>
+                      <a:fillRect/>
+                    </a:stretch>
+                  </pic:blipFill>
+                  <pic:spPr>
+                    <a:xfrm>
+                      <a:off x="0" y="0"/>
+                      <a:ext cx="5400040" cy="2985135"/>
+                    </a:xfrm>
+                    <a:prstGeom prst="rect">
+                      <a:avLst/>
+                    </a:prstGeom>
+                  </pic:spPr>
+                </pic:pic>
+              </a:graphicData>
+            </a:graphic>
+          </wp:inline>
+        </w:drawing>
+      </w:r>
+    </w:p>
+    <w:p>
+      <w:pPr>
+        <w:spacing w:after="0"/>
+        <w:jc w:val="both"/>
+      </w:pPr>
+    </w:p>
+    <w:p>
+      <w:pPr>
+        <w:pStyle w:val="PargrafodaLista"/>
+        <w:numPr>
+          <w:ilvl w:val="0"/>
+          <w:numId w:val="2"/>
+        </w:numPr>
+        <w:spacing w:after="0"/>
+        <w:jc w:val="both"/>
         <w:rPr>
           <w:b/>
           <w:sz w:val="24"/>
           <w:szCs w:val="24"/>
         </w:rPr>
-        <w:t>2</w:t>
-      </w:r>
+      </w:pPr>
       <w:r>
         <w:rPr>
           <w:b/>
           <w:sz w:val="24"/>
           <w:szCs w:val="24"/>
         </w:rPr>
-        <w:t xml:space="preserve"> –</w:t>
+        <w:t>Capítulo 4</w:t>
       </w:r>
       <w:r>
         <w:rPr>
@@ -1771,17 +1958,407 @@
           <w:sz w:val="24"/>
           <w:szCs w:val="24"/>
         </w:rPr>
-        <w:t xml:space="preserve"> Front-end, back-end e Full Stack</w:t>
-      </w:r>
-    </w:p>
-    <w:p>
-      <w:pPr>
-        <w:spacing w:after="0"/>
-        <w:jc w:val="both"/>
-        <w:rPr>
-          <w:lang w:val="en-US"/>
-        </w:rPr>
-      </w:pPr>
+        <w:t xml:space="preserve"> Aula </w:t>
+      </w:r>
+      <w:r>
+        <w:rPr>
+          <w:b/>
+          <w:sz w:val="24"/>
+          <w:szCs w:val="24"/>
+        </w:rPr>
+        <w:t>1</w:t>
+      </w:r>
+      <w:r>
+        <w:rPr>
+          <w:b/>
+          <w:sz w:val="24"/>
+          <w:szCs w:val="24"/>
+        </w:rPr>
+        <w:t xml:space="preserve"> –</w:t>
+      </w:r>
+      <w:r>
+        <w:rPr>
+          <w:b/>
+          <w:sz w:val="24"/>
+          <w:szCs w:val="24"/>
+        </w:rPr>
+        <w:t xml:space="preserve"> Instalando todas as ferramentas</w:t>
+      </w:r>
+    </w:p>
+    <w:p>
+      <w:pPr>
+        <w:spacing w:after="0"/>
+        <w:jc w:val="both"/>
+      </w:pPr>
+      <w:r>
+        <w:t xml:space="preserve">Instalar o Google Chrome e Visual Studio </w:t>
+      </w:r>
+      <w:proofErr w:type="spellStart"/>
+      <w:r>
+        <w:t>Code</w:t>
+      </w:r>
+      <w:proofErr w:type="spellEnd"/>
+      <w:r>
+        <w:t>.</w:t>
+      </w:r>
+    </w:p>
+    <w:p>
+      <w:pPr>
+        <w:spacing w:after="0"/>
+        <w:jc w:val="both"/>
+      </w:pPr>
+    </w:p>
+    <w:p>
+      <w:pPr>
+        <w:spacing w:after="0"/>
+        <w:jc w:val="both"/>
+      </w:pPr>
+      <w:r>
+        <w:t xml:space="preserve">Durante a instalação do Visual Studio </w:t>
+      </w:r>
+      <w:proofErr w:type="spellStart"/>
+      <w:r>
+        <w:t>Code</w:t>
+      </w:r>
+      <w:proofErr w:type="spellEnd"/>
+      <w:r>
+        <w:t>, marque as opções abaixo.</w:t>
+      </w:r>
+    </w:p>
+    <w:p>
+      <w:pPr>
+        <w:spacing w:after="0"/>
+        <w:jc w:val="both"/>
+      </w:pPr>
+      <w:r>
+        <w:rPr>
+          <w:noProof/>
+          <w:lang w:eastAsia="pt-BR"/>
+        </w:rPr>
+        <w:lastRenderedPageBreak/>
+        <w:drawing>
+          <wp:inline distT="0" distB="0" distL="0" distR="0" wp14:anchorId="3E542A0C" wp14:editId="06AE8AF2">
+            <wp:extent cx="4019048" cy="3285714"/>
+            <wp:effectExtent l="0" t="0" r="635" b="0"/>
+            <wp:docPr id="10" name="Imagem 10"/>
+            <wp:cNvGraphicFramePr>
+              <a:graphicFrameLocks xmlns:a="http://schemas.openxmlformats.org/drawingml/2006/main" noChangeAspect="1"/>
+            </wp:cNvGraphicFramePr>
+            <a:graphic xmlns:a="http://schemas.openxmlformats.org/drawingml/2006/main">
+              <a:graphicData uri="http://schemas.openxmlformats.org/drawingml/2006/picture">
+                <pic:pic xmlns:pic="http://schemas.openxmlformats.org/drawingml/2006/picture">
+                  <pic:nvPicPr>
+                    <pic:cNvPr id="1" name=""/>
+                    <pic:cNvPicPr/>
+                  </pic:nvPicPr>
+                  <pic:blipFill>
+                    <a:blip r:embed="rId15"/>
+                    <a:stretch>
+                      <a:fillRect/>
+                    </a:stretch>
+                  </pic:blipFill>
+                  <pic:spPr>
+                    <a:xfrm>
+                      <a:off x="0" y="0"/>
+                      <a:ext cx="4019048" cy="3285714"/>
+                    </a:xfrm>
+                    <a:prstGeom prst="rect">
+                      <a:avLst/>
+                    </a:prstGeom>
+                  </pic:spPr>
+                </pic:pic>
+              </a:graphicData>
+            </a:graphic>
+          </wp:inline>
+        </w:drawing>
+      </w:r>
+    </w:p>
+    <w:p>
+      <w:pPr>
+        <w:spacing w:after="0"/>
+        <w:jc w:val="both"/>
+      </w:pPr>
+    </w:p>
+    <w:p>
+      <w:pPr>
+        <w:spacing w:after="0"/>
+        <w:jc w:val="both"/>
+      </w:pPr>
+      <w:r>
+        <w:t xml:space="preserve">Configurar o Visual Studio </w:t>
+      </w:r>
+      <w:proofErr w:type="spellStart"/>
+      <w:r>
+        <w:t>Code</w:t>
+      </w:r>
+      <w:proofErr w:type="spellEnd"/>
+      <w:r>
+        <w:t>:</w:t>
+      </w:r>
+    </w:p>
+    <w:p>
+      <w:pPr>
+        <w:spacing w:after="0"/>
+        <w:jc w:val="both"/>
+      </w:pPr>
+      <w:r>
+        <w:t>- Colocar em português</w:t>
+      </w:r>
+    </w:p>
+    <w:p>
+      <w:pPr>
+        <w:spacing w:after="0"/>
+        <w:jc w:val="both"/>
+      </w:pPr>
+      <w:r>
+        <w:t>Extensões</w:t>
+      </w:r>
+    </w:p>
+    <w:p>
+      <w:pPr>
+        <w:spacing w:after="0"/>
+        <w:jc w:val="both"/>
+      </w:pPr>
+      <w:r>
+        <w:t>Digitar “português”</w:t>
+      </w:r>
+    </w:p>
+    <w:p>
+      <w:pPr>
+        <w:spacing w:after="0"/>
+        <w:jc w:val="both"/>
+      </w:pPr>
+      <w:r>
+        <w:t xml:space="preserve">Instalar o </w:t>
+      </w:r>
+      <w:proofErr w:type="spellStart"/>
+      <w:r>
+        <w:t>plugin</w:t>
+      </w:r>
+      <w:proofErr w:type="spellEnd"/>
+      <w:r>
+        <w:t xml:space="preserve"> da Microsoft “</w:t>
+      </w:r>
+      <w:proofErr w:type="spellStart"/>
+      <w:r>
+        <w:t>Portuguese</w:t>
+      </w:r>
+      <w:proofErr w:type="spellEnd"/>
+      <w:r>
+        <w:t xml:space="preserve"> (</w:t>
+      </w:r>
+      <w:proofErr w:type="spellStart"/>
+      <w:r>
+        <w:t>Brazil</w:t>
+      </w:r>
+      <w:proofErr w:type="spellEnd"/>
+      <w:r>
+        <w:t xml:space="preserve">) </w:t>
+      </w:r>
+      <w:proofErr w:type="spellStart"/>
+      <w:r>
+        <w:t>Language</w:t>
+      </w:r>
+      <w:proofErr w:type="spellEnd"/>
+      <w:r>
+        <w:t xml:space="preserve"> Pack for Visual”</w:t>
+      </w:r>
+    </w:p>
+    <w:p>
+      <w:pPr>
+        <w:spacing w:after="0"/>
+        <w:jc w:val="both"/>
+      </w:pPr>
+    </w:p>
+    <w:p>
+      <w:pPr>
+        <w:spacing w:after="0"/>
+        <w:jc w:val="both"/>
+      </w:pPr>
+      <w:r>
+        <w:t>- Quebrar a linha quando a mesma for comprida</w:t>
+      </w:r>
+    </w:p>
+    <w:p>
+      <w:pPr>
+        <w:spacing w:after="0"/>
+        <w:jc w:val="both"/>
+      </w:pPr>
+      <w:r>
+        <w:t>Arquivo / Preferências / Configurações</w:t>
+      </w:r>
+    </w:p>
+    <w:p>
+      <w:pPr>
+        <w:spacing w:after="0"/>
+        <w:jc w:val="both"/>
+      </w:pPr>
+      <w:r>
+        <w:t>Digitar “</w:t>
+      </w:r>
+      <w:proofErr w:type="spellStart"/>
+      <w:r>
+        <w:t>word</w:t>
+      </w:r>
+      <w:proofErr w:type="spellEnd"/>
+      <w:r>
+        <w:t xml:space="preserve"> </w:t>
+      </w:r>
+      <w:proofErr w:type="spellStart"/>
+      <w:r>
+        <w:t>wrap</w:t>
+      </w:r>
+      <w:proofErr w:type="spellEnd"/>
+      <w:r>
+        <w:t xml:space="preserve">” </w:t>
+      </w:r>
+    </w:p>
+    <w:p>
+      <w:pPr>
+        <w:spacing w:after="0"/>
+        <w:jc w:val="both"/>
+      </w:pPr>
+      <w:r>
+        <w:t>Modificar para “</w:t>
+      </w:r>
+      <w:proofErr w:type="spellStart"/>
+      <w:r>
+        <w:t>on</w:t>
+      </w:r>
+      <w:proofErr w:type="spellEnd"/>
+      <w:r>
+        <w:t>”</w:t>
+      </w:r>
+    </w:p>
+    <w:p>
+      <w:pPr>
+        <w:spacing w:after="0"/>
+        <w:jc w:val="both"/>
+      </w:pPr>
+    </w:p>
+    <w:p>
+      <w:pPr>
+        <w:spacing w:after="0"/>
+        <w:jc w:val="both"/>
+      </w:pPr>
+      <w:r>
+        <w:t>- Alterar a fonte</w:t>
+      </w:r>
+    </w:p>
+    <w:p>
+      <w:pPr>
+        <w:spacing w:after="0"/>
+        <w:jc w:val="both"/>
+      </w:pPr>
+      <w:r>
+        <w:t>Arquivo / Preferências / Configurações</w:t>
+      </w:r>
+    </w:p>
+    <w:p>
+      <w:pPr>
+        <w:spacing w:after="0"/>
+        <w:jc w:val="both"/>
+      </w:pPr>
+      <w:r>
+        <w:t>Digitar “</w:t>
+      </w:r>
+      <w:proofErr w:type="spellStart"/>
+      <w:r>
+        <w:t>size</w:t>
+      </w:r>
+      <w:proofErr w:type="spellEnd"/>
+      <w:r>
+        <w:t xml:space="preserve">” </w:t>
+      </w:r>
+    </w:p>
+    <w:p>
+      <w:pPr>
+        <w:spacing w:after="0"/>
+        <w:jc w:val="both"/>
+      </w:pPr>
+      <w:r>
+        <w:t xml:space="preserve">Selecionar o </w:t>
+      </w:r>
+      <w:r>
+        <w:t>tamanho</w:t>
+      </w:r>
+      <w:r>
+        <w:t xml:space="preserve"> de sua preferência</w:t>
+      </w:r>
+    </w:p>
+    <w:p>
+      <w:pPr>
+        <w:spacing w:after="0"/>
+        <w:jc w:val="both"/>
+      </w:pPr>
+    </w:p>
+    <w:p>
+      <w:pPr>
+        <w:spacing w:after="0"/>
+        <w:jc w:val="both"/>
+      </w:pPr>
+      <w:r>
+        <w:t>- Escolher o tema</w:t>
+      </w:r>
+    </w:p>
+    <w:p>
+      <w:pPr>
+        <w:spacing w:after="0"/>
+        <w:jc w:val="both"/>
+      </w:pPr>
+      <w:r>
+        <w:t>Arquivo / Preferências / Configurações</w:t>
+      </w:r>
+    </w:p>
+    <w:p>
+      <w:pPr>
+        <w:spacing w:after="0"/>
+        <w:jc w:val="both"/>
+      </w:pPr>
+      <w:r>
+        <w:t>Digitar “</w:t>
+      </w:r>
+      <w:proofErr w:type="spellStart"/>
+      <w:r>
+        <w:t>theme</w:t>
+      </w:r>
+      <w:proofErr w:type="spellEnd"/>
+      <w:r>
+        <w:t xml:space="preserve">” </w:t>
+      </w:r>
+    </w:p>
+    <w:p>
+      <w:pPr>
+        <w:spacing w:after="0"/>
+        <w:jc w:val="both"/>
+      </w:pPr>
+      <w:r>
+        <w:t>Selecionar o tema de sua preferência</w:t>
+      </w:r>
+    </w:p>
+    <w:p>
+      <w:pPr>
+        <w:spacing w:after="0"/>
+        <w:jc w:val="both"/>
+      </w:pPr>
+    </w:p>
+    <w:p>
+      <w:pPr>
+        <w:spacing w:after="0"/>
+        <w:jc w:val="both"/>
+      </w:pPr>
+      <w:r>
+        <w:t>- Salvar automaticamente</w:t>
+      </w:r>
+    </w:p>
+    <w:p>
+      <w:pPr>
+        <w:spacing w:after="0"/>
+        <w:jc w:val="both"/>
+      </w:pPr>
+      <w:r>
+        <w:t>Arquivo / Salvar automaticamente</w:t>
+      </w:r>
       <w:bookmarkStart w:id="0" w:name="_GoBack"/>
       <w:bookmarkEnd w:id="0"/>
     </w:p>
@@ -1789,45 +2366,12 @@
       <w:pPr>
         <w:spacing w:after="0"/>
         <w:jc w:val="both"/>
-        <w:rPr>
-          <w:lang w:val="en-US"/>
-        </w:rPr>
-      </w:pPr>
-    </w:p>
-    <w:p>
-      <w:pPr>
-        <w:spacing w:after="0"/>
-        <w:jc w:val="both"/>
-        <w:rPr>
-          <w:lang w:val="en-US"/>
-        </w:rPr>
-      </w:pPr>
-    </w:p>
-    <w:p>
-      <w:pPr>
-        <w:spacing w:after="0"/>
-        <w:jc w:val="both"/>
-        <w:rPr>
-          <w:lang w:val="en-US"/>
-        </w:rPr>
-      </w:pPr>
-    </w:p>
-    <w:p>
-      <w:pPr>
-        <w:spacing w:after="0"/>
-        <w:jc w:val="both"/>
-        <w:rPr>
-          <w:lang w:val="en-US"/>
-        </w:rPr>
-      </w:pPr>
-    </w:p>
-    <w:p>
-      <w:pPr>
-        <w:spacing w:after="0"/>
-        <w:jc w:val="both"/>
-        <w:rPr>
-          <w:lang w:val="en-US"/>
-        </w:rPr>
+      </w:pPr>
+    </w:p>
+    <w:p>
+      <w:pPr>
+        <w:spacing w:after="0"/>
+        <w:jc w:val="both"/>
       </w:pPr>
     </w:p>
     <w:sectPr>

</xml_diff>

<commit_message>
Capítulo 4 Aula 2
</commit_message>
<xml_diff>
--- a/Curso de HTML5 e CSS3.docx
+++ b/Curso de HTML5 e CSS3.docx
@@ -1950,39 +1950,7 @@
           <w:sz w:val="24"/>
           <w:szCs w:val="24"/>
         </w:rPr>
-        <w:t>Capítulo 4</w:t>
-      </w:r>
-      <w:r>
-        <w:rPr>
-          <w:b/>
-          <w:sz w:val="24"/>
-          <w:szCs w:val="24"/>
-        </w:rPr>
-        <w:t xml:space="preserve"> Aula </w:t>
-      </w:r>
-      <w:r>
-        <w:rPr>
-          <w:b/>
-          <w:sz w:val="24"/>
-          <w:szCs w:val="24"/>
-        </w:rPr>
-        <w:t>1</w:t>
-      </w:r>
-      <w:r>
-        <w:rPr>
-          <w:b/>
-          <w:sz w:val="24"/>
-          <w:szCs w:val="24"/>
-        </w:rPr>
-        <w:t xml:space="preserve"> –</w:t>
-      </w:r>
-      <w:r>
-        <w:rPr>
-          <w:b/>
-          <w:sz w:val="24"/>
-          <w:szCs w:val="24"/>
-        </w:rPr>
-        <w:t xml:space="preserve"> Instalando todas as ferramentas</w:t>
+        <w:t>Capítulo 4 Aula 1 – Instalando todas as ferramentas</w:t>
       </w:r>
     </w:p>
     <w:p>
@@ -2277,13 +2245,7 @@
         <w:jc w:val="both"/>
       </w:pPr>
       <w:r>
-        <w:t xml:space="preserve">Selecionar o </w:t>
-      </w:r>
-      <w:r>
-        <w:t>tamanho</w:t>
-      </w:r>
-      <w:r>
-        <w:t xml:space="preserve"> de sua preferência</w:t>
+        <w:t>Selecionar o tamanho de sua preferência</w:t>
       </w:r>
     </w:p>
     <w:p>
@@ -2359,8 +2321,103 @@
       <w:r>
         <w:t>Arquivo / Salvar automaticamente</w:t>
       </w:r>
+    </w:p>
+    <w:p>
+      <w:pPr>
+        <w:spacing w:after="0"/>
+        <w:jc w:val="both"/>
+      </w:pPr>
+    </w:p>
+    <w:p>
+      <w:pPr>
+        <w:pStyle w:val="PargrafodaLista"/>
+        <w:numPr>
+          <w:ilvl w:val="0"/>
+          <w:numId w:val="2"/>
+        </w:numPr>
+        <w:spacing w:after="0"/>
+        <w:jc w:val="both"/>
+        <w:rPr>
+          <w:b/>
+          <w:sz w:val="24"/>
+          <w:szCs w:val="24"/>
+        </w:rPr>
+      </w:pPr>
+      <w:r>
+        <w:rPr>
+          <w:b/>
+          <w:sz w:val="24"/>
+          <w:szCs w:val="24"/>
+        </w:rPr>
+        <w:t xml:space="preserve">Capítulo 4 Aula </w:t>
+      </w:r>
+      <w:r>
+        <w:rPr>
+          <w:b/>
+          <w:sz w:val="24"/>
+          <w:szCs w:val="24"/>
+        </w:rPr>
+        <w:t>2</w:t>
+      </w:r>
+      <w:r>
+        <w:rPr>
+          <w:b/>
+          <w:sz w:val="24"/>
+          <w:szCs w:val="24"/>
+        </w:rPr>
+        <w:t xml:space="preserve"> –</w:t>
+      </w:r>
+      <w:r>
+        <w:rPr>
+          <w:b/>
+          <w:sz w:val="24"/>
+          <w:szCs w:val="24"/>
+        </w:rPr>
+        <w:t xml:space="preserve"> Seu primeiro código HTML</w:t>
+      </w:r>
+    </w:p>
+    <w:p>
+      <w:pPr>
+        <w:spacing w:after="0"/>
+        <w:jc w:val="both"/>
+      </w:pPr>
+      <w:r>
+        <w:t xml:space="preserve">Foi criado um arquivo básico em HTML de “Olá, </w:t>
+      </w:r>
+      <w:proofErr w:type="gramStart"/>
+      <w:r>
+        <w:t>Mundo!”</w:t>
+      </w:r>
+      <w:proofErr w:type="gramEnd"/>
+      <w:r>
+        <w:t>.</w:t>
+      </w:r>
+    </w:p>
+    <w:p>
+      <w:pPr>
+        <w:spacing w:after="0"/>
+        <w:jc w:val="both"/>
+      </w:pPr>
+    </w:p>
+    <w:p>
+      <w:pPr>
+        <w:spacing w:after="0"/>
+        <w:jc w:val="both"/>
+      </w:pPr>
       <w:bookmarkStart w:id="0" w:name="_GoBack"/>
       <w:bookmarkEnd w:id="0"/>
+    </w:p>
+    <w:p>
+      <w:pPr>
+        <w:spacing w:after="0"/>
+        <w:jc w:val="both"/>
+      </w:pPr>
+    </w:p>
+    <w:p>
+      <w:pPr>
+        <w:spacing w:after="0"/>
+        <w:jc w:val="both"/>
+      </w:pPr>
     </w:p>
     <w:p>
       <w:pPr>

</xml_diff>

<commit_message>
Capítulo 5 Aula 1
</commit_message>
<xml_diff>
--- a/Curso de HTML5 e CSS3.docx
+++ b/Curso de HTML5 e CSS3.docx
@@ -2401,11 +2401,297 @@
     </w:p>
     <w:p>
       <w:pPr>
+        <w:pStyle w:val="PargrafodaLista"/>
+        <w:numPr>
+          <w:ilvl w:val="0"/>
+          <w:numId w:val="2"/>
+        </w:numPr>
+        <w:spacing w:after="0"/>
+        <w:jc w:val="both"/>
+        <w:rPr>
+          <w:b/>
+          <w:sz w:val="24"/>
+          <w:szCs w:val="24"/>
+        </w:rPr>
+      </w:pPr>
+      <w:r>
+        <w:rPr>
+          <w:b/>
+          <w:sz w:val="24"/>
+          <w:szCs w:val="24"/>
+        </w:rPr>
+        <w:t xml:space="preserve">Capítulo </w:t>
+      </w:r>
+      <w:r>
+        <w:rPr>
+          <w:b/>
+          <w:sz w:val="24"/>
+          <w:szCs w:val="24"/>
+        </w:rPr>
+        <w:t>5</w:t>
+      </w:r>
+      <w:r>
+        <w:rPr>
+          <w:b/>
+          <w:sz w:val="24"/>
+          <w:szCs w:val="24"/>
+        </w:rPr>
+        <w:t xml:space="preserve"> Aula </w:t>
+      </w:r>
+      <w:r>
+        <w:rPr>
+          <w:b/>
+          <w:sz w:val="24"/>
+          <w:szCs w:val="24"/>
+        </w:rPr>
+        <w:t>1</w:t>
+      </w:r>
+      <w:r>
+        <w:rPr>
+          <w:b/>
+          <w:sz w:val="24"/>
+          <w:szCs w:val="24"/>
+        </w:rPr>
+        <w:t xml:space="preserve"> –</w:t>
+      </w:r>
+      <w:r>
+        <w:rPr>
+          <w:b/>
+          <w:sz w:val="24"/>
+          <w:szCs w:val="24"/>
+        </w:rPr>
+        <w:t xml:space="preserve"> Parágrafos e quebras</w:t>
+      </w:r>
+    </w:p>
+    <w:p>
+      <w:pPr>
+        <w:spacing w:after="0"/>
+        <w:jc w:val="both"/>
+      </w:pPr>
+      <w:r>
+        <w:rPr>
+          <w:b/>
+        </w:rPr>
+        <w:t>&lt;</w:t>
+      </w:r>
+      <w:proofErr w:type="spellStart"/>
+      <w:proofErr w:type="gramStart"/>
+      <w:r>
+        <w:rPr>
+          <w:b/>
+        </w:rPr>
+        <w:t>br</w:t>
+      </w:r>
+      <w:proofErr w:type="spellEnd"/>
+      <w:proofErr w:type="gramEnd"/>
+      <w:r>
+        <w:rPr>
+          <w:b/>
+        </w:rPr>
+        <w:t>&gt;</w:t>
+      </w:r>
+      <w:r>
+        <w:t xml:space="preserve"> serve para quebra de linha</w:t>
+      </w:r>
+    </w:p>
+    <w:p>
+      <w:pPr>
+        <w:spacing w:after="0"/>
+        <w:jc w:val="both"/>
+      </w:pPr>
+      <w:r>
+        <w:rPr>
+          <w:b/>
+        </w:rPr>
+        <w:t>&amp;</w:t>
+      </w:r>
+      <w:proofErr w:type="spellStart"/>
+      <w:r>
+        <w:rPr>
+          <w:b/>
+        </w:rPr>
+        <w:t>lt</w:t>
+      </w:r>
+      <w:proofErr w:type="spellEnd"/>
+      <w:r>
+        <w:rPr>
+          <w:b/>
+        </w:rPr>
+        <w:t>;</w:t>
+      </w:r>
+      <w:r>
+        <w:t xml:space="preserve"> serve para mostrar o sinal &lt;</w:t>
+      </w:r>
+    </w:p>
+    <w:p>
+      <w:pPr>
+        <w:spacing w:after="0"/>
+        <w:jc w:val="both"/>
+      </w:pPr>
+      <w:r>
+        <w:rPr>
+          <w:b/>
+        </w:rPr>
+        <w:t>&amp;</w:t>
+      </w:r>
+      <w:proofErr w:type="spellStart"/>
+      <w:r>
+        <w:rPr>
+          <w:b/>
+        </w:rPr>
+        <w:t>gt</w:t>
+      </w:r>
+      <w:proofErr w:type="spellEnd"/>
+      <w:r>
+        <w:rPr>
+          <w:b/>
+        </w:rPr>
+        <w:t>;</w:t>
+      </w:r>
+      <w:r>
+        <w:t xml:space="preserve"> serve para mostrar o sinal &gt;</w:t>
+      </w:r>
+    </w:p>
+    <w:p>
+      <w:pPr>
+        <w:spacing w:after="0"/>
+        <w:jc w:val="both"/>
+      </w:pPr>
+    </w:p>
+    <w:p>
+      <w:pPr>
+        <w:spacing w:after="0"/>
+        <w:jc w:val="both"/>
+      </w:pPr>
+    </w:p>
+    <w:p>
+      <w:pPr>
+        <w:pStyle w:val="PargrafodaLista"/>
+        <w:numPr>
+          <w:ilvl w:val="0"/>
+          <w:numId w:val="2"/>
+        </w:numPr>
+        <w:spacing w:after="0"/>
+        <w:jc w:val="both"/>
+        <w:rPr>
+          <w:b/>
+          <w:sz w:val="24"/>
+          <w:szCs w:val="24"/>
+        </w:rPr>
+      </w:pPr>
+      <w:r>
+        <w:rPr>
+          <w:b/>
+          <w:sz w:val="24"/>
+          <w:szCs w:val="24"/>
+        </w:rPr>
+        <w:lastRenderedPageBreak/>
+        <w:t xml:space="preserve">Capítulo </w:t>
+      </w:r>
+      <w:r>
+        <w:rPr>
+          <w:b/>
+          <w:sz w:val="24"/>
+          <w:szCs w:val="24"/>
+        </w:rPr>
+        <w:t>5</w:t>
+      </w:r>
+      <w:r>
+        <w:rPr>
+          <w:b/>
+          <w:sz w:val="24"/>
+          <w:szCs w:val="24"/>
+        </w:rPr>
+        <w:t xml:space="preserve"> Aula </w:t>
+      </w:r>
+      <w:r>
+        <w:rPr>
+          <w:b/>
+          <w:sz w:val="24"/>
+          <w:szCs w:val="24"/>
+        </w:rPr>
+        <w:t>2</w:t>
+      </w:r>
+      <w:r>
+        <w:rPr>
+          <w:b/>
+          <w:sz w:val="24"/>
+          <w:szCs w:val="24"/>
+        </w:rPr>
+        <w:t xml:space="preserve"> –</w:t>
+      </w:r>
+      <w:r>
+        <w:rPr>
+          <w:b/>
+          <w:sz w:val="24"/>
+          <w:szCs w:val="24"/>
+        </w:rPr>
+        <w:t xml:space="preserve"> </w:t>
+      </w:r>
+      <w:r>
+        <w:rPr>
+          <w:b/>
+          <w:sz w:val="24"/>
+          <w:szCs w:val="24"/>
+        </w:rPr>
+        <w:t xml:space="preserve">Símbolos e </w:t>
+      </w:r>
+      <w:proofErr w:type="spellStart"/>
+      <w:r>
+        <w:rPr>
+          <w:b/>
+          <w:sz w:val="24"/>
+          <w:szCs w:val="24"/>
+        </w:rPr>
+        <w:t>Emoji</w:t>
+      </w:r>
+      <w:proofErr w:type="spellEnd"/>
+      <w:r>
+        <w:rPr>
+          <w:b/>
+          <w:sz w:val="24"/>
+          <w:szCs w:val="24"/>
+        </w:rPr>
+        <w:t xml:space="preserve"> no seu site</w:t>
+      </w:r>
+    </w:p>
+    <w:p>
+      <w:pPr>
         <w:spacing w:after="0"/>
         <w:jc w:val="both"/>
       </w:pPr>
       <w:bookmarkStart w:id="0" w:name="_GoBack"/>
       <w:bookmarkEnd w:id="0"/>
+    </w:p>
+    <w:p>
+      <w:pPr>
+        <w:spacing w:after="0"/>
+        <w:jc w:val="both"/>
+      </w:pPr>
+    </w:p>
+    <w:p>
+      <w:pPr>
+        <w:spacing w:after="0"/>
+        <w:jc w:val="both"/>
+      </w:pPr>
+    </w:p>
+    <w:p>
+      <w:pPr>
+        <w:spacing w:after="0"/>
+        <w:jc w:val="both"/>
+      </w:pPr>
+    </w:p>
+    <w:p>
+      <w:pPr>
+        <w:spacing w:after="0"/>
+        <w:jc w:val="both"/>
+      </w:pPr>
+    </w:p>
+    <w:p>
+      <w:pPr>
+        <w:spacing w:after="0"/>
+        <w:jc w:val="both"/>
+      </w:pPr>
     </w:p>
     <w:p>
       <w:pPr>

</xml_diff>

<commit_message>
Capítulo 5 Aula 2
</commit_message>
<xml_diff>
--- a/Curso de HTML5 e CSS3.docx
+++ b/Curso de HTML5 e CSS3.docx
@@ -2660,20 +2660,180 @@
         <w:spacing w:after="0"/>
         <w:jc w:val="both"/>
       </w:pPr>
+      <w:r>
+        <w:t>Colocar vários &lt;</w:t>
+      </w:r>
+      <w:proofErr w:type="spellStart"/>
+      <w:r>
+        <w:t>br</w:t>
+      </w:r>
+      <w:proofErr w:type="spellEnd"/>
+      <w:r>
+        <w:t>&gt; para quebrar linha é errado. O certo é fazer direto no CSS.</w:t>
+      </w:r>
+    </w:p>
+    <w:p>
+      <w:pPr>
+        <w:spacing w:after="0"/>
+        <w:jc w:val="both"/>
+      </w:pPr>
+    </w:p>
+    <w:p>
+      <w:pPr>
+        <w:spacing w:after="0"/>
+        <w:jc w:val="both"/>
+      </w:pPr>
+      <w:r>
+        <w:t xml:space="preserve">Colocar </w:t>
+      </w:r>
+      <w:proofErr w:type="spellStart"/>
+      <w:r>
+        <w:t>emoji</w:t>
+      </w:r>
+      <w:proofErr w:type="spellEnd"/>
+      <w:r>
+        <w:t xml:space="preserve"> usando o site </w:t>
+      </w:r>
+      <w:hyperlink r:id="rId16" w:history="1">
+        <w:r>
+          <w:rPr>
+            <w:rStyle w:val="Hyperlink"/>
+          </w:rPr>
+          <w:t>https://emojipedia.org/</w:t>
+        </w:r>
+      </w:hyperlink>
+    </w:p>
+    <w:p>
+      <w:pPr>
+        <w:spacing w:after="0"/>
+        <w:jc w:val="both"/>
+      </w:pPr>
+      <w:r>
+        <w:t xml:space="preserve">Todo </w:t>
+      </w:r>
+      <w:proofErr w:type="spellStart"/>
+      <w:r>
+        <w:t>emoji</w:t>
+      </w:r>
+      <w:proofErr w:type="spellEnd"/>
+      <w:r>
+        <w:t xml:space="preserve"> inicia com &amp;#x depois insere o código do </w:t>
+      </w:r>
+      <w:proofErr w:type="spellStart"/>
+      <w:r>
+        <w:t>emoji</w:t>
+      </w:r>
+      <w:proofErr w:type="spellEnd"/>
+      <w:r>
+        <w:t xml:space="preserve"> do site</w:t>
+      </w:r>
+    </w:p>
+    <w:p>
+      <w:pPr>
+        <w:spacing w:after="0"/>
+        <w:jc w:val="both"/>
+      </w:pPr>
+      <w:r>
+        <w:t xml:space="preserve">Ex.: </w:t>
+      </w:r>
+      <w:r>
+        <w:t>&amp;#x</w:t>
+      </w:r>
+      <w:r>
+        <w:t xml:space="preserve">1F596; e </w:t>
+      </w:r>
+      <w:r>
+        <w:t>&amp;#x</w:t>
+      </w:r>
+      <w:r>
+        <w:t>1F913;</w:t>
+      </w:r>
+    </w:p>
+    <w:p>
+      <w:pPr>
+        <w:spacing w:after="0"/>
+        <w:jc w:val="both"/>
+      </w:pPr>
+    </w:p>
+    <w:p>
+      <w:pPr>
+        <w:pStyle w:val="PargrafodaLista"/>
+        <w:numPr>
+          <w:ilvl w:val="0"/>
+          <w:numId w:val="2"/>
+        </w:numPr>
+        <w:spacing w:after="0"/>
+        <w:jc w:val="both"/>
+        <w:rPr>
+          <w:b/>
+          <w:sz w:val="24"/>
+          <w:szCs w:val="24"/>
+        </w:rPr>
+      </w:pPr>
+      <w:r>
+        <w:rPr>
+          <w:b/>
+          <w:sz w:val="24"/>
+          <w:szCs w:val="24"/>
+        </w:rPr>
+        <w:t xml:space="preserve">Capítulo </w:t>
+      </w:r>
+      <w:r>
+        <w:rPr>
+          <w:b/>
+          <w:sz w:val="24"/>
+          <w:szCs w:val="24"/>
+        </w:rPr>
+        <w:t>6</w:t>
+      </w:r>
+      <w:r>
+        <w:rPr>
+          <w:b/>
+          <w:sz w:val="24"/>
+          <w:szCs w:val="24"/>
+        </w:rPr>
+        <w:t xml:space="preserve"> Aula </w:t>
+      </w:r>
+      <w:r>
+        <w:rPr>
+          <w:b/>
+          <w:sz w:val="24"/>
+          <w:szCs w:val="24"/>
+        </w:rPr>
+        <w:t>1</w:t>
+      </w:r>
+      <w:r>
+        <w:rPr>
+          <w:b/>
+          <w:sz w:val="24"/>
+          <w:szCs w:val="24"/>
+        </w:rPr>
+        <w:t xml:space="preserve"> –</w:t>
+      </w:r>
+      <w:r>
+        <w:rPr>
+          <w:b/>
+          <w:sz w:val="24"/>
+          <w:szCs w:val="24"/>
+        </w:rPr>
+        <w:t xml:space="preserve"> </w:t>
+      </w:r>
+      <w:r>
+        <w:rPr>
+          <w:b/>
+          <w:sz w:val="24"/>
+          <w:szCs w:val="24"/>
+        </w:rPr>
+        <w:t>Você tem direito de usar qualquer imagem no seu site?</w:t>
+      </w:r>
+    </w:p>
+    <w:p>
+      <w:pPr>
+        <w:spacing w:after="0"/>
+        <w:jc w:val="both"/>
+      </w:pPr>
       <w:bookmarkStart w:id="0" w:name="_GoBack"/>
       <w:bookmarkEnd w:id="0"/>
-    </w:p>
-    <w:p>
-      <w:pPr>
-        <w:spacing w:after="0"/>
-        <w:jc w:val="both"/>
-      </w:pPr>
-    </w:p>
-    <w:p>
-      <w:pPr>
-        <w:spacing w:after="0"/>
-        <w:jc w:val="both"/>
-      </w:pPr>
     </w:p>
     <w:p>
       <w:pPr>

</xml_diff>

<commit_message>
Capítulo 6 Aula 3
</commit_message>
<xml_diff>
--- a/Curso de HTML5 e CSS3.docx
+++ b/Curso de HTML5 e CSS3.docx
@@ -2734,19 +2734,10 @@
         <w:jc w:val="both"/>
       </w:pPr>
       <w:r>
-        <w:t xml:space="preserve">Ex.: </w:t>
-      </w:r>
-      <w:r>
-        <w:t>&amp;#x</w:t>
-      </w:r>
-      <w:r>
-        <w:t xml:space="preserve">1F596; e </w:t>
-      </w:r>
-      <w:r>
-        <w:t>&amp;#x</w:t>
-      </w:r>
-      <w:r>
-        <w:t>1F913;</w:t>
+        <w:t>Ex.: &amp;#x</w:t>
+      </w:r>
+      <w:r>
+        <w:t>1F596; e &amp;#x1F913;</w:t>
       </w:r>
     </w:p>
     <w:p>
@@ -2825,6 +2816,702 @@
           <w:szCs w:val="24"/>
         </w:rPr>
         <w:t>Você tem direito de usar qualquer imagem no seu site?</w:t>
+      </w:r>
+    </w:p>
+    <w:p>
+      <w:pPr>
+        <w:spacing w:after="0"/>
+        <w:jc w:val="both"/>
+      </w:pPr>
+      <w:r>
+        <w:t xml:space="preserve">- </w:t>
+      </w:r>
+      <w:r>
+        <w:t>Buscando imagens para inserir no site</w:t>
+      </w:r>
+    </w:p>
+    <w:p>
+      <w:pPr>
+        <w:spacing w:after="0"/>
+        <w:jc w:val="both"/>
+      </w:pPr>
+      <w:r>
+        <w:t>Após uma pesquisa de imagem no Google imagens, clique em Ferramentas / Direito de uso</w:t>
+      </w:r>
+    </w:p>
+    <w:p>
+      <w:pPr>
+        <w:spacing w:after="0"/>
+        <w:jc w:val="both"/>
+      </w:pPr>
+      <w:r>
+        <w:rPr>
+          <w:b/>
+        </w:rPr>
+        <w:t xml:space="preserve">Licenças </w:t>
+      </w:r>
+      <w:proofErr w:type="spellStart"/>
+      <w:r>
+        <w:rPr>
+          <w:b/>
+        </w:rPr>
+        <w:t>Creative</w:t>
+      </w:r>
+      <w:proofErr w:type="spellEnd"/>
+      <w:r>
+        <w:rPr>
+          <w:b/>
+        </w:rPr>
+        <w:t xml:space="preserve"> </w:t>
+      </w:r>
+      <w:proofErr w:type="spellStart"/>
+      <w:r>
+        <w:rPr>
+          <w:b/>
+        </w:rPr>
+        <w:t>Commons</w:t>
+      </w:r>
+      <w:proofErr w:type="spellEnd"/>
+      <w:r>
+        <w:t xml:space="preserve"> – </w:t>
+      </w:r>
+      <w:r>
+        <w:t>foram criadas para dar maior flexibilidade na utilização de obras protegidas por direitos autorais, de modo que os conteúdos sejam utilizados amplamente, sem que as leis de proteção à propriedade intelectual sejam infringidas.</w:t>
+      </w:r>
+    </w:p>
+    <w:p>
+      <w:pPr>
+        <w:spacing w:after="0"/>
+        <w:jc w:val="both"/>
+      </w:pPr>
+      <w:r>
+        <w:rPr>
+          <w:b/>
+        </w:rPr>
+        <w:t>Licenças comerciais e outras</w:t>
+      </w:r>
+      <w:r>
+        <w:t xml:space="preserve"> – </w:t>
+      </w:r>
+      <w:r>
+        <w:t xml:space="preserve">Por exemplo, é possível que uma licença de imagem declare que você não pode modificá-la ou usá-la para fins comerciais. Licenças comerciais ou outras: essas imagens têm licenças que não são </w:t>
+      </w:r>
+      <w:proofErr w:type="spellStart"/>
+      <w:r>
+        <w:t>Creative</w:t>
+      </w:r>
+      <w:proofErr w:type="spellEnd"/>
+      <w:r>
+        <w:t xml:space="preserve"> </w:t>
+      </w:r>
+      <w:proofErr w:type="spellStart"/>
+      <w:r>
+        <w:t>Commons</w:t>
+      </w:r>
+      <w:proofErr w:type="spellEnd"/>
+      <w:r>
+        <w:t xml:space="preserve"> e podem ser de sites disponíveis sem custos financeiros ou de sites comerciais que exigem pagamento.</w:t>
+      </w:r>
+    </w:p>
+    <w:p>
+      <w:pPr>
+        <w:spacing w:after="0"/>
+        <w:jc w:val="both"/>
+      </w:pPr>
+    </w:p>
+    <w:p>
+      <w:pPr>
+        <w:spacing w:after="0"/>
+        <w:jc w:val="both"/>
+      </w:pPr>
+      <w:r>
+        <w:t xml:space="preserve">- </w:t>
+      </w:r>
+      <w:r>
+        <w:t>Sites para buscar imagens</w:t>
+      </w:r>
+    </w:p>
+    <w:p>
+      <w:pPr>
+        <w:spacing w:after="0"/>
+        <w:jc w:val="both"/>
+      </w:pPr>
+      <w:hyperlink r:id="rId17" w:history="1">
+        <w:r>
+          <w:rPr>
+            <w:rStyle w:val="Hyperlink"/>
+          </w:rPr>
+          <w:t>https://unsplash.com/</w:t>
+        </w:r>
+      </w:hyperlink>
+    </w:p>
+    <w:p>
+      <w:pPr>
+        <w:spacing w:after="0"/>
+        <w:jc w:val="both"/>
+      </w:pPr>
+      <w:hyperlink r:id="rId18" w:history="1">
+        <w:r>
+          <w:rPr>
+            <w:rStyle w:val="Hyperlink"/>
+          </w:rPr>
+          <w:t>https://www.pexels.com/pt-br/</w:t>
+        </w:r>
+      </w:hyperlink>
+    </w:p>
+    <w:p>
+      <w:pPr>
+        <w:spacing w:after="0"/>
+        <w:jc w:val="both"/>
+      </w:pPr>
+      <w:hyperlink r:id="rId19" w:history="1">
+        <w:r>
+          <w:rPr>
+            <w:rStyle w:val="Hyperlink"/>
+          </w:rPr>
+          <w:t>https://br.freepik.com/</w:t>
+        </w:r>
+      </w:hyperlink>
+    </w:p>
+    <w:p>
+      <w:pPr>
+        <w:spacing w:after="0"/>
+        <w:jc w:val="both"/>
+      </w:pPr>
+      <w:hyperlink r:id="rId20" w:history="1">
+        <w:r>
+          <w:rPr>
+            <w:rStyle w:val="Hyperlink"/>
+          </w:rPr>
+          <w:t>https://www.rawpixel.com/</w:t>
+        </w:r>
+      </w:hyperlink>
+    </w:p>
+    <w:p>
+      <w:pPr>
+        <w:spacing w:after="0"/>
+        <w:jc w:val="both"/>
+      </w:pPr>
+      <w:hyperlink r:id="rId21" w:history="1">
+        <w:r>
+          <w:rPr>
+            <w:rStyle w:val="Hyperlink"/>
+          </w:rPr>
+          <w:t>https://pixabay.com/pt/</w:t>
+        </w:r>
+      </w:hyperlink>
+    </w:p>
+    <w:p>
+      <w:pPr>
+        <w:spacing w:after="0"/>
+        <w:jc w:val="both"/>
+      </w:pPr>
+      <w:hyperlink r:id="rId22" w:history="1">
+        <w:r>
+          <w:rPr>
+            <w:rStyle w:val="Hyperlink"/>
+          </w:rPr>
+          <w:t>https://libreshot.com/</w:t>
+        </w:r>
+      </w:hyperlink>
+    </w:p>
+    <w:p>
+      <w:pPr>
+        <w:spacing w:after="0"/>
+        <w:jc w:val="both"/>
+      </w:pPr>
+      <w:hyperlink r:id="rId23" w:history="1">
+        <w:r>
+          <w:rPr>
+            <w:rStyle w:val="Hyperlink"/>
+          </w:rPr>
+          <w:t>https://commons.wikimedia.org/</w:t>
+        </w:r>
+      </w:hyperlink>
+    </w:p>
+    <w:p>
+      <w:pPr>
+        <w:spacing w:after="0"/>
+        <w:jc w:val="both"/>
+      </w:pPr>
+    </w:p>
+    <w:p>
+      <w:pPr>
+        <w:spacing w:after="0"/>
+        <w:jc w:val="both"/>
+      </w:pPr>
+      <w:r>
+        <w:t>- Software para edição de imagem gratuito</w:t>
+      </w:r>
+    </w:p>
+    <w:p>
+      <w:pPr>
+        <w:spacing w:after="0"/>
+        <w:jc w:val="both"/>
+      </w:pPr>
+      <w:r>
+        <w:t>GIMP</w:t>
+      </w:r>
+    </w:p>
+    <w:p>
+      <w:pPr>
+        <w:spacing w:after="0"/>
+        <w:jc w:val="both"/>
+      </w:pPr>
+    </w:p>
+    <w:p>
+      <w:pPr>
+        <w:pStyle w:val="PargrafodaLista"/>
+        <w:numPr>
+          <w:ilvl w:val="0"/>
+          <w:numId w:val="2"/>
+        </w:numPr>
+        <w:spacing w:after="0"/>
+        <w:jc w:val="both"/>
+        <w:rPr>
+          <w:b/>
+          <w:sz w:val="24"/>
+          <w:szCs w:val="24"/>
+        </w:rPr>
+      </w:pPr>
+      <w:r>
+        <w:rPr>
+          <w:b/>
+          <w:sz w:val="24"/>
+          <w:szCs w:val="24"/>
+        </w:rPr>
+        <w:t xml:space="preserve">Capítulo </w:t>
+      </w:r>
+      <w:r>
+        <w:rPr>
+          <w:b/>
+          <w:sz w:val="24"/>
+          <w:szCs w:val="24"/>
+        </w:rPr>
+        <w:t>6</w:t>
+      </w:r>
+      <w:r>
+        <w:rPr>
+          <w:b/>
+          <w:sz w:val="24"/>
+          <w:szCs w:val="24"/>
+        </w:rPr>
+        <w:t xml:space="preserve"> Aula </w:t>
+      </w:r>
+      <w:r>
+        <w:rPr>
+          <w:b/>
+          <w:sz w:val="24"/>
+          <w:szCs w:val="24"/>
+        </w:rPr>
+        <w:t>2</w:t>
+      </w:r>
+      <w:r>
+        <w:rPr>
+          <w:b/>
+          <w:sz w:val="24"/>
+          <w:szCs w:val="24"/>
+        </w:rPr>
+        <w:t xml:space="preserve"> –</w:t>
+      </w:r>
+      <w:r>
+        <w:rPr>
+          <w:b/>
+          <w:sz w:val="24"/>
+          <w:szCs w:val="24"/>
+        </w:rPr>
+        <w:t xml:space="preserve"> Quais são os formatos para imagens na web?</w:t>
+      </w:r>
+    </w:p>
+    <w:p>
+      <w:pPr>
+        <w:spacing w:after="0"/>
+        <w:jc w:val="both"/>
+      </w:pPr>
+      <w:r>
+        <w:rPr>
+          <w:b/>
+        </w:rPr>
+        <w:t>JPEG</w:t>
+      </w:r>
+      <w:r>
+        <w:t xml:space="preserve"> - </w:t>
+      </w:r>
+      <w:r>
+        <w:t>é usado para gerar imagens fotográficas com um tamanho extremamente reduzido</w:t>
+      </w:r>
+      <w:r>
+        <w:t xml:space="preserve">. </w:t>
+      </w:r>
+      <w:r>
+        <w:t>A grande vantagem</w:t>
+      </w:r>
+      <w:r>
+        <w:t xml:space="preserve"> </w:t>
+      </w:r>
+      <w:r>
+        <w:t>é gerar arquivos muito pequenos e que ocupam pouco espaço em disco. Isso é muito importante, pois quando colocarmos nosso site no ar, ele tem que ser leve e carregar as imagens muito rapidamente.</w:t>
+      </w:r>
+    </w:p>
+    <w:p>
+      <w:pPr>
+        <w:spacing w:after="0"/>
+        <w:jc w:val="both"/>
+      </w:pPr>
+      <w:r>
+        <w:rPr>
+          <w:b/>
+        </w:rPr>
+        <w:t>PNG</w:t>
+      </w:r>
+      <w:r>
+        <w:t xml:space="preserve"> - </w:t>
+      </w:r>
+      <w:r>
+        <w:t>é um formato compactado, mas não tanto quanto o JPEG.</w:t>
+      </w:r>
+      <w:r>
+        <w:t xml:space="preserve"> </w:t>
+      </w:r>
+      <w:r>
+        <w:t>A principal característica</w:t>
+      </w:r>
+      <w:r>
+        <w:t xml:space="preserve"> </w:t>
+      </w:r>
+      <w:r>
+        <w:t>é a capacidade de configurar a opacidade de cada pixel (deixá-lo transparente ou com transparência limitada).</w:t>
+      </w:r>
+    </w:p>
+    <w:p>
+      <w:pPr>
+        <w:spacing w:after="0"/>
+        <w:jc w:val="both"/>
+      </w:pPr>
+      <w:r>
+        <w:rPr>
+          <w:noProof/>
+          <w:lang w:eastAsia="pt-BR"/>
+        </w:rPr>
+        <w:drawing>
+          <wp:inline distT="0" distB="0" distL="0" distR="0">
+            <wp:extent cx="5400040" cy="2268339"/>
+            <wp:effectExtent l="0" t="0" r="0" b="0"/>
+            <wp:docPr id="11" name="Imagem 11"/>
+            <wp:cNvGraphicFramePr>
+              <a:graphicFrameLocks xmlns:a="http://schemas.openxmlformats.org/drawingml/2006/main" noChangeAspect="1"/>
+            </wp:cNvGraphicFramePr>
+            <a:graphic xmlns:a="http://schemas.openxmlformats.org/drawingml/2006/main">
+              <a:graphicData uri="http://schemas.openxmlformats.org/drawingml/2006/picture">
+                <pic:pic xmlns:pic="http://schemas.openxmlformats.org/drawingml/2006/picture">
+                  <pic:nvPicPr>
+                    <pic:cNvPr id="0" name="Picture 1"/>
+                    <pic:cNvPicPr>
+                      <a:picLocks noChangeAspect="1" noChangeArrowheads="1"/>
+                    </pic:cNvPicPr>
+                  </pic:nvPicPr>
+                  <pic:blipFill>
+                    <a:blip r:embed="rId24">
+                      <a:extLst>
+                        <a:ext uri="{28A0092B-C50C-407E-A947-70E740481C1C}">
+                          <a14:useLocalDpi xmlns:a14="http://schemas.microsoft.com/office/drawing/2010/main" val="0"/>
+                        </a:ext>
+                      </a:extLst>
+                    </a:blip>
+                    <a:srcRect/>
+                    <a:stretch>
+                      <a:fillRect/>
+                    </a:stretch>
+                  </pic:blipFill>
+                  <pic:spPr bwMode="auto">
+                    <a:xfrm>
+                      <a:off x="0" y="0"/>
+                      <a:ext cx="5400040" cy="2268339"/>
+                    </a:xfrm>
+                    <a:prstGeom prst="rect">
+                      <a:avLst/>
+                    </a:prstGeom>
+                    <a:noFill/>
+                    <a:ln>
+                      <a:noFill/>
+                    </a:ln>
+                  </pic:spPr>
+                </pic:pic>
+              </a:graphicData>
+            </a:graphic>
+          </wp:inline>
+        </w:drawing>
+      </w:r>
+    </w:p>
+    <w:p>
+      <w:pPr>
+        <w:spacing w:after="0"/>
+        <w:jc w:val="both"/>
+      </w:pPr>
+      <w:r>
+        <w:lastRenderedPageBreak/>
+        <w:t xml:space="preserve">As duas primeiras imagens estão compactadas no formato JPEG, mas na primeira eu coloquei o nível de compactação em qualidade 5% e ficou com 20KB e na segunda uma qualidade de 30% e ficou com 120KB. A última imagem está comprimida no formato PNG, ficou com 300KB e teve o contorno preservado por causa do fundo transparente. </w:t>
+      </w:r>
+    </w:p>
+    <w:p>
+      <w:pPr>
+        <w:spacing w:after="0"/>
+        <w:jc w:val="both"/>
+      </w:pPr>
+      <w:r>
+        <w:t>De forma resumida, na hora de escolher o formato de imagem para o seu site, opte sempre pelo formato JPEG com uma compactação entre 30% e 50%. O formato PNG só deverá ser usado quando precisarmos de transparência na foto.</w:t>
+      </w:r>
+    </w:p>
+    <w:p>
+      <w:pPr>
+        <w:spacing w:after="0"/>
+        <w:jc w:val="both"/>
+      </w:pPr>
+    </w:p>
+    <w:p>
+      <w:pPr>
+        <w:pStyle w:val="PargrafodaLista"/>
+        <w:numPr>
+          <w:ilvl w:val="0"/>
+          <w:numId w:val="2"/>
+        </w:numPr>
+        <w:spacing w:after="0"/>
+        <w:jc w:val="both"/>
+        <w:rPr>
+          <w:b/>
+          <w:sz w:val="24"/>
+          <w:szCs w:val="24"/>
+        </w:rPr>
+      </w:pPr>
+      <w:r>
+        <w:rPr>
+          <w:b/>
+          <w:sz w:val="24"/>
+          <w:szCs w:val="24"/>
+        </w:rPr>
+        <w:t xml:space="preserve">Capítulo </w:t>
+      </w:r>
+      <w:r>
+        <w:rPr>
+          <w:b/>
+          <w:sz w:val="24"/>
+          <w:szCs w:val="24"/>
+        </w:rPr>
+        <w:t>6</w:t>
+      </w:r>
+      <w:r>
+        <w:rPr>
+          <w:b/>
+          <w:sz w:val="24"/>
+          <w:szCs w:val="24"/>
+        </w:rPr>
+        <w:t xml:space="preserve"> Aula </w:t>
+      </w:r>
+      <w:r>
+        <w:rPr>
+          <w:b/>
+          <w:sz w:val="24"/>
+          <w:szCs w:val="24"/>
+        </w:rPr>
+        <w:t>3</w:t>
+      </w:r>
+      <w:r>
+        <w:rPr>
+          <w:b/>
+          <w:sz w:val="24"/>
+          <w:szCs w:val="24"/>
+        </w:rPr>
+        <w:t xml:space="preserve"> –</w:t>
+      </w:r>
+      <w:r>
+        <w:rPr>
+          <w:b/>
+          <w:sz w:val="24"/>
+          <w:szCs w:val="24"/>
+        </w:rPr>
+        <w:t xml:space="preserve"> O tamanho das imagens importa para um site?</w:t>
+      </w:r>
+    </w:p>
+    <w:p>
+      <w:pPr>
+        <w:spacing w:after="0"/>
+        <w:jc w:val="both"/>
+      </w:pPr>
+      <w:r>
+        <w:t xml:space="preserve">A regra de ouro nesses casos é: </w:t>
+      </w:r>
+      <w:r>
+        <w:rPr>
+          <w:rFonts w:ascii="KNHBEG+Verdana-Bold" w:hAnsi="KNHBEG+Verdana-Bold" w:cs="KNHBEG+Verdana-Bold"/>
+          <w:b/>
+          <w:bCs/>
+        </w:rPr>
+        <w:t>use imagens do tamanho certo</w:t>
+      </w:r>
+      <w:r>
+        <w:t>! Vai precisar de uma imagem que vai ter 200 pixels de largura? Gere um arquivo exatamente com esse tamanho! Nada de ficar salvando arquivos gigantes e diminuindo o tamanho da imagem com códigos.</w:t>
+      </w:r>
+    </w:p>
+    <w:p>
+      <w:pPr>
+        <w:spacing w:after="0"/>
+        <w:jc w:val="both"/>
+      </w:pPr>
+    </w:p>
+    <w:p>
+      <w:pPr>
+        <w:spacing w:after="0"/>
+        <w:jc w:val="both"/>
+      </w:pPr>
+      <w:r>
+        <w:t>Para trabalhar o tamanho da imagem no GIMP, basta abrir a imagem com o GIMP / Menu Imagem / Redimensionar imagem</w:t>
+      </w:r>
+    </w:p>
+    <w:p>
+      <w:pPr>
+        <w:spacing w:after="0"/>
+        <w:jc w:val="both"/>
+      </w:pPr>
+      <w:r>
+        <w:t>Numa imagem muito grande, pode colocar uns 1500 de largura e deixa a largura redimensionar proporcionalmente. Depois altera a Resolução X para 50. Mantenha a imagem original guardada no backup e salve a imagem redimensionada alterando a qualidade do JPEG para 70%.</w:t>
+      </w:r>
+    </w:p>
+    <w:p>
+      <w:pPr>
+        <w:spacing w:after="0"/>
+        <w:jc w:val="both"/>
+      </w:pPr>
+    </w:p>
+    <w:p>
+      <w:pPr>
+        <w:spacing w:after="0"/>
+        <w:jc w:val="both"/>
+      </w:pPr>
+      <w:r>
+        <w:t xml:space="preserve">Precisa redimensionar as imagens e não alterar o tamanho pelo CSS, pois o arquivo fica menor e otimiza </w:t>
+      </w:r>
+      <w:r>
+        <w:t>para</w:t>
+      </w:r>
+      <w:r>
+        <w:t xml:space="preserve"> SEO</w:t>
+      </w:r>
+      <w:r>
+        <w:t>.</w:t>
+      </w:r>
+    </w:p>
+    <w:p>
+      <w:pPr>
+        <w:spacing w:after="0"/>
+        <w:jc w:val="both"/>
+      </w:pPr>
+    </w:p>
+    <w:p>
+      <w:pPr>
+        <w:pStyle w:val="PargrafodaLista"/>
+        <w:numPr>
+          <w:ilvl w:val="0"/>
+          <w:numId w:val="2"/>
+        </w:numPr>
+        <w:spacing w:after="0"/>
+        <w:jc w:val="both"/>
+        <w:rPr>
+          <w:b/>
+          <w:sz w:val="24"/>
+          <w:szCs w:val="24"/>
+        </w:rPr>
+      </w:pPr>
+      <w:r>
+        <w:rPr>
+          <w:b/>
+          <w:sz w:val="24"/>
+          <w:szCs w:val="24"/>
+        </w:rPr>
+        <w:t xml:space="preserve">Capítulo </w:t>
+      </w:r>
+      <w:r>
+        <w:rPr>
+          <w:b/>
+          <w:sz w:val="24"/>
+          <w:szCs w:val="24"/>
+        </w:rPr>
+        <w:t>6</w:t>
+      </w:r>
+      <w:r>
+        <w:rPr>
+          <w:b/>
+          <w:sz w:val="24"/>
+          <w:szCs w:val="24"/>
+        </w:rPr>
+        <w:t xml:space="preserve"> Aula </w:t>
+      </w:r>
+      <w:r>
+        <w:rPr>
+          <w:b/>
+          <w:sz w:val="24"/>
+          <w:szCs w:val="24"/>
+        </w:rPr>
+        <w:t>4</w:t>
+      </w:r>
+      <w:r>
+        <w:rPr>
+          <w:b/>
+          <w:sz w:val="24"/>
+          <w:szCs w:val="24"/>
+        </w:rPr>
+        <w:t xml:space="preserve"> –</w:t>
+      </w:r>
+      <w:r>
+        <w:rPr>
+          <w:b/>
+          <w:sz w:val="24"/>
+          <w:szCs w:val="24"/>
+        </w:rPr>
+        <w:t xml:space="preserve"> </w:t>
+      </w:r>
+      <w:r>
+        <w:rPr>
+          <w:b/>
+          <w:sz w:val="24"/>
+          <w:szCs w:val="24"/>
+        </w:rPr>
+        <w:t xml:space="preserve">A </w:t>
+      </w:r>
+      <w:proofErr w:type="spellStart"/>
+      <w:r>
+        <w:rPr>
+          <w:b/>
+          <w:sz w:val="24"/>
+          <w:szCs w:val="24"/>
+        </w:rPr>
+        <w:t>tag</w:t>
+      </w:r>
+      <w:proofErr w:type="spellEnd"/>
+      <w:r>
+        <w:rPr>
+          <w:b/>
+          <w:sz w:val="24"/>
+          <w:szCs w:val="24"/>
+        </w:rPr>
+        <w:t xml:space="preserve"> </w:t>
+      </w:r>
+      <w:proofErr w:type="spellStart"/>
+      <w:r>
+        <w:rPr>
+          <w:b/>
+          <w:sz w:val="24"/>
+          <w:szCs w:val="24"/>
+        </w:rPr>
+        <w:t>img</w:t>
+      </w:r>
+      <w:proofErr w:type="spellEnd"/>
+      <w:r>
+        <w:rPr>
+          <w:b/>
+          <w:sz w:val="24"/>
+          <w:szCs w:val="24"/>
+        </w:rPr>
+        <w:t xml:space="preserve"> em HTML5</w:t>
       </w:r>
     </w:p>
     <w:p>

</xml_diff>

<commit_message>
Capítulo 6 Aula 5
</commit_message>
<xml_diff>
--- a/Curso de HTML5 e CSS3.docx
+++ b/Curso de HTML5 e CSS3.docx
@@ -3519,6 +3519,456 @@
         <w:spacing w:after="0"/>
         <w:jc w:val="both"/>
       </w:pPr>
+      <w:r>
+        <w:t xml:space="preserve">Baixei 3 imagens com fundo transparente e criei uma versão de cada com 200 de largura no GIMP. </w:t>
+      </w:r>
+    </w:p>
+    <w:p>
+      <w:pPr>
+        <w:spacing w:after="0"/>
+        <w:jc w:val="both"/>
+      </w:pPr>
+      <w:r>
+        <w:t xml:space="preserve">Para inserir imagem no HTML basta utilizar a </w:t>
+      </w:r>
+      <w:proofErr w:type="spellStart"/>
+      <w:r>
+        <w:t>tag</w:t>
+      </w:r>
+      <w:proofErr w:type="spellEnd"/>
+      <w:r>
+        <w:t xml:space="preserve"> </w:t>
+      </w:r>
+      <w:proofErr w:type="spellStart"/>
+      <w:r>
+        <w:rPr>
+          <w:b/>
+        </w:rPr>
+        <w:t>img</w:t>
+      </w:r>
+      <w:proofErr w:type="spellEnd"/>
+      <w:r>
+        <w:t>.</w:t>
+      </w:r>
+    </w:p>
+    <w:p>
+      <w:pPr>
+        <w:spacing w:after="0"/>
+        <w:jc w:val="both"/>
+      </w:pPr>
+      <w:r>
+        <w:t>Inserir imagem no mesmo diretório</w:t>
+      </w:r>
+    </w:p>
+    <w:p>
+      <w:pPr>
+        <w:spacing w:after="0"/>
+        <w:jc w:val="both"/>
+      </w:pPr>
+      <w:r>
+        <w:t>&lt;</w:t>
+      </w:r>
+      <w:proofErr w:type="spellStart"/>
+      <w:proofErr w:type="gramStart"/>
+      <w:r>
+        <w:t>img</w:t>
+      </w:r>
+      <w:proofErr w:type="spellEnd"/>
+      <w:proofErr w:type="gramEnd"/>
+      <w:r>
+        <w:t xml:space="preserve"> </w:t>
+      </w:r>
+      <w:proofErr w:type="spellStart"/>
+      <w:r>
+        <w:t>src</w:t>
+      </w:r>
+      <w:proofErr w:type="spellEnd"/>
+      <w:r>
+        <w:t xml:space="preserve">="logo-html5-200.png" </w:t>
+      </w:r>
+      <w:proofErr w:type="spellStart"/>
+      <w:r>
+        <w:t>alt</w:t>
+      </w:r>
+      <w:proofErr w:type="spellEnd"/>
+      <w:r>
+        <w:t>="Logo HTML5"&gt;</w:t>
+      </w:r>
+    </w:p>
+    <w:p>
+      <w:pPr>
+        <w:spacing w:after="0"/>
+        <w:jc w:val="both"/>
+      </w:pPr>
+      <w:r>
+        <w:t>Inserir imagem dentro de uma pasta</w:t>
+      </w:r>
+    </w:p>
+    <w:p>
+      <w:pPr>
+        <w:spacing w:after="0"/>
+        <w:jc w:val="both"/>
+      </w:pPr>
+      <w:r>
+        <w:t>&lt;</w:t>
+      </w:r>
+      <w:proofErr w:type="spellStart"/>
+      <w:proofErr w:type="gramStart"/>
+      <w:r>
+        <w:t>img</w:t>
+      </w:r>
+      <w:proofErr w:type="spellEnd"/>
+      <w:proofErr w:type="gramEnd"/>
+      <w:r>
+        <w:t xml:space="preserve"> </w:t>
+      </w:r>
+      <w:proofErr w:type="spellStart"/>
+      <w:r>
+        <w:t>src</w:t>
+      </w:r>
+      <w:proofErr w:type="spellEnd"/>
+      <w:r>
+        <w:t xml:space="preserve">="imagens/logo-html5-200.png" </w:t>
+      </w:r>
+      <w:proofErr w:type="spellStart"/>
+      <w:r>
+        <w:t>alt</w:t>
+      </w:r>
+      <w:proofErr w:type="spellEnd"/>
+      <w:r>
+        <w:t>="Logo HTML5"&gt;</w:t>
+      </w:r>
+    </w:p>
+    <w:p>
+      <w:pPr>
+        <w:spacing w:after="0"/>
+        <w:jc w:val="both"/>
+      </w:pPr>
+      <w:r>
+        <w:t>Inserir imagem de um link externo</w:t>
+      </w:r>
+    </w:p>
+    <w:p>
+      <w:pPr>
+        <w:spacing w:after="0"/>
+        <w:rPr>
+          <w:lang w:val="en-US"/>
+        </w:rPr>
+      </w:pPr>
+      <w:r>
+        <w:rPr>
+          <w:lang w:val="en-US"/>
+        </w:rPr>
+        <w:t>&lt;</w:t>
+      </w:r>
+      <w:proofErr w:type="spellStart"/>
+      <w:r>
+        <w:rPr>
+          <w:lang w:val="en-US"/>
+        </w:rPr>
+        <w:t>img</w:t>
+      </w:r>
+      <w:proofErr w:type="spellEnd"/>
+      <w:r>
+        <w:rPr>
+          <w:lang w:val="en-US"/>
+        </w:rPr>
+        <w:t xml:space="preserve"> src="https://www.algomania.com.br/static/landing/images/logo-javascript.668c89767c91.png" alt="Logo JavaScript"&gt;</w:t>
+      </w:r>
+    </w:p>
+    <w:p>
+      <w:pPr>
+        <w:spacing w:after="0"/>
+        <w:jc w:val="both"/>
+        <w:rPr>
+          <w:lang w:val="en-US"/>
+        </w:rPr>
+      </w:pPr>
+    </w:p>
+    <w:p>
+      <w:pPr>
+        <w:spacing w:after="0"/>
+        <w:jc w:val="both"/>
+      </w:pPr>
+      <w:proofErr w:type="spellStart"/>
+      <w:proofErr w:type="gramStart"/>
+      <w:r>
+        <w:rPr>
+          <w:b/>
+        </w:rPr>
+        <w:t>alt</w:t>
+      </w:r>
+      <w:proofErr w:type="spellEnd"/>
+      <w:proofErr w:type="gramEnd"/>
+      <w:r>
+        <w:t xml:space="preserve"> é o texto alternativo que ajuda na otimizaç</w:t>
+      </w:r>
+      <w:r>
+        <w:t>ão para SEO e auxilia deficientes visuais.</w:t>
+      </w:r>
+    </w:p>
+    <w:p>
+      <w:pPr>
+        <w:spacing w:after="0"/>
+        <w:jc w:val="both"/>
+      </w:pPr>
+    </w:p>
+    <w:p>
+      <w:pPr>
+        <w:pStyle w:val="PargrafodaLista"/>
+        <w:numPr>
+          <w:ilvl w:val="0"/>
+          <w:numId w:val="2"/>
+        </w:numPr>
+        <w:spacing w:after="0"/>
+        <w:jc w:val="both"/>
+        <w:rPr>
+          <w:b/>
+          <w:sz w:val="24"/>
+          <w:szCs w:val="24"/>
+        </w:rPr>
+      </w:pPr>
+      <w:r>
+        <w:rPr>
+          <w:b/>
+          <w:sz w:val="24"/>
+          <w:szCs w:val="24"/>
+        </w:rPr>
+        <w:t xml:space="preserve">Capítulo </w:t>
+      </w:r>
+      <w:r>
+        <w:rPr>
+          <w:b/>
+          <w:sz w:val="24"/>
+          <w:szCs w:val="24"/>
+        </w:rPr>
+        <w:t>6</w:t>
+      </w:r>
+      <w:r>
+        <w:rPr>
+          <w:b/>
+          <w:sz w:val="24"/>
+          <w:szCs w:val="24"/>
+        </w:rPr>
+        <w:t xml:space="preserve"> Aula </w:t>
+      </w:r>
+      <w:r>
+        <w:rPr>
+          <w:b/>
+          <w:sz w:val="24"/>
+          <w:szCs w:val="24"/>
+        </w:rPr>
+        <w:t>5</w:t>
+      </w:r>
+      <w:r>
+        <w:rPr>
+          <w:b/>
+          <w:sz w:val="24"/>
+          <w:szCs w:val="24"/>
+        </w:rPr>
+        <w:t xml:space="preserve"> –</w:t>
+      </w:r>
+      <w:r>
+        <w:rPr>
+          <w:b/>
+          <w:sz w:val="24"/>
+          <w:szCs w:val="24"/>
+        </w:rPr>
+        <w:t xml:space="preserve"> Como mudar o </w:t>
+      </w:r>
+      <w:proofErr w:type="spellStart"/>
+      <w:r>
+        <w:rPr>
+          <w:b/>
+          <w:sz w:val="24"/>
+          <w:szCs w:val="24"/>
+        </w:rPr>
+        <w:t>favicon</w:t>
+      </w:r>
+      <w:proofErr w:type="spellEnd"/>
+      <w:r>
+        <w:rPr>
+          <w:b/>
+          <w:sz w:val="24"/>
+          <w:szCs w:val="24"/>
+        </w:rPr>
+        <w:t xml:space="preserve"> de um site?</w:t>
+      </w:r>
+    </w:p>
+    <w:p>
+      <w:pPr>
+        <w:spacing w:after="0"/>
+        <w:jc w:val="both"/>
+      </w:pPr>
+      <w:proofErr w:type="spellStart"/>
+      <w:r>
+        <w:t>Favicon</w:t>
+      </w:r>
+      <w:proofErr w:type="spellEnd"/>
+      <w:r>
+        <w:t xml:space="preserve"> = </w:t>
+      </w:r>
+      <w:proofErr w:type="spellStart"/>
+      <w:r>
+        <w:t>Favorite</w:t>
+      </w:r>
+      <w:proofErr w:type="spellEnd"/>
+      <w:r>
+        <w:t xml:space="preserve"> </w:t>
+      </w:r>
+      <w:proofErr w:type="spellStart"/>
+      <w:r>
+        <w:t>Icon</w:t>
+      </w:r>
+      <w:proofErr w:type="spellEnd"/>
+    </w:p>
+    <w:p>
+      <w:pPr>
+        <w:spacing w:after="0"/>
+        <w:jc w:val="both"/>
+      </w:pPr>
+      <w:r>
+        <w:t>É o ícone que aparece na aba do site aberto.</w:t>
+      </w:r>
+    </w:p>
+    <w:p>
+      <w:pPr>
+        <w:spacing w:after="0"/>
+        <w:jc w:val="both"/>
+      </w:pPr>
+    </w:p>
+    <w:p>
+      <w:pPr>
+        <w:spacing w:after="0"/>
+        <w:jc w:val="both"/>
+      </w:pPr>
+      <w:r>
+        <w:t xml:space="preserve">Site para escolher </w:t>
+      </w:r>
+      <w:r>
+        <w:t xml:space="preserve">ou criar </w:t>
+      </w:r>
+      <w:r>
+        <w:t>ícones</w:t>
+      </w:r>
+    </w:p>
+    <w:p>
+      <w:pPr>
+        <w:spacing w:after="0"/>
+        <w:jc w:val="both"/>
+      </w:pPr>
+      <w:hyperlink r:id="rId25" w:history="1">
+        <w:r>
+          <w:rPr>
+            <w:rStyle w:val="Hyperlink"/>
+          </w:rPr>
+          <w:t>https://iconarchive.com/</w:t>
+        </w:r>
+      </w:hyperlink>
+    </w:p>
+    <w:p>
+      <w:pPr>
+        <w:spacing w:after="0"/>
+        <w:jc w:val="both"/>
+      </w:pPr>
+      <w:hyperlink r:id="rId26" w:history="1">
+        <w:r>
+          <w:rPr>
+            <w:rStyle w:val="Hyperlink"/>
+          </w:rPr>
+          <w:t>https://www.favicon.cc/</w:t>
+        </w:r>
+      </w:hyperlink>
+    </w:p>
+    <w:p>
+      <w:pPr>
+        <w:spacing w:after="0"/>
+        <w:jc w:val="both"/>
+      </w:pPr>
+      <w:hyperlink r:id="rId27" w:history="1">
+        <w:r>
+          <w:rPr>
+            <w:rStyle w:val="Hyperlink"/>
+          </w:rPr>
+          <w:t>https://favicon.io/</w:t>
+        </w:r>
+      </w:hyperlink>
+    </w:p>
+    <w:p>
+      <w:pPr>
+        <w:spacing w:after="0"/>
+        <w:jc w:val="both"/>
+      </w:pPr>
+    </w:p>
+    <w:p>
+      <w:pPr>
+        <w:spacing w:after="0"/>
+        <w:jc w:val="both"/>
+      </w:pPr>
+      <w:r>
+        <w:t>É recomendado manter o nome do arquivo como favicon.ico e para inserir na página basta inserir o código no HEAD</w:t>
+      </w:r>
+    </w:p>
+    <w:p>
+      <w:pPr>
+        <w:spacing w:after="0"/>
+        <w:jc w:val="both"/>
+        <w:rPr>
+          <w:lang w:val="en-US"/>
+        </w:rPr>
+      </w:pPr>
+      <w:r>
+        <w:rPr>
+          <w:lang w:val="en-US"/>
+        </w:rPr>
+        <w:t xml:space="preserve">&lt;link </w:t>
+      </w:r>
+      <w:proofErr w:type="spellStart"/>
+      <w:r>
+        <w:rPr>
+          <w:lang w:val="en-US"/>
+        </w:rPr>
+        <w:t>rel</w:t>
+      </w:r>
+      <w:proofErr w:type="spellEnd"/>
+      <w:r>
+        <w:rPr>
+          <w:lang w:val="en-US"/>
+        </w:rPr>
+        <w:t xml:space="preserve">="shortcut icon" </w:t>
+      </w:r>
+      <w:proofErr w:type="spellStart"/>
+      <w:r>
+        <w:rPr>
+          <w:lang w:val="en-US"/>
+        </w:rPr>
+        <w:t>href</w:t>
+      </w:r>
+      <w:proofErr w:type="spellEnd"/>
+      <w:r>
+        <w:rPr>
+          <w:lang w:val="en-US"/>
+        </w:rPr>
+        <w:t>="favicon.ico" type="image/x-icon"&gt;</w:t>
+      </w:r>
+    </w:p>
+    <w:p>
+      <w:pPr>
+        <w:spacing w:after="0"/>
+        <w:jc w:val="both"/>
+        <w:rPr>
+          <w:lang w:val="en-US"/>
+        </w:rPr>
+      </w:pPr>
+    </w:p>
+    <w:p>
+      <w:pPr>
+        <w:spacing w:after="0"/>
+        <w:jc w:val="both"/>
+        <w:rPr>
+          <w:lang w:val="en-US"/>
+        </w:rPr>
+      </w:pPr>
       <w:bookmarkStart w:id="0" w:name="_GoBack"/>
       <w:bookmarkEnd w:id="0"/>
     </w:p>
@@ -3526,42 +3976,54 @@
       <w:pPr>
         <w:spacing w:after="0"/>
         <w:jc w:val="both"/>
-      </w:pPr>
-    </w:p>
-    <w:p>
-      <w:pPr>
-        <w:spacing w:after="0"/>
-        <w:jc w:val="both"/>
-      </w:pPr>
-    </w:p>
-    <w:p>
-      <w:pPr>
-        <w:spacing w:after="0"/>
-        <w:jc w:val="both"/>
-      </w:pPr>
-    </w:p>
-    <w:p>
-      <w:pPr>
-        <w:spacing w:after="0"/>
-        <w:jc w:val="both"/>
-      </w:pPr>
-    </w:p>
-    <w:p>
-      <w:pPr>
-        <w:spacing w:after="0"/>
-        <w:jc w:val="both"/>
-      </w:pPr>
-    </w:p>
-    <w:p>
-      <w:pPr>
-        <w:spacing w:after="0"/>
-        <w:jc w:val="both"/>
-      </w:pPr>
-    </w:p>
-    <w:p>
-      <w:pPr>
-        <w:spacing w:after="0"/>
-        <w:jc w:val="both"/>
+        <w:rPr>
+          <w:lang w:val="en-US"/>
+        </w:rPr>
+      </w:pPr>
+    </w:p>
+    <w:p>
+      <w:pPr>
+        <w:spacing w:after="0"/>
+        <w:jc w:val="both"/>
+        <w:rPr>
+          <w:lang w:val="en-US"/>
+        </w:rPr>
+      </w:pPr>
+    </w:p>
+    <w:p>
+      <w:pPr>
+        <w:spacing w:after="0"/>
+        <w:jc w:val="both"/>
+        <w:rPr>
+          <w:lang w:val="en-US"/>
+        </w:rPr>
+      </w:pPr>
+    </w:p>
+    <w:p>
+      <w:pPr>
+        <w:spacing w:after="0"/>
+        <w:jc w:val="both"/>
+        <w:rPr>
+          <w:lang w:val="en-US"/>
+        </w:rPr>
+      </w:pPr>
+    </w:p>
+    <w:p>
+      <w:pPr>
+        <w:spacing w:after="0"/>
+        <w:jc w:val="both"/>
+        <w:rPr>
+          <w:lang w:val="en-US"/>
+        </w:rPr>
+      </w:pPr>
+    </w:p>
+    <w:p>
+      <w:pPr>
+        <w:spacing w:after="0"/>
+        <w:jc w:val="both"/>
+        <w:rPr>
+          <w:lang w:val="en-US"/>
+        </w:rPr>
       </w:pPr>
     </w:p>
     <w:sectPr>

</xml_diff>

<commit_message>
Update Curso de HTML5 e CSS3.docx
</commit_message>
<xml_diff>
--- a/Curso de HTML5 e CSS3.docx
+++ b/Curso de HTML5 e CSS3.docx
@@ -3963,12 +3963,67 @@
     </w:p>
     <w:p>
       <w:pPr>
-        <w:spacing w:after="0"/>
-        <w:jc w:val="both"/>
-        <w:rPr>
-          <w:lang w:val="en-US"/>
-        </w:rPr>
-      </w:pPr>
+        <w:pStyle w:val="PargrafodaLista"/>
+        <w:numPr>
+          <w:ilvl w:val="0"/>
+          <w:numId w:val="2"/>
+        </w:numPr>
+        <w:spacing w:after="0"/>
+        <w:jc w:val="both"/>
+        <w:rPr>
+          <w:b/>
+          <w:sz w:val="24"/>
+          <w:szCs w:val="24"/>
+        </w:rPr>
+      </w:pPr>
+      <w:r>
+        <w:rPr>
+          <w:b/>
+          <w:sz w:val="24"/>
+          <w:szCs w:val="24"/>
+        </w:rPr>
+        <w:t xml:space="preserve">Capítulo </w:t>
+      </w:r>
+      <w:r>
+        <w:rPr>
+          <w:b/>
+          <w:sz w:val="24"/>
+          <w:szCs w:val="24"/>
+        </w:rPr>
+        <w:t>7</w:t>
+      </w:r>
+      <w:r>
+        <w:rPr>
+          <w:b/>
+          <w:sz w:val="24"/>
+          <w:szCs w:val="24"/>
+        </w:rPr>
+        <w:t xml:space="preserve"> Aula </w:t>
+      </w:r>
+      <w:r>
+        <w:rPr>
+          <w:b/>
+          <w:sz w:val="24"/>
+          <w:szCs w:val="24"/>
+        </w:rPr>
+        <w:t>1</w:t>
+      </w:r>
+      <w:r>
+        <w:rPr>
+          <w:b/>
+          <w:sz w:val="24"/>
+          <w:szCs w:val="24"/>
+        </w:rPr>
+        <w:t xml:space="preserve"> –</w:t>
+      </w:r>
+      <w:r>
+        <w:rPr>
+          <w:b/>
+          <w:sz w:val="24"/>
+          <w:szCs w:val="24"/>
+        </w:rPr>
+        <w:t xml:space="preserve"> </w:t>
+      </w:r>
       <w:bookmarkStart w:id="0" w:name="_GoBack"/>
       <w:bookmarkEnd w:id="0"/>
     </w:p>

</xml_diff>

<commit_message>
Capítulo 7 Aula 1
</commit_message>
<xml_diff>
--- a/Curso de HTML5 e CSS3.docx
+++ b/Curso de HTML5 e CSS3.docx
@@ -3135,52 +3135,34 @@
         <w:t>JPEG</w:t>
       </w:r>
       <w:r>
-        <w:t xml:space="preserve"> - </w:t>
-      </w:r>
-      <w:r>
-        <w:t>é usado para gerar imagens fotográficas com um tamanho extremamente reduzido</w:t>
-      </w:r>
-      <w:r>
-        <w:t xml:space="preserve">. </w:t>
+        <w:t xml:space="preserve"> - é usado para gerar imagens fotográficas com um tamanho extremamente reduzido. </w:t>
       </w:r>
       <w:r>
         <w:t>A grande vantagem</w:t>
       </w:r>
       <w:r>
+        <w:t xml:space="preserve"> é gerar arquivos muito pequenos e que ocupam pouco espaço em disco. Isso é muito importante, pois quando colocarmos nosso site no ar, ele tem que ser leve e carregar as imagens muito rapidamente.</w:t>
+      </w:r>
+    </w:p>
+    <w:p>
+      <w:pPr>
+        <w:spacing w:after="0"/>
+        <w:jc w:val="both"/>
+      </w:pPr>
+      <w:r>
+        <w:rPr>
+          <w:b/>
+        </w:rPr>
+        <w:t>PNG</w:t>
+      </w:r>
+      <w:r>
+        <w:t xml:space="preserve"> - é um formato compactado, mas não tanto quanto o JPEG.</w:t>
+      </w:r>
+      <w:r>
         <w:t xml:space="preserve"> </w:t>
       </w:r>
       <w:r>
-        <w:t>é gerar arquivos muito pequenos e que ocupam pouco espaço em disco. Isso é muito importante, pois quando colocarmos nosso site no ar, ele tem que ser leve e carregar as imagens muito rapidamente.</w:t>
-      </w:r>
-    </w:p>
-    <w:p>
-      <w:pPr>
-        <w:spacing w:after="0"/>
-        <w:jc w:val="both"/>
-      </w:pPr>
-      <w:r>
-        <w:rPr>
-          <w:b/>
-        </w:rPr>
-        <w:t>PNG</w:t>
-      </w:r>
-      <w:r>
-        <w:t xml:space="preserve"> - </w:t>
-      </w:r>
-      <w:r>
-        <w:t>é um formato compactado, mas não tanto quanto o JPEG.</w:t>
-      </w:r>
-      <w:r>
-        <w:t xml:space="preserve"> </w:t>
-      </w:r>
-      <w:r>
-        <w:t>A principal característica</w:t>
-      </w:r>
-      <w:r>
-        <w:t xml:space="preserve"> </w:t>
-      </w:r>
-      <w:r>
-        <w:t>é a capacidade de configurar a opacidade de cada pixel (deixá-lo transparente ou com transparência limitada).</w:t>
+        <w:t>A principal característica é a capacidade de configurar a opacidade de cada pixel (deixá-lo transparente ou com transparência limitada).</w:t>
       </w:r>
     </w:p>
     <w:p>
@@ -4024,8 +4006,628 @@
         </w:rPr>
         <w:t xml:space="preserve"> </w:t>
       </w:r>
+      <w:r>
+        <w:rPr>
+          <w:b/>
+          <w:sz w:val="24"/>
+          <w:szCs w:val="24"/>
+        </w:rPr>
+        <w:t>Hierarquia de títulos</w:t>
+      </w:r>
+    </w:p>
+    <w:p>
+      <w:pPr>
+        <w:spacing w:after="0"/>
+        <w:jc w:val="both"/>
+        <w:rPr>
+          <w:lang w:val="en-US"/>
+        </w:rPr>
+      </w:pPr>
+      <w:r>
+        <w:rPr>
+          <w:lang w:val="en-US"/>
+        </w:rPr>
+        <w:t xml:space="preserve">É </w:t>
+      </w:r>
+      <w:proofErr w:type="spellStart"/>
+      <w:r>
+        <w:rPr>
+          <w:lang w:val="en-US"/>
+        </w:rPr>
+        <w:t>possível</w:t>
+      </w:r>
+      <w:proofErr w:type="spellEnd"/>
+      <w:r>
+        <w:rPr>
+          <w:lang w:val="en-US"/>
+        </w:rPr>
+        <w:t xml:space="preserve"> </w:t>
+      </w:r>
+      <w:proofErr w:type="spellStart"/>
+      <w:r>
+        <w:rPr>
+          <w:lang w:val="en-US"/>
+        </w:rPr>
+        <w:t>criar</w:t>
+      </w:r>
+      <w:proofErr w:type="spellEnd"/>
+      <w:r>
+        <w:rPr>
+          <w:lang w:val="en-US"/>
+        </w:rPr>
+        <w:t xml:space="preserve"> </w:t>
+      </w:r>
+      <w:proofErr w:type="spellStart"/>
+      <w:r>
+        <w:rPr>
+          <w:lang w:val="en-US"/>
+        </w:rPr>
+        <w:t>uma</w:t>
+      </w:r>
+      <w:proofErr w:type="spellEnd"/>
+      <w:r>
+        <w:rPr>
+          <w:lang w:val="en-US"/>
+        </w:rPr>
+        <w:t xml:space="preserve"> </w:t>
+      </w:r>
+      <w:proofErr w:type="spellStart"/>
+      <w:r>
+        <w:rPr>
+          <w:lang w:val="en-US"/>
+        </w:rPr>
+        <w:t>hierarquia</w:t>
+      </w:r>
+      <w:proofErr w:type="spellEnd"/>
+      <w:r>
+        <w:rPr>
+          <w:lang w:val="en-US"/>
+        </w:rPr>
+        <w:t xml:space="preserve"> de </w:t>
+      </w:r>
+      <w:proofErr w:type="spellStart"/>
+      <w:r>
+        <w:rPr>
+          <w:lang w:val="en-US"/>
+        </w:rPr>
+        <w:t>títulos</w:t>
+      </w:r>
+      <w:proofErr w:type="spellEnd"/>
+      <w:r>
+        <w:rPr>
+          <w:lang w:val="en-US"/>
+        </w:rPr>
+        <w:t xml:space="preserve"> </w:t>
+      </w:r>
+      <w:proofErr w:type="spellStart"/>
+      <w:r>
+        <w:rPr>
+          <w:lang w:val="en-US"/>
+        </w:rPr>
+        <w:t>usando</w:t>
+      </w:r>
+      <w:proofErr w:type="spellEnd"/>
+      <w:r>
+        <w:rPr>
+          <w:lang w:val="en-US"/>
+        </w:rPr>
+        <w:t xml:space="preserve"> as tags de h1 </w:t>
+      </w:r>
+      <w:proofErr w:type="spellStart"/>
+      <w:r>
+        <w:rPr>
+          <w:lang w:val="en-US"/>
+        </w:rPr>
+        <w:t>até</w:t>
+      </w:r>
+      <w:proofErr w:type="spellEnd"/>
+      <w:r>
+        <w:rPr>
+          <w:lang w:val="en-US"/>
+        </w:rPr>
+        <w:t xml:space="preserve"> h6. </w:t>
+      </w:r>
+    </w:p>
+    <w:p>
+      <w:pPr>
+        <w:spacing w:after="0"/>
+        <w:jc w:val="both"/>
+        <w:rPr>
+          <w:lang w:val="en-US"/>
+        </w:rPr>
+      </w:pPr>
+      <w:r>
+        <w:rPr>
+          <w:lang w:val="en-US"/>
+        </w:rPr>
+        <w:lastRenderedPageBreak/>
+        <w:t xml:space="preserve">Um </w:t>
+      </w:r>
+      <w:proofErr w:type="spellStart"/>
+      <w:r>
+        <w:rPr>
+          <w:lang w:val="en-US"/>
+        </w:rPr>
+        <w:t>exemplo</w:t>
+      </w:r>
+      <w:proofErr w:type="spellEnd"/>
+      <w:r>
+        <w:rPr>
+          <w:lang w:val="en-US"/>
+        </w:rPr>
+        <w:t xml:space="preserve"> que </w:t>
+      </w:r>
+      <w:proofErr w:type="spellStart"/>
+      <w:r>
+        <w:rPr>
+          <w:lang w:val="en-US"/>
+        </w:rPr>
+        <w:t>podemos</w:t>
+      </w:r>
+      <w:proofErr w:type="spellEnd"/>
+      <w:r>
+        <w:rPr>
+          <w:lang w:val="en-US"/>
+        </w:rPr>
+        <w:t xml:space="preserve"> </w:t>
+      </w:r>
+      <w:proofErr w:type="spellStart"/>
+      <w:proofErr w:type="gramStart"/>
+      <w:r>
+        <w:rPr>
+          <w:lang w:val="en-US"/>
+        </w:rPr>
+        <w:t>usar</w:t>
+      </w:r>
+      <w:proofErr w:type="spellEnd"/>
+      <w:proofErr w:type="gramEnd"/>
+      <w:r>
+        <w:rPr>
+          <w:lang w:val="en-US"/>
+        </w:rPr>
+        <w:t xml:space="preserve"> é o </w:t>
+      </w:r>
+      <w:proofErr w:type="spellStart"/>
+      <w:r>
+        <w:rPr>
+          <w:lang w:val="en-US"/>
+        </w:rPr>
+        <w:t>índece</w:t>
+      </w:r>
+      <w:proofErr w:type="spellEnd"/>
+      <w:r>
+        <w:rPr>
+          <w:lang w:val="en-US"/>
+        </w:rPr>
+        <w:t xml:space="preserve"> de um </w:t>
+      </w:r>
+      <w:proofErr w:type="spellStart"/>
+      <w:r>
+        <w:rPr>
+          <w:lang w:val="en-US"/>
+        </w:rPr>
+        <w:t>livro</w:t>
+      </w:r>
+      <w:proofErr w:type="spellEnd"/>
+      <w:r>
+        <w:rPr>
+          <w:lang w:val="en-US"/>
+        </w:rPr>
+        <w:t>.</w:t>
+      </w:r>
+    </w:p>
+    <w:p>
+      <w:pPr>
+        <w:spacing w:after="0"/>
+        <w:jc w:val="both"/>
+        <w:rPr>
+          <w:lang w:val="en-US"/>
+        </w:rPr>
+      </w:pPr>
+      <w:r>
+        <w:rPr>
+          <w:lang w:val="en-US"/>
+        </w:rPr>
+        <w:t xml:space="preserve">No </w:t>
+      </w:r>
+      <w:proofErr w:type="spellStart"/>
+      <w:r>
+        <w:rPr>
+          <w:lang w:val="en-US"/>
+        </w:rPr>
+        <w:t>título</w:t>
+      </w:r>
+      <w:proofErr w:type="spellEnd"/>
+      <w:r>
+        <w:rPr>
+          <w:lang w:val="en-US"/>
+        </w:rPr>
+        <w:t xml:space="preserve"> </w:t>
+      </w:r>
+      <w:proofErr w:type="spellStart"/>
+      <w:proofErr w:type="gramStart"/>
+      <w:r>
+        <w:rPr>
+          <w:lang w:val="en-US"/>
+        </w:rPr>
+        <w:t>usa</w:t>
+      </w:r>
+      <w:proofErr w:type="spellEnd"/>
+      <w:proofErr w:type="gramEnd"/>
+      <w:r>
+        <w:rPr>
+          <w:lang w:val="en-US"/>
+        </w:rPr>
+        <w:t xml:space="preserve"> o h1 e </w:t>
+      </w:r>
+      <w:proofErr w:type="spellStart"/>
+      <w:r>
+        <w:rPr>
+          <w:lang w:val="en-US"/>
+        </w:rPr>
+        <w:t>iniciando</w:t>
+      </w:r>
+      <w:proofErr w:type="spellEnd"/>
+      <w:r>
+        <w:rPr>
+          <w:lang w:val="en-US"/>
+        </w:rPr>
+        <w:t xml:space="preserve"> </w:t>
+      </w:r>
+      <w:proofErr w:type="spellStart"/>
+      <w:r>
+        <w:rPr>
+          <w:lang w:val="en-US"/>
+        </w:rPr>
+        <w:t>os</w:t>
+      </w:r>
+      <w:proofErr w:type="spellEnd"/>
+      <w:r>
+        <w:rPr>
+          <w:lang w:val="en-US"/>
+        </w:rPr>
+        <w:t xml:space="preserve"> </w:t>
+      </w:r>
+      <w:proofErr w:type="spellStart"/>
+      <w:r>
+        <w:rPr>
+          <w:lang w:val="en-US"/>
+        </w:rPr>
+        <w:t>tópicos</w:t>
+      </w:r>
+      <w:proofErr w:type="spellEnd"/>
+      <w:r>
+        <w:rPr>
+          <w:lang w:val="en-US"/>
+        </w:rPr>
+        <w:t xml:space="preserve"> </w:t>
+      </w:r>
+      <w:proofErr w:type="spellStart"/>
+      <w:r>
+        <w:rPr>
+          <w:lang w:val="en-US"/>
+        </w:rPr>
+        <w:t>começa</w:t>
+      </w:r>
+      <w:proofErr w:type="spellEnd"/>
+      <w:r>
+        <w:rPr>
+          <w:lang w:val="en-US"/>
+        </w:rPr>
+        <w:t xml:space="preserve"> </w:t>
+      </w:r>
+      <w:proofErr w:type="spellStart"/>
+      <w:r>
+        <w:rPr>
+          <w:lang w:val="en-US"/>
+        </w:rPr>
+        <w:t>pelo</w:t>
+      </w:r>
+      <w:proofErr w:type="spellEnd"/>
+      <w:r>
+        <w:rPr>
+          <w:lang w:val="en-US"/>
+        </w:rPr>
+        <w:t xml:space="preserve"> h2.</w:t>
+      </w:r>
+    </w:p>
+    <w:p>
+      <w:pPr>
+        <w:spacing w:after="0"/>
+        <w:jc w:val="both"/>
+        <w:rPr>
+          <w:lang w:val="en-US"/>
+        </w:rPr>
+      </w:pPr>
+      <w:r>
+        <w:rPr>
+          <w:lang w:val="en-US"/>
+        </w:rPr>
+        <w:t xml:space="preserve">1 – </w:t>
+      </w:r>
+      <w:proofErr w:type="gramStart"/>
+      <w:r>
+        <w:rPr>
+          <w:lang w:val="en-US"/>
+        </w:rPr>
+        <w:t>h2</w:t>
+      </w:r>
+      <w:proofErr w:type="gramEnd"/>
+    </w:p>
+    <w:p>
+      <w:pPr>
+        <w:pStyle w:val="PargrafodaLista"/>
+        <w:numPr>
+          <w:ilvl w:val="1"/>
+          <w:numId w:val="3"/>
+        </w:numPr>
+        <w:spacing w:after="0"/>
+        <w:jc w:val="both"/>
+        <w:rPr>
+          <w:lang w:val="en-US"/>
+        </w:rPr>
+      </w:pPr>
+      <w:r>
+        <w:rPr>
+          <w:lang w:val="en-US"/>
+        </w:rPr>
+        <w:t>– h3</w:t>
+      </w:r>
+    </w:p>
+    <w:p>
+      <w:pPr>
+        <w:pStyle w:val="PargrafodaLista"/>
+        <w:numPr>
+          <w:ilvl w:val="1"/>
+          <w:numId w:val="3"/>
+        </w:numPr>
+        <w:spacing w:after="0"/>
+        <w:jc w:val="both"/>
+        <w:rPr>
+          <w:lang w:val="en-US"/>
+        </w:rPr>
+      </w:pPr>
+      <w:r>
+        <w:rPr>
+          <w:lang w:val="en-US"/>
+        </w:rPr>
+        <w:t>– h3</w:t>
+      </w:r>
+    </w:p>
+    <w:p>
+      <w:pPr>
+        <w:pStyle w:val="PargrafodaLista"/>
+        <w:numPr>
+          <w:ilvl w:val="0"/>
+          <w:numId w:val="3"/>
+        </w:numPr>
+        <w:spacing w:after="0"/>
+        <w:jc w:val="both"/>
+        <w:rPr>
+          <w:lang w:val="en-US"/>
+        </w:rPr>
+      </w:pPr>
+      <w:r>
+        <w:rPr>
+          <w:lang w:val="en-US"/>
+        </w:rPr>
+        <w:t>– h2</w:t>
+      </w:r>
+    </w:p>
+    <w:p>
+      <w:pPr>
+        <w:pStyle w:val="PargrafodaLista"/>
+        <w:numPr>
+          <w:ilvl w:val="1"/>
+          <w:numId w:val="3"/>
+        </w:numPr>
+        <w:spacing w:after="0"/>
+        <w:jc w:val="both"/>
+        <w:rPr>
+          <w:lang w:val="en-US"/>
+        </w:rPr>
+      </w:pPr>
+      <w:r>
+        <w:rPr>
+          <w:lang w:val="en-US"/>
+        </w:rPr>
+        <w:t>– h3</w:t>
+      </w:r>
+    </w:p>
+    <w:p>
+      <w:pPr>
+        <w:pStyle w:val="PargrafodaLista"/>
+        <w:numPr>
+          <w:ilvl w:val="1"/>
+          <w:numId w:val="3"/>
+        </w:numPr>
+        <w:spacing w:after="0"/>
+        <w:jc w:val="both"/>
+        <w:rPr>
+          <w:lang w:val="en-US"/>
+        </w:rPr>
+      </w:pPr>
+      <w:r>
+        <w:rPr>
+          <w:lang w:val="en-US"/>
+        </w:rPr>
+        <w:t>– h3</w:t>
+      </w:r>
+    </w:p>
+    <w:p>
+      <w:pPr>
+        <w:pStyle w:val="PargrafodaLista"/>
+        <w:numPr>
+          <w:ilvl w:val="2"/>
+          <w:numId w:val="3"/>
+        </w:numPr>
+        <w:spacing w:after="0"/>
+        <w:jc w:val="both"/>
+        <w:rPr>
+          <w:lang w:val="en-US"/>
+        </w:rPr>
+      </w:pPr>
+      <w:r>
+        <w:rPr>
+          <w:lang w:val="en-US"/>
+        </w:rPr>
+        <w:t>– h4</w:t>
+      </w:r>
+    </w:p>
+    <w:p>
+      <w:pPr>
+        <w:pStyle w:val="PargrafodaLista"/>
+        <w:numPr>
+          <w:ilvl w:val="3"/>
+          <w:numId w:val="3"/>
+        </w:numPr>
+        <w:spacing w:after="0"/>
+        <w:jc w:val="both"/>
+        <w:rPr>
+          <w:lang w:val="en-US"/>
+        </w:rPr>
+      </w:pPr>
+      <w:r>
+        <w:rPr>
+          <w:lang w:val="en-US"/>
+        </w:rPr>
+        <w:t>– h5</w:t>
+      </w:r>
+    </w:p>
+    <w:p>
+      <w:pPr>
+        <w:spacing w:after="0"/>
+        <w:jc w:val="both"/>
+        <w:rPr>
+          <w:lang w:val="en-US"/>
+        </w:rPr>
+      </w:pPr>
+      <w:r>
+        <w:rPr>
+          <w:lang w:val="en-US"/>
+        </w:rPr>
+        <w:t>2.2.1.1.1 – h6</w:t>
+      </w:r>
+    </w:p>
+    <w:p>
+      <w:pPr>
+        <w:spacing w:after="0"/>
+        <w:jc w:val="both"/>
+        <w:rPr>
+          <w:lang w:val="en-US"/>
+        </w:rPr>
+      </w:pPr>
+    </w:p>
+    <w:p>
+      <w:pPr>
+        <w:pStyle w:val="PargrafodaLista"/>
+        <w:numPr>
+          <w:ilvl w:val="0"/>
+          <w:numId w:val="2"/>
+        </w:numPr>
+        <w:spacing w:after="0"/>
+        <w:jc w:val="both"/>
+        <w:rPr>
+          <w:b/>
+          <w:sz w:val="24"/>
+          <w:szCs w:val="24"/>
+        </w:rPr>
+      </w:pPr>
+      <w:r>
+        <w:rPr>
+          <w:b/>
+          <w:sz w:val="24"/>
+          <w:szCs w:val="24"/>
+        </w:rPr>
+        <w:t xml:space="preserve">Capítulo </w:t>
+      </w:r>
+      <w:r>
+        <w:rPr>
+          <w:b/>
+          <w:sz w:val="24"/>
+          <w:szCs w:val="24"/>
+        </w:rPr>
+        <w:t>8</w:t>
+      </w:r>
+      <w:r>
+        <w:rPr>
+          <w:b/>
+          <w:sz w:val="24"/>
+          <w:szCs w:val="24"/>
+        </w:rPr>
+        <w:t xml:space="preserve"> Aula </w:t>
+      </w:r>
+      <w:r>
+        <w:rPr>
+          <w:b/>
+          <w:sz w:val="24"/>
+          <w:szCs w:val="24"/>
+        </w:rPr>
+        <w:t>1</w:t>
+      </w:r>
+      <w:r>
+        <w:rPr>
+          <w:b/>
+          <w:sz w:val="24"/>
+          <w:szCs w:val="24"/>
+        </w:rPr>
+        <w:t xml:space="preserve"> –</w:t>
+      </w:r>
+      <w:r>
+        <w:rPr>
+          <w:b/>
+          <w:sz w:val="24"/>
+          <w:szCs w:val="24"/>
+        </w:rPr>
+        <w:t xml:space="preserve"> Semântica na HTML5 é importante</w:t>
+      </w:r>
+    </w:p>
+    <w:p>
+      <w:pPr>
+        <w:spacing w:after="0"/>
+        <w:jc w:val="both"/>
+        <w:rPr>
+          <w:lang w:val="en-US"/>
+        </w:rPr>
+      </w:pPr>
       <w:bookmarkStart w:id="0" w:name="_GoBack"/>
       <w:bookmarkEnd w:id="0"/>
+    </w:p>
+    <w:p>
+      <w:pPr>
+        <w:spacing w:after="0"/>
+        <w:jc w:val="both"/>
+        <w:rPr>
+          <w:lang w:val="en-US"/>
+        </w:rPr>
+      </w:pPr>
+    </w:p>
+    <w:p>
+      <w:pPr>
+        <w:spacing w:after="0"/>
+        <w:jc w:val="both"/>
+        <w:rPr>
+          <w:lang w:val="en-US"/>
+        </w:rPr>
+      </w:pPr>
+    </w:p>
+    <w:p>
+      <w:pPr>
+        <w:spacing w:after="0"/>
+        <w:jc w:val="both"/>
+        <w:rPr>
+          <w:lang w:val="en-US"/>
+        </w:rPr>
+      </w:pPr>
+    </w:p>
+    <w:p>
+      <w:pPr>
+        <w:spacing w:after="0"/>
+        <w:jc w:val="both"/>
+        <w:rPr>
+          <w:lang w:val="en-US"/>
+        </w:rPr>
+      </w:pPr>
     </w:p>
     <w:p>
       <w:pPr>
@@ -4292,11 +4894,127 @@
       </w:pPr>
     </w:lvl>
   </w:abstractNum>
+  <w:abstractNum w:abstractNumId="2" w15:restartNumberingAfterBreak="0">
+    <w:nsid w:val="5C01699A"/>
+    <w:multiLevelType w:val="multilevel"/>
+    <w:tmpl w:val="F7CE3DC2"/>
+    <w:lvl w:ilvl="0">
+      <w:start w:val="1"/>
+      <w:numFmt w:val="decimal"/>
+      <w:lvlText w:val="%1"/>
+      <w:lvlJc w:val="left"/>
+      <w:pPr>
+        <w:ind w:left="360" w:hanging="360"/>
+      </w:pPr>
+      <w:rPr>
+        <w:rFonts w:hint="default"/>
+      </w:rPr>
+    </w:lvl>
+    <w:lvl w:ilvl="1">
+      <w:start w:val="1"/>
+      <w:numFmt w:val="decimal"/>
+      <w:lvlText w:val="%1.%2"/>
+      <w:lvlJc w:val="left"/>
+      <w:pPr>
+        <w:ind w:left="360" w:hanging="360"/>
+      </w:pPr>
+      <w:rPr>
+        <w:rFonts w:hint="default"/>
+      </w:rPr>
+    </w:lvl>
+    <w:lvl w:ilvl="2">
+      <w:start w:val="1"/>
+      <w:numFmt w:val="decimal"/>
+      <w:lvlText w:val="%1.%2.%3"/>
+      <w:lvlJc w:val="left"/>
+      <w:pPr>
+        <w:ind w:left="720" w:hanging="720"/>
+      </w:pPr>
+      <w:rPr>
+        <w:rFonts w:hint="default"/>
+      </w:rPr>
+    </w:lvl>
+    <w:lvl w:ilvl="3">
+      <w:start w:val="1"/>
+      <w:numFmt w:val="decimal"/>
+      <w:lvlText w:val="%1.%2.%3.%4"/>
+      <w:lvlJc w:val="left"/>
+      <w:pPr>
+        <w:ind w:left="720" w:hanging="720"/>
+      </w:pPr>
+      <w:rPr>
+        <w:rFonts w:hint="default"/>
+      </w:rPr>
+    </w:lvl>
+    <w:lvl w:ilvl="4">
+      <w:start w:val="1"/>
+      <w:numFmt w:val="decimal"/>
+      <w:lvlText w:val="%1.%2.%3.%4.%5"/>
+      <w:lvlJc w:val="left"/>
+      <w:pPr>
+        <w:ind w:left="1080" w:hanging="1080"/>
+      </w:pPr>
+      <w:rPr>
+        <w:rFonts w:hint="default"/>
+      </w:rPr>
+    </w:lvl>
+    <w:lvl w:ilvl="5">
+      <w:start w:val="1"/>
+      <w:numFmt w:val="decimal"/>
+      <w:lvlText w:val="%1.%2.%3.%4.%5.%6"/>
+      <w:lvlJc w:val="left"/>
+      <w:pPr>
+        <w:ind w:left="1080" w:hanging="1080"/>
+      </w:pPr>
+      <w:rPr>
+        <w:rFonts w:hint="default"/>
+      </w:rPr>
+    </w:lvl>
+    <w:lvl w:ilvl="6">
+      <w:start w:val="1"/>
+      <w:numFmt w:val="decimal"/>
+      <w:lvlText w:val="%1.%2.%3.%4.%5.%6.%7"/>
+      <w:lvlJc w:val="left"/>
+      <w:pPr>
+        <w:ind w:left="1440" w:hanging="1440"/>
+      </w:pPr>
+      <w:rPr>
+        <w:rFonts w:hint="default"/>
+      </w:rPr>
+    </w:lvl>
+    <w:lvl w:ilvl="7">
+      <w:start w:val="1"/>
+      <w:numFmt w:val="decimal"/>
+      <w:lvlText w:val="%1.%2.%3.%4.%5.%6.%7.%8"/>
+      <w:lvlJc w:val="left"/>
+      <w:pPr>
+        <w:ind w:left="1440" w:hanging="1440"/>
+      </w:pPr>
+      <w:rPr>
+        <w:rFonts w:hint="default"/>
+      </w:rPr>
+    </w:lvl>
+    <w:lvl w:ilvl="8">
+      <w:start w:val="1"/>
+      <w:numFmt w:val="decimal"/>
+      <w:lvlText w:val="%1.%2.%3.%4.%5.%6.%7.%8.%9"/>
+      <w:lvlJc w:val="left"/>
+      <w:pPr>
+        <w:ind w:left="1440" w:hanging="1440"/>
+      </w:pPr>
+      <w:rPr>
+        <w:rFonts w:hint="default"/>
+      </w:rPr>
+    </w:lvl>
+  </w:abstractNum>
   <w:num w:numId="1">
     <w:abstractNumId w:val="0"/>
   </w:num>
   <w:num w:numId="2">
     <w:abstractNumId w:val="1"/>
+  </w:num>
+  <w:num w:numId="3">
+    <w:abstractNumId w:val="2"/>
   </w:num>
 </w:numbering>
 </file>

</xml_diff>

<commit_message>
Cap 8 Aula 2
</commit_message>
<xml_diff>
--- a/Curso de HTML5 e CSS3.docx
+++ b/Curso de HTML5 e CSS3.docx
@@ -50,16 +50,7 @@
           <w:szCs w:val="36"/>
           <w:u w:val="single"/>
         </w:rPr>
-        <w:t>Módulo 1</w:t>
-      </w:r>
-      <w:r>
-        <w:rPr>
-          <w:b/>
-          <w:sz w:val="36"/>
-          <w:szCs w:val="36"/>
-          <w:u w:val="single"/>
-        </w:rPr>
-        <w:t xml:space="preserve"> de 5</w:t>
+        <w:t>Módulo 1 de 5</w:t>
       </w:r>
     </w:p>
     <w:p>
@@ -219,10 +210,7 @@
         <w:t>M01</w:t>
       </w:r>
       <w:r>
-        <w:t xml:space="preserve"> (Primeiros</w:t>
-      </w:r>
-      <w:r>
-        <w:t xml:space="preserve"> passos HTML+CSS) – Conceitos básicos, preparação do ambiente, semântica da HTML5, textos, títulos, ligações, multimídia, estilos.</w:t>
+        <w:t xml:space="preserve"> (Primeiros passos HTML+CSS) – Conceitos básicos, preparação do ambiente, semântica da HTML5, textos, títulos, ligações, multimídia, estilos.</w:t>
       </w:r>
     </w:p>
     <w:p>
@@ -693,38 +681,57 @@
       <w:pPr>
         <w:spacing w:after="0"/>
         <w:jc w:val="both"/>
-        <w:rPr>
-          <w:lang w:val="en-US"/>
-        </w:rPr>
-      </w:pPr>
-      <w:r>
-        <w:rPr>
-          <w:lang w:val="en-US"/>
-        </w:rPr>
-        <w:t xml:space="preserve">- W3C </w:t>
-      </w:r>
-      <w:r>
-        <w:rPr>
-          <w:lang w:val="en-US"/>
-        </w:rPr>
-        <w:t xml:space="preserve">Standards </w:t>
-      </w:r>
-      <w:r>
-        <w:rPr>
-          <w:lang w:val="en-US"/>
-        </w:rPr>
-        <w:t>(</w:t>
-      </w:r>
-      <w:r>
-        <w:rPr>
-          <w:lang w:val="en-US"/>
-        </w:rPr>
-        <w:t>World Wide Web Consortium</w:t>
-      </w:r>
-      <w:r>
-        <w:rPr>
-          <w:lang w:val="en-US"/>
-        </w:rPr>
+      </w:pPr>
+      <w:r>
+        <w:t xml:space="preserve">- W3C Standards (World </w:t>
+      </w:r>
+      <w:proofErr w:type="spellStart"/>
+      <w:r>
+        <w:t>Wide</w:t>
+      </w:r>
+      <w:proofErr w:type="spellEnd"/>
+      <w:r>
+        <w:t xml:space="preserve"> Web Consortium)</w:t>
+      </w:r>
+    </w:p>
+    <w:p>
+      <w:pPr>
+        <w:spacing w:after="0"/>
+        <w:jc w:val="both"/>
+      </w:pPr>
+      <w:r>
+        <w:t xml:space="preserve">- </w:t>
+      </w:r>
+      <w:proofErr w:type="spellStart"/>
+      <w:r>
+        <w:t>WhatWG</w:t>
+      </w:r>
+      <w:proofErr w:type="spellEnd"/>
+      <w:r>
+        <w:t xml:space="preserve"> Living Standard (Web Hypertext </w:t>
+      </w:r>
+      <w:proofErr w:type="spellStart"/>
+      <w:r>
+        <w:t>Application</w:t>
+      </w:r>
+      <w:proofErr w:type="spellEnd"/>
+      <w:r>
+        <w:t xml:space="preserve"> Technology </w:t>
+      </w:r>
+      <w:proofErr w:type="spellStart"/>
+      <w:r>
+        <w:t>Working</w:t>
+      </w:r>
+      <w:proofErr w:type="spellEnd"/>
+      <w:r>
+        <w:t xml:space="preserve"> </w:t>
+      </w:r>
+      <w:proofErr w:type="spellStart"/>
+      <w:r>
+        <w:t>Group</w:t>
+      </w:r>
+      <w:proofErr w:type="spellEnd"/>
+      <w:r>
         <w:t>)</w:t>
       </w:r>
     </w:p>
@@ -732,57 +739,16 @@
       <w:pPr>
         <w:spacing w:after="0"/>
         <w:jc w:val="both"/>
-        <w:rPr>
-          <w:lang w:val="en-US"/>
-        </w:rPr>
-      </w:pPr>
-      <w:r>
-        <w:rPr>
-          <w:lang w:val="en-US"/>
-        </w:rPr>
-        <w:t xml:space="preserve">- </w:t>
-      </w:r>
-      <w:proofErr w:type="spellStart"/>
-      <w:r>
-        <w:rPr>
-          <w:lang w:val="en-US"/>
-        </w:rPr>
-        <w:t>WhatWG</w:t>
-      </w:r>
-      <w:proofErr w:type="spellEnd"/>
-      <w:r>
-        <w:rPr>
-          <w:lang w:val="en-US"/>
-        </w:rPr>
-        <w:t xml:space="preserve"> Living Standard (Web Hypertext Application Technology Working Group)</w:t>
-      </w:r>
-    </w:p>
-    <w:p>
-      <w:pPr>
-        <w:spacing w:after="0"/>
-        <w:jc w:val="both"/>
-        <w:rPr>
-          <w:lang w:val="en-US"/>
-        </w:rPr>
-      </w:pPr>
-      <w:r>
-        <w:rPr>
-          <w:lang w:val="en-US"/>
-        </w:rPr>
+      </w:pPr>
+      <w:r>
         <w:t>- W3Schools (</w:t>
       </w:r>
       <w:proofErr w:type="spellStart"/>
       <w:r>
-        <w:rPr>
-          <w:lang w:val="en-US"/>
-        </w:rPr>
         <w:t>Refsnes</w:t>
       </w:r>
       <w:proofErr w:type="spellEnd"/>
       <w:r>
-        <w:rPr>
-          <w:lang w:val="en-US"/>
-        </w:rPr>
         <w:t xml:space="preserve"> Data)</w:t>
       </w:r>
     </w:p>
@@ -790,41 +756,21 @@
       <w:pPr>
         <w:spacing w:after="0"/>
         <w:jc w:val="both"/>
-        <w:rPr>
-          <w:lang w:val="en-US"/>
-        </w:rPr>
-      </w:pPr>
-    </w:p>
-    <w:p>
-      <w:pPr>
-        <w:spacing w:after="0"/>
-        <w:jc w:val="both"/>
-        <w:rPr>
-          <w:lang w:val="en-US"/>
-        </w:rPr>
-      </w:pPr>
-      <w:proofErr w:type="spellStart"/>
-      <w:r>
-        <w:rPr>
-          <w:lang w:val="en-US"/>
-        </w:rPr>
-        <w:t>Livros</w:t>
-      </w:r>
-      <w:proofErr w:type="spellEnd"/>
-      <w:r>
-        <w:rPr>
-          <w:lang w:val="en-US"/>
-        </w:rPr>
-        <w:t>:</w:t>
-      </w:r>
-    </w:p>
-    <w:p>
-      <w:pPr>
-        <w:spacing w:after="0"/>
-        <w:jc w:val="both"/>
-        <w:rPr>
-          <w:lang w:val="en-US"/>
-        </w:rPr>
+      </w:pPr>
+    </w:p>
+    <w:p>
+      <w:pPr>
+        <w:spacing w:after="0"/>
+        <w:jc w:val="both"/>
+      </w:pPr>
+      <w:r>
+        <w:t>Livros:</w:t>
+      </w:r>
+    </w:p>
+    <w:p>
+      <w:pPr>
+        <w:spacing w:after="0"/>
+        <w:jc w:val="both"/>
       </w:pPr>
       <w:r>
         <w:rPr>
@@ -836,56 +782,6 @@
             <wp:extent cx="4714875" cy="2346904"/>
             <wp:effectExtent l="0" t="0" r="0" b="0"/>
             <wp:docPr id="1" name="Imagem 1"/>
-            <wp:cNvGraphicFramePr>
-              <a:graphicFrameLocks xmlns:a="http://schemas.openxmlformats.org/drawingml/2006/main" noChangeAspect="1"/>
-            </wp:cNvGraphicFramePr>
-            <a:graphic xmlns:a="http://schemas.openxmlformats.org/drawingml/2006/main">
-              <a:graphicData uri="http://schemas.openxmlformats.org/drawingml/2006/picture">
-                <pic:pic xmlns:pic="http://schemas.openxmlformats.org/drawingml/2006/picture">
-                  <pic:nvPicPr>
-                    <pic:cNvPr id="1" name=""/>
-                    <pic:cNvPicPr/>
-                  </pic:nvPicPr>
-                  <pic:blipFill>
-                    <a:blip r:embed="rId5"/>
-                    <a:stretch>
-                      <a:fillRect/>
-                    </a:stretch>
-                  </pic:blipFill>
-                  <pic:spPr>
-                    <a:xfrm>
-                      <a:off x="0" y="0"/>
-                      <a:ext cx="4742083" cy="2360447"/>
-                    </a:xfrm>
-                    <a:prstGeom prst="rect">
-                      <a:avLst/>
-                    </a:prstGeom>
-                  </pic:spPr>
-                </pic:pic>
-              </a:graphicData>
-            </a:graphic>
-          </wp:inline>
-        </w:drawing>
-      </w:r>
-    </w:p>
-    <w:p>
-      <w:pPr>
-        <w:spacing w:after="0"/>
-        <w:jc w:val="both"/>
-        <w:rPr>
-          <w:lang w:val="en-US"/>
-        </w:rPr>
-      </w:pPr>
-      <w:r>
-        <w:rPr>
-          <w:noProof/>
-          <w:lang w:eastAsia="pt-BR"/>
-        </w:rPr>
-        <w:drawing>
-          <wp:inline distT="0" distB="0" distL="0" distR="0" wp14:anchorId="6402098D" wp14:editId="7F9D10EE">
-            <wp:extent cx="5410200" cy="2164971"/>
-            <wp:effectExtent l="0" t="0" r="0" b="6985"/>
-            <wp:docPr id="3" name="Imagem 3"/>
             <wp:cNvGraphicFramePr>
               <a:graphicFrameLocks xmlns:a="http://schemas.openxmlformats.org/drawingml/2006/main" noChangeAspect="1"/>
             </wp:cNvGraphicFramePr>
@@ -905,7 +801,7 @@
                   <pic:spPr>
                     <a:xfrm>
                       <a:off x="0" y="0"/>
-                      <a:ext cx="5465901" cy="2187261"/>
+                      <a:ext cx="4742083" cy="2360447"/>
                     </a:xfrm>
                     <a:prstGeom prst="rect">
                       <a:avLst/>
@@ -922,21 +818,17 @@
       <w:pPr>
         <w:spacing w:after="0"/>
         <w:jc w:val="both"/>
-        <w:rPr>
-          <w:lang w:val="en-US"/>
-        </w:rPr>
       </w:pPr>
       <w:r>
         <w:rPr>
           <w:noProof/>
           <w:lang w:eastAsia="pt-BR"/>
         </w:rPr>
-        <w:lastRenderedPageBreak/>
         <w:drawing>
-          <wp:inline distT="0" distB="0" distL="0" distR="0" wp14:anchorId="2404D774" wp14:editId="6396521A">
-            <wp:extent cx="5400040" cy="2442845"/>
-            <wp:effectExtent l="0" t="0" r="0" b="0"/>
-            <wp:docPr id="4" name="Imagem 4"/>
+          <wp:inline distT="0" distB="0" distL="0" distR="0" wp14:anchorId="6402098D" wp14:editId="7F9D10EE">
+            <wp:extent cx="5410200" cy="2164971"/>
+            <wp:effectExtent l="0" t="0" r="0" b="6985"/>
+            <wp:docPr id="3" name="Imagem 3"/>
             <wp:cNvGraphicFramePr>
               <a:graphicFrameLocks xmlns:a="http://schemas.openxmlformats.org/drawingml/2006/main" noChangeAspect="1"/>
             </wp:cNvGraphicFramePr>
@@ -956,7 +848,7 @@
                   <pic:spPr>
                     <a:xfrm>
                       <a:off x="0" y="0"/>
-                      <a:ext cx="5400040" cy="2442845"/>
+                      <a:ext cx="5465901" cy="2187261"/>
                     </a:xfrm>
                     <a:prstGeom prst="rect">
                       <a:avLst/>
@@ -973,20 +865,18 @@
       <w:pPr>
         <w:spacing w:after="0"/>
         <w:jc w:val="both"/>
-        <w:rPr>
-          <w:lang w:val="en-US"/>
-        </w:rPr>
       </w:pPr>
       <w:r>
         <w:rPr>
           <w:noProof/>
           <w:lang w:eastAsia="pt-BR"/>
         </w:rPr>
+        <w:lastRenderedPageBreak/>
         <w:drawing>
-          <wp:inline distT="0" distB="0" distL="0" distR="0" wp14:anchorId="722E76F7" wp14:editId="2AABEB03">
-            <wp:extent cx="5400040" cy="2353310"/>
-            <wp:effectExtent l="0" t="0" r="0" b="8890"/>
-            <wp:docPr id="5" name="Imagem 5"/>
+          <wp:inline distT="0" distB="0" distL="0" distR="0" wp14:anchorId="2404D774" wp14:editId="6396521A">
+            <wp:extent cx="5400040" cy="2442845"/>
+            <wp:effectExtent l="0" t="0" r="0" b="0"/>
+            <wp:docPr id="4" name="Imagem 4"/>
             <wp:cNvGraphicFramePr>
               <a:graphicFrameLocks xmlns:a="http://schemas.openxmlformats.org/drawingml/2006/main" noChangeAspect="1"/>
             </wp:cNvGraphicFramePr>
@@ -1006,7 +896,7 @@
                   <pic:spPr>
                     <a:xfrm>
                       <a:off x="0" y="0"/>
-                      <a:ext cx="5400040" cy="2353310"/>
+                      <a:ext cx="5400040" cy="2442845"/>
                     </a:xfrm>
                     <a:prstGeom prst="rect">
                       <a:avLst/>
@@ -1023,9 +913,6 @@
       <w:pPr>
         <w:spacing w:after="0"/>
         <w:jc w:val="both"/>
-        <w:rPr>
-          <w:lang w:val="en-US"/>
-        </w:rPr>
       </w:pPr>
       <w:r>
         <w:rPr>
@@ -1033,10 +920,10 @@
           <w:lang w:eastAsia="pt-BR"/>
         </w:rPr>
         <w:drawing>
-          <wp:inline distT="0" distB="0" distL="0" distR="0" wp14:anchorId="4B7D293D" wp14:editId="741BC162">
-            <wp:extent cx="5400040" cy="2682240"/>
-            <wp:effectExtent l="0" t="0" r="0" b="3810"/>
-            <wp:docPr id="6" name="Imagem 6"/>
+          <wp:inline distT="0" distB="0" distL="0" distR="0" wp14:anchorId="722E76F7" wp14:editId="2AABEB03">
+            <wp:extent cx="5400040" cy="2353310"/>
+            <wp:effectExtent l="0" t="0" r="0" b="8890"/>
+            <wp:docPr id="5" name="Imagem 5"/>
             <wp:cNvGraphicFramePr>
               <a:graphicFrameLocks xmlns:a="http://schemas.openxmlformats.org/drawingml/2006/main" noChangeAspect="1"/>
             </wp:cNvGraphicFramePr>
@@ -1056,6 +943,53 @@
                   <pic:spPr>
                     <a:xfrm>
                       <a:off x="0" y="0"/>
+                      <a:ext cx="5400040" cy="2353310"/>
+                    </a:xfrm>
+                    <a:prstGeom prst="rect">
+                      <a:avLst/>
+                    </a:prstGeom>
+                  </pic:spPr>
+                </pic:pic>
+              </a:graphicData>
+            </a:graphic>
+          </wp:inline>
+        </w:drawing>
+      </w:r>
+    </w:p>
+    <w:p>
+      <w:pPr>
+        <w:spacing w:after="0"/>
+        <w:jc w:val="both"/>
+      </w:pPr>
+      <w:r>
+        <w:rPr>
+          <w:noProof/>
+          <w:lang w:eastAsia="pt-BR"/>
+        </w:rPr>
+        <w:drawing>
+          <wp:inline distT="0" distB="0" distL="0" distR="0" wp14:anchorId="4B7D293D" wp14:editId="741BC162">
+            <wp:extent cx="5400040" cy="2682240"/>
+            <wp:effectExtent l="0" t="0" r="0" b="3810"/>
+            <wp:docPr id="6" name="Imagem 6"/>
+            <wp:cNvGraphicFramePr>
+              <a:graphicFrameLocks xmlns:a="http://schemas.openxmlformats.org/drawingml/2006/main" noChangeAspect="1"/>
+            </wp:cNvGraphicFramePr>
+            <a:graphic xmlns:a="http://schemas.openxmlformats.org/drawingml/2006/main">
+              <a:graphicData uri="http://schemas.openxmlformats.org/drawingml/2006/picture">
+                <pic:pic xmlns:pic="http://schemas.openxmlformats.org/drawingml/2006/picture">
+                  <pic:nvPicPr>
+                    <pic:cNvPr id="1" name=""/>
+                    <pic:cNvPicPr/>
+                  </pic:nvPicPr>
+                  <pic:blipFill>
+                    <a:blip r:embed="rId10"/>
+                    <a:stretch>
+                      <a:fillRect/>
+                    </a:stretch>
+                  </pic:blipFill>
+                  <pic:spPr>
+                    <a:xfrm>
+                      <a:off x="0" y="0"/>
                       <a:ext cx="5400040" cy="2682240"/>
                     </a:xfrm>
                     <a:prstGeom prst="rect">
@@ -1073,9 +1007,6 @@
       <w:pPr>
         <w:spacing w:after="0"/>
         <w:jc w:val="both"/>
-        <w:rPr>
-          <w:lang w:val="en-US"/>
-        </w:rPr>
       </w:pPr>
     </w:p>
     <w:p>
@@ -1252,23 +1183,16 @@
       <w:pPr>
         <w:spacing w:after="0"/>
         <w:jc w:val="both"/>
-        <w:rPr>
-          <w:lang w:val="en-US"/>
-        </w:rPr>
-      </w:pPr>
-      <w:hyperlink r:id="rId10" w:history="1">
+      </w:pPr>
+      <w:hyperlink r:id="rId11" w:history="1">
         <w:r>
           <w:rPr>
             <w:rStyle w:val="Hyperlink"/>
-            <w:lang w:val="en-US"/>
           </w:rPr>
           <w:t>www.ozir.com.br/contato</w:t>
         </w:r>
       </w:hyperlink>
       <w:r>
-        <w:rPr>
-          <w:lang w:val="en-US"/>
-        </w:rPr>
         <w:t xml:space="preserve"> = URL</w:t>
       </w:r>
     </w:p>
@@ -1311,68 +1235,41 @@
       <w:pPr>
         <w:spacing w:after="0"/>
         <w:jc w:val="both"/>
-        <w:rPr>
-          <w:lang w:val="en-US"/>
-        </w:rPr>
-      </w:pPr>
-      <w:r>
-        <w:rPr>
-          <w:lang w:val="en-US"/>
-        </w:rPr>
+      </w:pPr>
+      <w:r>
         <w:t>ozir</w:t>
       </w:r>
       <w:r>
-        <w:rPr>
-          <w:lang w:val="en-US"/>
-        </w:rPr>
         <w:t>.com.br</w:t>
       </w:r>
       <w:r>
-        <w:rPr>
-          <w:lang w:val="en-US"/>
-        </w:rPr>
-        <w:t xml:space="preserve"> = </w:t>
-      </w:r>
-      <w:proofErr w:type="spellStart"/>
-      <w:r>
-        <w:rPr>
-          <w:lang w:val="en-US"/>
-        </w:rPr>
-        <w:t>domínio</w:t>
-      </w:r>
-      <w:proofErr w:type="spellEnd"/>
-    </w:p>
-    <w:p>
-      <w:pPr>
-        <w:spacing w:after="0"/>
-        <w:jc w:val="both"/>
-        <w:rPr>
-          <w:lang w:val="en-US"/>
-        </w:rPr>
-      </w:pPr>
-      <w:r>
-        <w:rPr>
-          <w:lang w:val="en-US"/>
-        </w:rPr>
+        <w:t xml:space="preserve"> = domínio</w:t>
+      </w:r>
+    </w:p>
+    <w:p>
+      <w:pPr>
+        <w:spacing w:after="0"/>
+        <w:jc w:val="both"/>
+      </w:pPr>
+      <w:r>
         <w:t>com</w:t>
       </w:r>
       <w:r>
-        <w:rPr>
-          <w:lang w:val="en-US"/>
-        </w:rPr>
         <w:t>.br</w:t>
       </w:r>
       <w:r>
-        <w:rPr>
-          <w:lang w:val="en-US"/>
-        </w:rPr>
         <w:t xml:space="preserve"> = TLD</w:t>
       </w:r>
       <w:r>
-        <w:rPr>
-          <w:lang w:val="en-US"/>
-        </w:rPr>
-        <w:t xml:space="preserve"> (Top-Level Domain)</w:t>
+        <w:t xml:space="preserve"> (Top-</w:t>
+      </w:r>
+      <w:proofErr w:type="spellStart"/>
+      <w:r>
+        <w:t>Level</w:t>
+      </w:r>
+      <w:proofErr w:type="spellEnd"/>
+      <w:r>
+        <w:t xml:space="preserve"> Domain)</w:t>
       </w:r>
     </w:p>
     <w:p>
@@ -1416,39 +1313,7 @@
           <w:sz w:val="24"/>
           <w:szCs w:val="24"/>
         </w:rPr>
-        <w:t>Capítulo 3</w:t>
-      </w:r>
-      <w:r>
-        <w:rPr>
-          <w:b/>
-          <w:sz w:val="24"/>
-          <w:szCs w:val="24"/>
-        </w:rPr>
-        <w:t xml:space="preserve"> Aula </w:t>
-      </w:r>
-      <w:r>
-        <w:rPr>
-          <w:b/>
-          <w:sz w:val="24"/>
-          <w:szCs w:val="24"/>
-        </w:rPr>
-        <w:t>1</w:t>
-      </w:r>
-      <w:r>
-        <w:rPr>
-          <w:b/>
-          <w:sz w:val="24"/>
-          <w:szCs w:val="24"/>
-        </w:rPr>
-        <w:t xml:space="preserve"> –</w:t>
-      </w:r>
-      <w:r>
-        <w:rPr>
-          <w:b/>
-          <w:sz w:val="24"/>
-          <w:szCs w:val="24"/>
-        </w:rPr>
-        <w:t xml:space="preserve"> A diferença entre HTML, CSS e </w:t>
+        <w:t xml:space="preserve">Capítulo 3 Aula 1 – A diferença entre HTML, CSS e </w:t>
       </w:r>
       <w:proofErr w:type="spellStart"/>
       <w:r>
@@ -1519,13 +1384,7 @@
       </w:r>
       <w:proofErr w:type="spellEnd"/>
       <w:r>
-        <w:t xml:space="preserve"> – Folhas de estilo em cascata </w:t>
-      </w:r>
-      <w:r>
-        <w:t>=</w:t>
-      </w:r>
-      <w:r>
-        <w:t xml:space="preserve"> Design</w:t>
+        <w:t xml:space="preserve"> – Folhas de estilo em cascata = Design</w:t>
       </w:r>
     </w:p>
     <w:p>
@@ -1603,53 +1462,6 @@
             <wp:extent cx="5400040" cy="3047365"/>
             <wp:effectExtent l="0" t="0" r="0" b="635"/>
             <wp:docPr id="2" name="Imagem 2"/>
-            <wp:cNvGraphicFramePr>
-              <a:graphicFrameLocks xmlns:a="http://schemas.openxmlformats.org/drawingml/2006/main" noChangeAspect="1"/>
-            </wp:cNvGraphicFramePr>
-            <a:graphic xmlns:a="http://schemas.openxmlformats.org/drawingml/2006/main">
-              <a:graphicData uri="http://schemas.openxmlformats.org/drawingml/2006/picture">
-                <pic:pic xmlns:pic="http://schemas.openxmlformats.org/drawingml/2006/picture">
-                  <pic:nvPicPr>
-                    <pic:cNvPr id="1" name=""/>
-                    <pic:cNvPicPr/>
-                  </pic:nvPicPr>
-                  <pic:blipFill>
-                    <a:blip r:embed="rId11"/>
-                    <a:stretch>
-                      <a:fillRect/>
-                    </a:stretch>
-                  </pic:blipFill>
-                  <pic:spPr>
-                    <a:xfrm>
-                      <a:off x="0" y="0"/>
-                      <a:ext cx="5400040" cy="3047365"/>
-                    </a:xfrm>
-                    <a:prstGeom prst="rect">
-                      <a:avLst/>
-                    </a:prstGeom>
-                  </pic:spPr>
-                </pic:pic>
-              </a:graphicData>
-            </a:graphic>
-          </wp:inline>
-        </w:drawing>
-      </w:r>
-    </w:p>
-    <w:p>
-      <w:pPr>
-        <w:spacing w:after="0"/>
-        <w:jc w:val="both"/>
-      </w:pPr>
-      <w:r>
-        <w:rPr>
-          <w:noProof/>
-          <w:lang w:eastAsia="pt-BR"/>
-        </w:rPr>
-        <w:drawing>
-          <wp:inline distT="0" distB="0" distL="0" distR="0" wp14:anchorId="635A5E87" wp14:editId="4CCCF3BB">
-            <wp:extent cx="3831183" cy="3343275"/>
-            <wp:effectExtent l="0" t="0" r="0" b="0"/>
-            <wp:docPr id="7" name="Imagem 7"/>
             <wp:cNvGraphicFramePr>
               <a:graphicFrameLocks xmlns:a="http://schemas.openxmlformats.org/drawingml/2006/main" noChangeAspect="1"/>
             </wp:cNvGraphicFramePr>
@@ -1669,7 +1481,7 @@
                   <pic:spPr>
                     <a:xfrm>
                       <a:off x="0" y="0"/>
-                      <a:ext cx="3836922" cy="3348283"/>
+                      <a:ext cx="5400040" cy="3047365"/>
                     </a:xfrm>
                     <a:prstGeom prst="rect">
                       <a:avLst/>
@@ -1692,12 +1504,11 @@
           <w:noProof/>
           <w:lang w:eastAsia="pt-BR"/>
         </w:rPr>
-        <w:lastRenderedPageBreak/>
         <w:drawing>
-          <wp:inline distT="0" distB="0" distL="0" distR="0" wp14:anchorId="69A5E284" wp14:editId="76812CD9">
-            <wp:extent cx="5400040" cy="3978275"/>
-            <wp:effectExtent l="0" t="0" r="0" b="3175"/>
-            <wp:docPr id="8" name="Imagem 8"/>
+          <wp:inline distT="0" distB="0" distL="0" distR="0" wp14:anchorId="635A5E87" wp14:editId="4CCCF3BB">
+            <wp:extent cx="3831183" cy="3343275"/>
+            <wp:effectExtent l="0" t="0" r="0" b="0"/>
+            <wp:docPr id="7" name="Imagem 7"/>
             <wp:cNvGraphicFramePr>
               <a:graphicFrameLocks xmlns:a="http://schemas.openxmlformats.org/drawingml/2006/main" noChangeAspect="1"/>
             </wp:cNvGraphicFramePr>
@@ -1717,7 +1528,7 @@
                   <pic:spPr>
                     <a:xfrm>
                       <a:off x="0" y="0"/>
-                      <a:ext cx="5400040" cy="3978275"/>
+                      <a:ext cx="3836922" cy="3348283"/>
                     </a:xfrm>
                     <a:prstGeom prst="rect">
                       <a:avLst/>
@@ -1735,162 +1546,17 @@
         <w:spacing w:after="0"/>
         <w:jc w:val="both"/>
       </w:pPr>
-    </w:p>
-    <w:p>
-      <w:pPr>
-        <w:pStyle w:val="PargrafodaLista"/>
-        <w:numPr>
-          <w:ilvl w:val="0"/>
-          <w:numId w:val="2"/>
-        </w:numPr>
-        <w:spacing w:after="0"/>
-        <w:jc w:val="both"/>
-        <w:rPr>
-          <w:b/>
-          <w:sz w:val="24"/>
-          <w:szCs w:val="24"/>
-          <w:lang w:val="en-US"/>
-        </w:rPr>
-      </w:pPr>
-      <w:proofErr w:type="spellStart"/>
-      <w:r>
-        <w:rPr>
-          <w:b/>
-          <w:sz w:val="24"/>
-          <w:szCs w:val="24"/>
-          <w:lang w:val="en-US"/>
-        </w:rPr>
-        <w:t>Capítulo</w:t>
-      </w:r>
-      <w:proofErr w:type="spellEnd"/>
-      <w:r>
-        <w:rPr>
-          <w:b/>
-          <w:sz w:val="24"/>
-          <w:szCs w:val="24"/>
-          <w:lang w:val="en-US"/>
-        </w:rPr>
-        <w:t xml:space="preserve"> 3 Aula 2 – Front-end, back-end e Full Stack</w:t>
-      </w:r>
-    </w:p>
-    <w:p>
-      <w:pPr>
-        <w:spacing w:after="0"/>
-        <w:jc w:val="both"/>
-      </w:pPr>
-      <w:r>
-        <w:t>Front-</w:t>
-      </w:r>
-      <w:proofErr w:type="spellStart"/>
-      <w:r>
-        <w:t>end</w:t>
-      </w:r>
-      <w:proofErr w:type="spellEnd"/>
-      <w:r>
-        <w:t xml:space="preserve"> – é o desenvolvimento do lado do cliente</w:t>
-      </w:r>
-      <w:r>
-        <w:t xml:space="preserve"> (Conteúdo, design, </w:t>
-      </w:r>
-      <w:proofErr w:type="spellStart"/>
-      <w:r>
-        <w:t>etc</w:t>
-      </w:r>
-      <w:proofErr w:type="spellEnd"/>
-      <w:r>
-        <w:t>)</w:t>
-      </w:r>
-    </w:p>
-    <w:p>
-      <w:pPr>
-        <w:spacing w:after="0"/>
-        <w:jc w:val="both"/>
-      </w:pPr>
-      <w:r>
-        <w:t>Back-</w:t>
-      </w:r>
-      <w:proofErr w:type="spellStart"/>
-      <w:r>
-        <w:t>end</w:t>
-      </w:r>
-      <w:proofErr w:type="spellEnd"/>
-      <w:r>
-        <w:t xml:space="preserve"> – é o desenvolvimento do lado do servidor (Banco de dados, </w:t>
-      </w:r>
-      <w:proofErr w:type="spellStart"/>
-      <w:r>
-        <w:t>etc</w:t>
-      </w:r>
-      <w:proofErr w:type="spellEnd"/>
-      <w:r>
-        <w:t>)</w:t>
-      </w:r>
-    </w:p>
-    <w:p>
-      <w:pPr>
-        <w:spacing w:after="0"/>
-        <w:jc w:val="both"/>
-      </w:pPr>
-      <w:proofErr w:type="spellStart"/>
-      <w:r>
-        <w:t>Full</w:t>
-      </w:r>
-      <w:proofErr w:type="spellEnd"/>
-      <w:r>
-        <w:t xml:space="preserve"> </w:t>
-      </w:r>
-      <w:proofErr w:type="spellStart"/>
-      <w:r>
-        <w:t>Stack</w:t>
-      </w:r>
-      <w:proofErr w:type="spellEnd"/>
-      <w:r>
-        <w:t xml:space="preserve"> </w:t>
-      </w:r>
-      <w:r>
-        <w:t>–</w:t>
-      </w:r>
-      <w:r>
-        <w:t xml:space="preserve"> </w:t>
-      </w:r>
-      <w:r>
-        <w:t xml:space="preserve">é a junção de conhecimento das tecnologias do </w:t>
-      </w:r>
-      <w:proofErr w:type="spellStart"/>
-      <w:r>
-        <w:t>Font-end</w:t>
-      </w:r>
-      <w:proofErr w:type="spellEnd"/>
-      <w:r>
-        <w:t xml:space="preserve"> e Back-</w:t>
-      </w:r>
-      <w:proofErr w:type="spellStart"/>
-      <w:r>
-        <w:t>end</w:t>
-      </w:r>
-      <w:proofErr w:type="spellEnd"/>
-    </w:p>
-    <w:p>
-      <w:pPr>
-        <w:spacing w:after="0"/>
-        <w:jc w:val="both"/>
-      </w:pPr>
-    </w:p>
-    <w:p>
-      <w:pPr>
-        <w:spacing w:after="0"/>
-        <w:jc w:val="both"/>
-      </w:pPr>
       <w:r>
         <w:rPr>
           <w:noProof/>
           <w:lang w:eastAsia="pt-BR"/>
         </w:rPr>
+        <w:lastRenderedPageBreak/>
         <w:drawing>
-          <wp:inline distT="0" distB="0" distL="0" distR="0" wp14:anchorId="66792555" wp14:editId="31CEF8EC">
-            <wp:extent cx="5400040" cy="2985135"/>
-            <wp:effectExtent l="0" t="0" r="0" b="5715"/>
-            <wp:docPr id="9" name="Imagem 9"/>
+          <wp:inline distT="0" distB="0" distL="0" distR="0" wp14:anchorId="69A5E284" wp14:editId="76812CD9">
+            <wp:extent cx="5400040" cy="3978275"/>
+            <wp:effectExtent l="0" t="0" r="0" b="3175"/>
+            <wp:docPr id="8" name="Imagem 8"/>
             <wp:cNvGraphicFramePr>
               <a:graphicFrameLocks xmlns:a="http://schemas.openxmlformats.org/drawingml/2006/main" noChangeAspect="1"/>
             </wp:cNvGraphicFramePr>
@@ -1910,7 +1576,7 @@
                   <pic:spPr>
                     <a:xfrm>
                       <a:off x="0" y="0"/>
-                      <a:ext cx="5400040" cy="2985135"/>
+                      <a:ext cx="5400040" cy="3978275"/>
                     </a:xfrm>
                     <a:prstGeom prst="rect">
                       <a:avLst/>
@@ -1950,48 +1616,172 @@
           <w:sz w:val="24"/>
           <w:szCs w:val="24"/>
         </w:rPr>
-        <w:t>Capítulo 4 Aula 1 – Instalando todas as ferramentas</w:t>
-      </w:r>
-    </w:p>
-    <w:p>
-      <w:pPr>
-        <w:spacing w:after="0"/>
-        <w:jc w:val="both"/>
-      </w:pPr>
-      <w:r>
-        <w:t xml:space="preserve">Instalar o Google Chrome e Visual Studio </w:t>
-      </w:r>
-      <w:proofErr w:type="spellStart"/>
-      <w:r>
-        <w:t>Code</w:t>
-      </w:r>
-      <w:proofErr w:type="spellEnd"/>
-      <w:r>
-        <w:t>.</w:t>
-      </w:r>
-    </w:p>
-    <w:p>
-      <w:pPr>
-        <w:spacing w:after="0"/>
-        <w:jc w:val="both"/>
-      </w:pPr>
-    </w:p>
-    <w:p>
-      <w:pPr>
-        <w:spacing w:after="0"/>
-        <w:jc w:val="both"/>
-      </w:pPr>
-      <w:r>
-        <w:t xml:space="preserve">Durante a instalação do Visual Studio </w:t>
-      </w:r>
-      <w:proofErr w:type="spellStart"/>
-      <w:r>
-        <w:t>Code</w:t>
-      </w:r>
-      <w:proofErr w:type="spellEnd"/>
-      <w:r>
-        <w:t>, marque as opções abaixo.</w:t>
-      </w:r>
+        <w:t>Capítulo 3 Aula 2 – Front-</w:t>
+      </w:r>
+      <w:proofErr w:type="spellStart"/>
+      <w:r>
+        <w:rPr>
+          <w:b/>
+          <w:sz w:val="24"/>
+          <w:szCs w:val="24"/>
+        </w:rPr>
+        <w:t>end</w:t>
+      </w:r>
+      <w:proofErr w:type="spellEnd"/>
+      <w:r>
+        <w:rPr>
+          <w:b/>
+          <w:sz w:val="24"/>
+          <w:szCs w:val="24"/>
+        </w:rPr>
+        <w:t xml:space="preserve">, </w:t>
+      </w:r>
+      <w:proofErr w:type="spellStart"/>
+      <w:r>
+        <w:rPr>
+          <w:b/>
+          <w:sz w:val="24"/>
+          <w:szCs w:val="24"/>
+        </w:rPr>
+        <w:t>back-end</w:t>
+      </w:r>
+      <w:proofErr w:type="spellEnd"/>
+      <w:r>
+        <w:rPr>
+          <w:b/>
+          <w:sz w:val="24"/>
+          <w:szCs w:val="24"/>
+        </w:rPr>
+        <w:t xml:space="preserve"> e </w:t>
+      </w:r>
+      <w:proofErr w:type="spellStart"/>
+      <w:r>
+        <w:rPr>
+          <w:b/>
+          <w:sz w:val="24"/>
+          <w:szCs w:val="24"/>
+        </w:rPr>
+        <w:t>Full</w:t>
+      </w:r>
+      <w:proofErr w:type="spellEnd"/>
+      <w:r>
+        <w:rPr>
+          <w:b/>
+          <w:sz w:val="24"/>
+          <w:szCs w:val="24"/>
+        </w:rPr>
+        <w:t xml:space="preserve"> </w:t>
+      </w:r>
+      <w:proofErr w:type="spellStart"/>
+      <w:r>
+        <w:rPr>
+          <w:b/>
+          <w:sz w:val="24"/>
+          <w:szCs w:val="24"/>
+        </w:rPr>
+        <w:t>Stack</w:t>
+      </w:r>
+      <w:proofErr w:type="spellEnd"/>
+    </w:p>
+    <w:p>
+      <w:pPr>
+        <w:spacing w:after="0"/>
+        <w:jc w:val="both"/>
+      </w:pPr>
+      <w:r>
+        <w:t>Front-</w:t>
+      </w:r>
+      <w:proofErr w:type="spellStart"/>
+      <w:r>
+        <w:t>end</w:t>
+      </w:r>
+      <w:proofErr w:type="spellEnd"/>
+      <w:r>
+        <w:t xml:space="preserve"> – é o desenvolvimento do lado do cliente (Conteúdo, design, </w:t>
+      </w:r>
+      <w:proofErr w:type="spellStart"/>
+      <w:r>
+        <w:t>etc</w:t>
+      </w:r>
+      <w:proofErr w:type="spellEnd"/>
+      <w:r>
+        <w:t>)</w:t>
+      </w:r>
+    </w:p>
+    <w:p>
+      <w:pPr>
+        <w:spacing w:after="0"/>
+        <w:jc w:val="both"/>
+      </w:pPr>
+      <w:r>
+        <w:t>Back-</w:t>
+      </w:r>
+      <w:proofErr w:type="spellStart"/>
+      <w:r>
+        <w:t>end</w:t>
+      </w:r>
+      <w:proofErr w:type="spellEnd"/>
+      <w:r>
+        <w:t xml:space="preserve"> – é o desenvolvimento do lado do servidor (Banco de dados, </w:t>
+      </w:r>
+      <w:proofErr w:type="spellStart"/>
+      <w:r>
+        <w:t>etc</w:t>
+      </w:r>
+      <w:proofErr w:type="spellEnd"/>
+      <w:r>
+        <w:t>)</w:t>
+      </w:r>
+    </w:p>
+    <w:p>
+      <w:pPr>
+        <w:spacing w:after="0"/>
+        <w:jc w:val="both"/>
+      </w:pPr>
+      <w:proofErr w:type="spellStart"/>
+      <w:r>
+        <w:t>Full</w:t>
+      </w:r>
+      <w:proofErr w:type="spellEnd"/>
+      <w:r>
+        <w:t xml:space="preserve"> </w:t>
+      </w:r>
+      <w:proofErr w:type="spellStart"/>
+      <w:r>
+        <w:t>Stack</w:t>
+      </w:r>
+      <w:proofErr w:type="spellEnd"/>
+      <w:r>
+        <w:t xml:space="preserve"> </w:t>
+      </w:r>
+      <w:r>
+        <w:t>–</w:t>
+      </w:r>
+      <w:r>
+        <w:t xml:space="preserve"> </w:t>
+      </w:r>
+      <w:r>
+        <w:t xml:space="preserve">é a junção de conhecimento das tecnologias do </w:t>
+      </w:r>
+      <w:proofErr w:type="spellStart"/>
+      <w:r>
+        <w:t>Font-end</w:t>
+      </w:r>
+      <w:proofErr w:type="spellEnd"/>
+      <w:r>
+        <w:t xml:space="preserve"> e Back-</w:t>
+      </w:r>
+      <w:proofErr w:type="spellStart"/>
+      <w:r>
+        <w:t>end</w:t>
+      </w:r>
+      <w:proofErr w:type="spellEnd"/>
+    </w:p>
+    <w:p>
+      <w:pPr>
+        <w:spacing w:after="0"/>
+        <w:jc w:val="both"/>
+      </w:pPr>
     </w:p>
     <w:p>
       <w:pPr>
@@ -2003,12 +1793,11 @@
           <w:noProof/>
           <w:lang w:eastAsia="pt-BR"/>
         </w:rPr>
-        <w:lastRenderedPageBreak/>
         <w:drawing>
-          <wp:inline distT="0" distB="0" distL="0" distR="0" wp14:anchorId="3E542A0C" wp14:editId="06AE8AF2">
-            <wp:extent cx="4019048" cy="3285714"/>
-            <wp:effectExtent l="0" t="0" r="635" b="0"/>
-            <wp:docPr id="10" name="Imagem 10"/>
+          <wp:inline distT="0" distB="0" distL="0" distR="0" wp14:anchorId="66792555" wp14:editId="31CEF8EC">
+            <wp:extent cx="5400040" cy="2985135"/>
+            <wp:effectExtent l="0" t="0" r="0" b="5715"/>
+            <wp:docPr id="9" name="Imagem 9"/>
             <wp:cNvGraphicFramePr>
               <a:graphicFrameLocks xmlns:a="http://schemas.openxmlformats.org/drawingml/2006/main" noChangeAspect="1"/>
             </wp:cNvGraphicFramePr>
@@ -2028,6 +1817,124 @@
                   <pic:spPr>
                     <a:xfrm>
                       <a:off x="0" y="0"/>
+                      <a:ext cx="5400040" cy="2985135"/>
+                    </a:xfrm>
+                    <a:prstGeom prst="rect">
+                      <a:avLst/>
+                    </a:prstGeom>
+                  </pic:spPr>
+                </pic:pic>
+              </a:graphicData>
+            </a:graphic>
+          </wp:inline>
+        </w:drawing>
+      </w:r>
+    </w:p>
+    <w:p>
+      <w:pPr>
+        <w:spacing w:after="0"/>
+        <w:jc w:val="both"/>
+      </w:pPr>
+    </w:p>
+    <w:p>
+      <w:pPr>
+        <w:pStyle w:val="PargrafodaLista"/>
+        <w:numPr>
+          <w:ilvl w:val="0"/>
+          <w:numId w:val="2"/>
+        </w:numPr>
+        <w:spacing w:after="0"/>
+        <w:jc w:val="both"/>
+        <w:rPr>
+          <w:b/>
+          <w:sz w:val="24"/>
+          <w:szCs w:val="24"/>
+        </w:rPr>
+      </w:pPr>
+      <w:r>
+        <w:rPr>
+          <w:b/>
+          <w:sz w:val="24"/>
+          <w:szCs w:val="24"/>
+        </w:rPr>
+        <w:t>Capítulo 4 Aula 1 – Instalando todas as ferramentas</w:t>
+      </w:r>
+    </w:p>
+    <w:p>
+      <w:pPr>
+        <w:spacing w:after="0"/>
+        <w:jc w:val="both"/>
+      </w:pPr>
+      <w:r>
+        <w:t xml:space="preserve">Instalar o Google Chrome e Visual Studio </w:t>
+      </w:r>
+      <w:proofErr w:type="spellStart"/>
+      <w:r>
+        <w:t>Code</w:t>
+      </w:r>
+      <w:proofErr w:type="spellEnd"/>
+      <w:r>
+        <w:t>.</w:t>
+      </w:r>
+    </w:p>
+    <w:p>
+      <w:pPr>
+        <w:spacing w:after="0"/>
+        <w:jc w:val="both"/>
+      </w:pPr>
+    </w:p>
+    <w:p>
+      <w:pPr>
+        <w:spacing w:after="0"/>
+        <w:jc w:val="both"/>
+      </w:pPr>
+      <w:r>
+        <w:t xml:space="preserve">Durante a instalação do Visual Studio </w:t>
+      </w:r>
+      <w:proofErr w:type="spellStart"/>
+      <w:r>
+        <w:t>Code</w:t>
+      </w:r>
+      <w:proofErr w:type="spellEnd"/>
+      <w:r>
+        <w:t>, marque as opções abaixo.</w:t>
+      </w:r>
+    </w:p>
+    <w:p>
+      <w:pPr>
+        <w:spacing w:after="0"/>
+        <w:jc w:val="both"/>
+      </w:pPr>
+      <w:r>
+        <w:rPr>
+          <w:noProof/>
+          <w:lang w:eastAsia="pt-BR"/>
+        </w:rPr>
+        <w:lastRenderedPageBreak/>
+        <w:drawing>
+          <wp:inline distT="0" distB="0" distL="0" distR="0" wp14:anchorId="3E542A0C" wp14:editId="06AE8AF2">
+            <wp:extent cx="4019048" cy="3285714"/>
+            <wp:effectExtent l="0" t="0" r="635" b="0"/>
+            <wp:docPr id="10" name="Imagem 10"/>
+            <wp:cNvGraphicFramePr>
+              <a:graphicFrameLocks xmlns:a="http://schemas.openxmlformats.org/drawingml/2006/main" noChangeAspect="1"/>
+            </wp:cNvGraphicFramePr>
+            <a:graphic xmlns:a="http://schemas.openxmlformats.org/drawingml/2006/main">
+              <a:graphicData uri="http://schemas.openxmlformats.org/drawingml/2006/picture">
+                <pic:pic xmlns:pic="http://schemas.openxmlformats.org/drawingml/2006/picture">
+                  <pic:nvPicPr>
+                    <pic:cNvPr id="1" name=""/>
+                    <pic:cNvPicPr/>
+                  </pic:nvPicPr>
+                  <pic:blipFill>
+                    <a:blip r:embed="rId16"/>
+                    <a:stretch>
+                      <a:fillRect/>
+                    </a:stretch>
+                  </pic:blipFill>
+                  <pic:spPr>
+                    <a:xfrm>
+                      <a:off x="0" y="0"/>
                       <a:ext cx="4019048" cy="3285714"/>
                     </a:xfrm>
                     <a:prstGeom prst="rect">
@@ -2349,31 +2256,7 @@
           <w:sz w:val="24"/>
           <w:szCs w:val="24"/>
         </w:rPr>
-        <w:t xml:space="preserve">Capítulo 4 Aula </w:t>
-      </w:r>
-      <w:r>
-        <w:rPr>
-          <w:b/>
-          <w:sz w:val="24"/>
-          <w:szCs w:val="24"/>
-        </w:rPr>
-        <w:t>2</w:t>
-      </w:r>
-      <w:r>
-        <w:rPr>
-          <w:b/>
-          <w:sz w:val="24"/>
-          <w:szCs w:val="24"/>
-        </w:rPr>
-        <w:t xml:space="preserve"> –</w:t>
-      </w:r>
-      <w:r>
-        <w:rPr>
-          <w:b/>
-          <w:sz w:val="24"/>
-          <w:szCs w:val="24"/>
-        </w:rPr>
-        <w:t xml:space="preserve"> Seu primeiro código HTML</w:t>
+        <w:t>Capítulo 4 Aula 2 – Seu primeiro código HTML</w:t>
       </w:r>
     </w:p>
     <w:p>
@@ -2420,47 +2303,7 @@
           <w:sz w:val="24"/>
           <w:szCs w:val="24"/>
         </w:rPr>
-        <w:t xml:space="preserve">Capítulo </w:t>
-      </w:r>
-      <w:r>
-        <w:rPr>
-          <w:b/>
-          <w:sz w:val="24"/>
-          <w:szCs w:val="24"/>
-        </w:rPr>
-        <w:t>5</w:t>
-      </w:r>
-      <w:r>
-        <w:rPr>
-          <w:b/>
-          <w:sz w:val="24"/>
-          <w:szCs w:val="24"/>
-        </w:rPr>
-        <w:t xml:space="preserve"> Aula </w:t>
-      </w:r>
-      <w:r>
-        <w:rPr>
-          <w:b/>
-          <w:sz w:val="24"/>
-          <w:szCs w:val="24"/>
-        </w:rPr>
-        <w:t>1</w:t>
-      </w:r>
-      <w:r>
-        <w:rPr>
-          <w:b/>
-          <w:sz w:val="24"/>
-          <w:szCs w:val="24"/>
-        </w:rPr>
-        <w:t xml:space="preserve"> –</w:t>
-      </w:r>
-      <w:r>
-        <w:rPr>
-          <w:b/>
-          <w:sz w:val="24"/>
-          <w:szCs w:val="24"/>
-        </w:rPr>
-        <w:t xml:space="preserve"> Parágrafos e quebras</w:t>
+        <w:t>Capítulo 5 Aula 1 – Parágrafos e quebras</w:t>
       </w:r>
     </w:p>
     <w:p>
@@ -2586,47 +2429,7 @@
           <w:szCs w:val="24"/>
         </w:rPr>
         <w:lastRenderedPageBreak/>
-        <w:t xml:space="preserve">Capítulo </w:t>
-      </w:r>
-      <w:r>
-        <w:rPr>
-          <w:b/>
-          <w:sz w:val="24"/>
-          <w:szCs w:val="24"/>
-        </w:rPr>
-        <w:t>5</w:t>
-      </w:r>
-      <w:r>
-        <w:rPr>
-          <w:b/>
-          <w:sz w:val="24"/>
-          <w:szCs w:val="24"/>
-        </w:rPr>
-        <w:t xml:space="preserve"> Aula </w:t>
-      </w:r>
-      <w:r>
-        <w:rPr>
-          <w:b/>
-          <w:sz w:val="24"/>
-          <w:szCs w:val="24"/>
-        </w:rPr>
-        <w:t>2</w:t>
-      </w:r>
-      <w:r>
-        <w:rPr>
-          <w:b/>
-          <w:sz w:val="24"/>
-          <w:szCs w:val="24"/>
-        </w:rPr>
-        <w:t xml:space="preserve"> –</w:t>
-      </w:r>
-      <w:r>
-        <w:rPr>
-          <w:b/>
-          <w:sz w:val="24"/>
-          <w:szCs w:val="24"/>
-        </w:rPr>
-        <w:t xml:space="preserve"> </w:t>
+        <w:t xml:space="preserve">Capítulo 5 Aula 2 – </w:t>
       </w:r>
       <w:r>
         <w:rPr>
@@ -2694,7 +2497,7 @@
       <w:r>
         <w:t xml:space="preserve"> usando o site </w:t>
       </w:r>
-      <w:hyperlink r:id="rId16" w:history="1">
+      <w:hyperlink r:id="rId17" w:history="1">
         <w:r>
           <w:rPr>
             <w:rStyle w:val="Hyperlink"/>
@@ -2767,56 +2570,117 @@
           <w:sz w:val="24"/>
           <w:szCs w:val="24"/>
         </w:rPr>
-        <w:t xml:space="preserve">Capítulo </w:t>
-      </w:r>
-      <w:r>
-        <w:rPr>
-          <w:b/>
-          <w:sz w:val="24"/>
-          <w:szCs w:val="24"/>
-        </w:rPr>
-        <w:t>6</w:t>
-      </w:r>
-      <w:r>
-        <w:rPr>
-          <w:b/>
-          <w:sz w:val="24"/>
-          <w:szCs w:val="24"/>
-        </w:rPr>
-        <w:t xml:space="preserve"> Aula </w:t>
-      </w:r>
-      <w:r>
-        <w:rPr>
-          <w:b/>
-          <w:sz w:val="24"/>
-          <w:szCs w:val="24"/>
-        </w:rPr>
-        <w:t>1</w:t>
-      </w:r>
-      <w:r>
-        <w:rPr>
-          <w:b/>
-          <w:sz w:val="24"/>
-          <w:szCs w:val="24"/>
-        </w:rPr>
-        <w:t xml:space="preserve"> –</w:t>
-      </w:r>
-      <w:r>
-        <w:rPr>
-          <w:b/>
-          <w:sz w:val="24"/>
-          <w:szCs w:val="24"/>
+        <w:t xml:space="preserve">Capítulo 6 Aula 1 – </w:t>
+      </w:r>
+      <w:r>
+        <w:rPr>
+          <w:b/>
+          <w:sz w:val="24"/>
+          <w:szCs w:val="24"/>
+        </w:rPr>
+        <w:t>Você tem direito de usar qualquer imagem no seu site?</w:t>
+      </w:r>
+    </w:p>
+    <w:p>
+      <w:pPr>
+        <w:spacing w:after="0"/>
+        <w:jc w:val="both"/>
+      </w:pPr>
+      <w:r>
+        <w:t xml:space="preserve">- </w:t>
+      </w:r>
+      <w:r>
+        <w:t>Buscando imagens para inserir no site</w:t>
+      </w:r>
+    </w:p>
+    <w:p>
+      <w:pPr>
+        <w:spacing w:after="0"/>
+        <w:jc w:val="both"/>
+      </w:pPr>
+      <w:r>
+        <w:t>Após uma pesquisa de imagem no Google imagens, clique em Ferramentas / Direito de uso</w:t>
+      </w:r>
+    </w:p>
+    <w:p>
+      <w:pPr>
+        <w:spacing w:after="0"/>
+        <w:jc w:val="both"/>
+      </w:pPr>
+      <w:r>
+        <w:rPr>
+          <w:b/>
+        </w:rPr>
+        <w:t xml:space="preserve">Licenças </w:t>
+      </w:r>
+      <w:proofErr w:type="spellStart"/>
+      <w:r>
+        <w:rPr>
+          <w:b/>
+        </w:rPr>
+        <w:t>Creative</w:t>
+      </w:r>
+      <w:proofErr w:type="spellEnd"/>
+      <w:r>
+        <w:rPr>
+          <w:b/>
         </w:rPr>
         <w:t xml:space="preserve"> </w:t>
       </w:r>
-      <w:r>
-        <w:rPr>
-          <w:b/>
-          <w:sz w:val="24"/>
-          <w:szCs w:val="24"/>
-        </w:rPr>
-        <w:t>Você tem direito de usar qualquer imagem no seu site?</w:t>
-      </w:r>
+      <w:proofErr w:type="spellStart"/>
+      <w:r>
+        <w:rPr>
+          <w:b/>
+        </w:rPr>
+        <w:t>Commons</w:t>
+      </w:r>
+      <w:proofErr w:type="spellEnd"/>
+      <w:r>
+        <w:t xml:space="preserve"> – </w:t>
+      </w:r>
+      <w:r>
+        <w:t>foram criadas para dar maior flexibilidade na utilização de obras protegidas por direitos autorais, de modo que os conteúdos sejam utilizados amplamente, sem que as leis de proteção à propriedade intelectual sejam infringidas.</w:t>
+      </w:r>
+    </w:p>
+    <w:p>
+      <w:pPr>
+        <w:spacing w:after="0"/>
+        <w:jc w:val="both"/>
+      </w:pPr>
+      <w:r>
+        <w:rPr>
+          <w:b/>
+        </w:rPr>
+        <w:t>Licenças comerciais e outras</w:t>
+      </w:r>
+      <w:r>
+        <w:t xml:space="preserve"> – </w:t>
+      </w:r>
+      <w:r>
+        <w:t xml:space="preserve">Por exemplo, é possível que uma licença de imagem declare que você não pode modificá-la ou usá-la para fins comerciais. Licenças comerciais ou outras: essas imagens têm licenças que não são </w:t>
+      </w:r>
+      <w:proofErr w:type="spellStart"/>
+      <w:r>
+        <w:t>Creative</w:t>
+      </w:r>
+      <w:proofErr w:type="spellEnd"/>
+      <w:r>
+        <w:t xml:space="preserve"> </w:t>
+      </w:r>
+      <w:proofErr w:type="spellStart"/>
+      <w:r>
+        <w:t>Commons</w:t>
+      </w:r>
+      <w:proofErr w:type="spellEnd"/>
+      <w:r>
+        <w:t xml:space="preserve"> e podem ser de sites disponíveis sem custos financeiros ou de sites comerciais que exigem pagamento.</w:t>
+      </w:r>
+    </w:p>
+    <w:p>
+      <w:pPr>
+        <w:spacing w:after="0"/>
+        <w:jc w:val="both"/>
+      </w:pPr>
     </w:p>
     <w:p>
       <w:pPr>
@@ -2827,107 +2691,6 @@
         <w:t xml:space="preserve">- </w:t>
       </w:r>
       <w:r>
-        <w:t>Buscando imagens para inserir no site</w:t>
-      </w:r>
-    </w:p>
-    <w:p>
-      <w:pPr>
-        <w:spacing w:after="0"/>
-        <w:jc w:val="both"/>
-      </w:pPr>
-      <w:r>
-        <w:t>Após uma pesquisa de imagem no Google imagens, clique em Ferramentas / Direito de uso</w:t>
-      </w:r>
-    </w:p>
-    <w:p>
-      <w:pPr>
-        <w:spacing w:after="0"/>
-        <w:jc w:val="both"/>
-      </w:pPr>
-      <w:r>
-        <w:rPr>
-          <w:b/>
-        </w:rPr>
-        <w:t xml:space="preserve">Licenças </w:t>
-      </w:r>
-      <w:proofErr w:type="spellStart"/>
-      <w:r>
-        <w:rPr>
-          <w:b/>
-        </w:rPr>
-        <w:t>Creative</w:t>
-      </w:r>
-      <w:proofErr w:type="spellEnd"/>
-      <w:r>
-        <w:rPr>
-          <w:b/>
-        </w:rPr>
-        <w:t xml:space="preserve"> </w:t>
-      </w:r>
-      <w:proofErr w:type="spellStart"/>
-      <w:r>
-        <w:rPr>
-          <w:b/>
-        </w:rPr>
-        <w:t>Commons</w:t>
-      </w:r>
-      <w:proofErr w:type="spellEnd"/>
-      <w:r>
-        <w:t xml:space="preserve"> – </w:t>
-      </w:r>
-      <w:r>
-        <w:t>foram criadas para dar maior flexibilidade na utilização de obras protegidas por direitos autorais, de modo que os conteúdos sejam utilizados amplamente, sem que as leis de proteção à propriedade intelectual sejam infringidas.</w:t>
-      </w:r>
-    </w:p>
-    <w:p>
-      <w:pPr>
-        <w:spacing w:after="0"/>
-        <w:jc w:val="both"/>
-      </w:pPr>
-      <w:r>
-        <w:rPr>
-          <w:b/>
-        </w:rPr>
-        <w:t>Licenças comerciais e outras</w:t>
-      </w:r>
-      <w:r>
-        <w:t xml:space="preserve"> – </w:t>
-      </w:r>
-      <w:r>
-        <w:t xml:space="preserve">Por exemplo, é possível que uma licença de imagem declare que você não pode modificá-la ou usá-la para fins comerciais. Licenças comerciais ou outras: essas imagens têm licenças que não são </w:t>
-      </w:r>
-      <w:proofErr w:type="spellStart"/>
-      <w:r>
-        <w:t>Creative</w:t>
-      </w:r>
-      <w:proofErr w:type="spellEnd"/>
-      <w:r>
-        <w:t xml:space="preserve"> </w:t>
-      </w:r>
-      <w:proofErr w:type="spellStart"/>
-      <w:r>
-        <w:t>Commons</w:t>
-      </w:r>
-      <w:proofErr w:type="spellEnd"/>
-      <w:r>
-        <w:t xml:space="preserve"> e podem ser de sites disponíveis sem custos financeiros ou de sites comerciais que exigem pagamento.</w:t>
-      </w:r>
-    </w:p>
-    <w:p>
-      <w:pPr>
-        <w:spacing w:after="0"/>
-        <w:jc w:val="both"/>
-      </w:pPr>
-    </w:p>
-    <w:p>
-      <w:pPr>
-        <w:spacing w:after="0"/>
-        <w:jc w:val="both"/>
-      </w:pPr>
-      <w:r>
-        <w:t xml:space="preserve">- </w:t>
-      </w:r>
-      <w:r>
         <w:t>Sites para buscar imagens</w:t>
       </w:r>
     </w:p>
@@ -2936,7 +2699,7 @@
         <w:spacing w:after="0"/>
         <w:jc w:val="both"/>
       </w:pPr>
-      <w:hyperlink r:id="rId17" w:history="1">
+      <w:hyperlink r:id="rId18" w:history="1">
         <w:r>
           <w:rPr>
             <w:rStyle w:val="Hyperlink"/>
@@ -2950,7 +2713,7 @@
         <w:spacing w:after="0"/>
         <w:jc w:val="both"/>
       </w:pPr>
-      <w:hyperlink r:id="rId18" w:history="1">
+      <w:hyperlink r:id="rId19" w:history="1">
         <w:r>
           <w:rPr>
             <w:rStyle w:val="Hyperlink"/>
@@ -2964,7 +2727,7 @@
         <w:spacing w:after="0"/>
         <w:jc w:val="both"/>
       </w:pPr>
-      <w:hyperlink r:id="rId19" w:history="1">
+      <w:hyperlink r:id="rId20" w:history="1">
         <w:r>
           <w:rPr>
             <w:rStyle w:val="Hyperlink"/>
@@ -2978,7 +2741,7 @@
         <w:spacing w:after="0"/>
         <w:jc w:val="both"/>
       </w:pPr>
-      <w:hyperlink r:id="rId20" w:history="1">
+      <w:hyperlink r:id="rId21" w:history="1">
         <w:r>
           <w:rPr>
             <w:rStyle w:val="Hyperlink"/>
@@ -2992,7 +2755,7 @@
         <w:spacing w:after="0"/>
         <w:jc w:val="both"/>
       </w:pPr>
-      <w:hyperlink r:id="rId21" w:history="1">
+      <w:hyperlink r:id="rId22" w:history="1">
         <w:r>
           <w:rPr>
             <w:rStyle w:val="Hyperlink"/>
@@ -3006,7 +2769,7 @@
         <w:spacing w:after="0"/>
         <w:jc w:val="both"/>
       </w:pPr>
-      <w:hyperlink r:id="rId22" w:history="1">
+      <w:hyperlink r:id="rId23" w:history="1">
         <w:r>
           <w:rPr>
             <w:rStyle w:val="Hyperlink"/>
@@ -3020,7 +2783,7 @@
         <w:spacing w:after="0"/>
         <w:jc w:val="both"/>
       </w:pPr>
-      <w:hyperlink r:id="rId23" w:history="1">
+      <w:hyperlink r:id="rId24" w:history="1">
         <w:r>
           <w:rPr>
             <w:rStyle w:val="Hyperlink"/>
@@ -3080,47 +2843,7 @@
           <w:sz w:val="24"/>
           <w:szCs w:val="24"/>
         </w:rPr>
-        <w:t xml:space="preserve">Capítulo </w:t>
-      </w:r>
-      <w:r>
-        <w:rPr>
-          <w:b/>
-          <w:sz w:val="24"/>
-          <w:szCs w:val="24"/>
-        </w:rPr>
-        <w:t>6</w:t>
-      </w:r>
-      <w:r>
-        <w:rPr>
-          <w:b/>
-          <w:sz w:val="24"/>
-          <w:szCs w:val="24"/>
-        </w:rPr>
-        <w:t xml:space="preserve"> Aula </w:t>
-      </w:r>
-      <w:r>
-        <w:rPr>
-          <w:b/>
-          <w:sz w:val="24"/>
-          <w:szCs w:val="24"/>
-        </w:rPr>
-        <w:t>2</w:t>
-      </w:r>
-      <w:r>
-        <w:rPr>
-          <w:b/>
-          <w:sz w:val="24"/>
-          <w:szCs w:val="24"/>
-        </w:rPr>
-        <w:t xml:space="preserve"> –</w:t>
-      </w:r>
-      <w:r>
-        <w:rPr>
-          <w:b/>
-          <w:sz w:val="24"/>
-          <w:szCs w:val="24"/>
-        </w:rPr>
-        <w:t xml:space="preserve"> Quais são os formatos para imagens na web?</w:t>
+        <w:t>Capítulo 6 Aula 2 – Quais são os formatos para imagens na web?</w:t>
       </w:r>
     </w:p>
     <w:p>
@@ -3135,13 +2858,7 @@
         <w:t>JPEG</w:t>
       </w:r>
       <w:r>
-        <w:t xml:space="preserve"> - é usado para gerar imagens fotográficas com um tamanho extremamente reduzido. </w:t>
-      </w:r>
-      <w:r>
-        <w:t>A grande vantagem</w:t>
-      </w:r>
-      <w:r>
-        <w:t xml:space="preserve"> é gerar arquivos muito pequenos e que ocupam pouco espaço em disco. Isso é muito importante, pois quando colocarmos nosso site no ar, ele tem que ser leve e carregar as imagens muito rapidamente.</w:t>
+        <w:t xml:space="preserve"> - é usado para gerar imagens fotográficas com um tamanho extremamente reduzido. A grande vantagem é gerar arquivos muito pequenos e que ocupam pouco espaço em disco. Isso é muito importante, pois quando colocarmos nosso site no ar, ele tem que ser leve e carregar as imagens muito rapidamente.</w:t>
       </w:r>
     </w:p>
     <w:p>
@@ -3156,13 +2873,7 @@
         <w:t>PNG</w:t>
       </w:r>
       <w:r>
-        <w:t xml:space="preserve"> - é um formato compactado, mas não tanto quanto o JPEG.</w:t>
-      </w:r>
-      <w:r>
-        <w:t xml:space="preserve"> </w:t>
-      </w:r>
-      <w:r>
-        <w:t>A principal característica é a capacidade de configurar a opacidade de cada pixel (deixá-lo transparente ou com transparência limitada).</w:t>
+        <w:t xml:space="preserve"> - é um formato compactado, mas não tanto quanto o JPEG. A principal característica é a capacidade de configurar a opacidade de cada pixel (deixá-lo transparente ou com transparência limitada).</w:t>
       </w:r>
     </w:p>
     <w:p>
@@ -3193,7 +2904,7 @@
                     </pic:cNvPicPr>
                   </pic:nvPicPr>
                   <pic:blipFill>
-                    <a:blip r:embed="rId24">
+                    <a:blip r:embed="rId25">
                       <a:extLst>
                         <a:ext uri="{28A0092B-C50C-407E-A947-70E740481C1C}">
                           <a14:useLocalDpi xmlns:a14="http://schemas.microsoft.com/office/drawing/2010/main" val="0"/>
@@ -3271,47 +2982,7 @@
           <w:sz w:val="24"/>
           <w:szCs w:val="24"/>
         </w:rPr>
-        <w:t xml:space="preserve">Capítulo </w:t>
-      </w:r>
-      <w:r>
-        <w:rPr>
-          <w:b/>
-          <w:sz w:val="24"/>
-          <w:szCs w:val="24"/>
-        </w:rPr>
-        <w:t>6</w:t>
-      </w:r>
-      <w:r>
-        <w:rPr>
-          <w:b/>
-          <w:sz w:val="24"/>
-          <w:szCs w:val="24"/>
-        </w:rPr>
-        <w:t xml:space="preserve"> Aula </w:t>
-      </w:r>
-      <w:r>
-        <w:rPr>
-          <w:b/>
-          <w:sz w:val="24"/>
-          <w:szCs w:val="24"/>
-        </w:rPr>
-        <w:t>3</w:t>
-      </w:r>
-      <w:r>
-        <w:rPr>
-          <w:b/>
-          <w:sz w:val="24"/>
-          <w:szCs w:val="24"/>
-        </w:rPr>
-        <w:t xml:space="preserve"> –</w:t>
-      </w:r>
-      <w:r>
-        <w:rPr>
-          <w:b/>
-          <w:sz w:val="24"/>
-          <w:szCs w:val="24"/>
-        </w:rPr>
-        <w:t xml:space="preserve"> O tamanho das imagens importa para um site?</w:t>
+        <w:t>Capítulo 6 Aula 3 – O tamanho das imagens importa para um site?</w:t>
       </w:r>
     </w:p>
     <w:p>
@@ -3409,40 +3080,18 @@
           <w:sz w:val="24"/>
           <w:szCs w:val="24"/>
         </w:rPr>
-        <w:t xml:space="preserve">Capítulo </w:t>
-      </w:r>
-      <w:r>
-        <w:rPr>
-          <w:b/>
-          <w:sz w:val="24"/>
-          <w:szCs w:val="24"/>
-        </w:rPr>
-        <w:t>6</w:t>
-      </w:r>
-      <w:r>
-        <w:rPr>
-          <w:b/>
-          <w:sz w:val="24"/>
-          <w:szCs w:val="24"/>
-        </w:rPr>
-        <w:t xml:space="preserve"> Aula </w:t>
-      </w:r>
-      <w:r>
-        <w:rPr>
-          <w:b/>
-          <w:sz w:val="24"/>
-          <w:szCs w:val="24"/>
-        </w:rPr>
-        <w:t>4</w:t>
-      </w:r>
-      <w:r>
-        <w:rPr>
-          <w:b/>
-          <w:sz w:val="24"/>
-          <w:szCs w:val="24"/>
-        </w:rPr>
-        <w:t xml:space="preserve"> –</w:t>
-      </w:r>
+        <w:t xml:space="preserve">Capítulo 6 Aula 4 – A </w:t>
+      </w:r>
+      <w:proofErr w:type="spellStart"/>
+      <w:r>
+        <w:rPr>
+          <w:b/>
+          <w:sz w:val="24"/>
+          <w:szCs w:val="24"/>
+        </w:rPr>
+        <w:t>tag</w:t>
+      </w:r>
+      <w:proofErr w:type="spellEnd"/>
       <w:r>
         <w:rPr>
           <w:b/>
@@ -3451,101 +3100,162 @@
         </w:rPr>
         <w:t xml:space="preserve"> </w:t>
       </w:r>
-      <w:r>
-        <w:rPr>
-          <w:b/>
-          <w:sz w:val="24"/>
-          <w:szCs w:val="24"/>
-        </w:rPr>
-        <w:t xml:space="preserve">A </w:t>
-      </w:r>
-      <w:proofErr w:type="spellStart"/>
-      <w:r>
-        <w:rPr>
-          <w:b/>
-          <w:sz w:val="24"/>
-          <w:szCs w:val="24"/>
-        </w:rPr>
+      <w:proofErr w:type="spellStart"/>
+      <w:r>
+        <w:rPr>
+          <w:b/>
+          <w:sz w:val="24"/>
+          <w:szCs w:val="24"/>
+        </w:rPr>
+        <w:t>img</w:t>
+      </w:r>
+      <w:proofErr w:type="spellEnd"/>
+      <w:r>
+        <w:rPr>
+          <w:b/>
+          <w:sz w:val="24"/>
+          <w:szCs w:val="24"/>
+        </w:rPr>
+        <w:t xml:space="preserve"> em HTML5</w:t>
+      </w:r>
+    </w:p>
+    <w:p>
+      <w:pPr>
+        <w:spacing w:after="0"/>
+        <w:jc w:val="both"/>
+      </w:pPr>
+      <w:r>
+        <w:t xml:space="preserve">Baixei 3 imagens com fundo transparente e criei uma versão de cada com 200 de largura no GIMP. </w:t>
+      </w:r>
+    </w:p>
+    <w:p>
+      <w:pPr>
+        <w:spacing w:after="0"/>
+        <w:jc w:val="both"/>
+      </w:pPr>
+      <w:r>
+        <w:t xml:space="preserve">Para inserir imagem no HTML basta utilizar a </w:t>
+      </w:r>
+      <w:proofErr w:type="spellStart"/>
+      <w:r>
         <w:t>tag</w:t>
       </w:r>
       <w:proofErr w:type="spellEnd"/>
       <w:r>
-        <w:rPr>
-          <w:b/>
-          <w:sz w:val="24"/>
-          <w:szCs w:val="24"/>
-        </w:rPr>
         <w:t xml:space="preserve"> </w:t>
       </w:r>
       <w:proofErr w:type="spellStart"/>
       <w:r>
         <w:rPr>
           <w:b/>
-          <w:sz w:val="24"/>
-          <w:szCs w:val="24"/>
         </w:rPr>
         <w:t>img</w:t>
       </w:r>
       <w:proofErr w:type="spellEnd"/>
       <w:r>
-        <w:rPr>
-          <w:b/>
-          <w:sz w:val="24"/>
-          <w:szCs w:val="24"/>
-        </w:rPr>
-        <w:t xml:space="preserve"> em HTML5</w:t>
-      </w:r>
-    </w:p>
-    <w:p>
-      <w:pPr>
-        <w:spacing w:after="0"/>
-        <w:jc w:val="both"/>
-      </w:pPr>
-      <w:r>
-        <w:t xml:space="preserve">Baixei 3 imagens com fundo transparente e criei uma versão de cada com 200 de largura no GIMP. </w:t>
-      </w:r>
-    </w:p>
-    <w:p>
-      <w:pPr>
-        <w:spacing w:after="0"/>
-        <w:jc w:val="both"/>
-      </w:pPr>
-      <w:r>
-        <w:t xml:space="preserve">Para inserir imagem no HTML basta utilizar a </w:t>
-      </w:r>
-      <w:proofErr w:type="spellStart"/>
-      <w:r>
-        <w:t>tag</w:t>
-      </w:r>
-      <w:proofErr w:type="spellEnd"/>
+        <w:t>.</w:t>
+      </w:r>
+    </w:p>
+    <w:p>
+      <w:pPr>
+        <w:spacing w:after="0"/>
+        <w:jc w:val="both"/>
+      </w:pPr>
+      <w:r>
+        <w:t>Inserir imagem no mesmo diretório</w:t>
+      </w:r>
+    </w:p>
+    <w:p>
+      <w:pPr>
+        <w:spacing w:after="0"/>
+        <w:jc w:val="both"/>
+      </w:pPr>
+      <w:r>
+        <w:t>&lt;</w:t>
+      </w:r>
+      <w:proofErr w:type="spellStart"/>
+      <w:proofErr w:type="gramStart"/>
+      <w:r>
+        <w:t>img</w:t>
+      </w:r>
+      <w:proofErr w:type="spellEnd"/>
+      <w:proofErr w:type="gramEnd"/>
       <w:r>
         <w:t xml:space="preserve"> </w:t>
       </w:r>
       <w:proofErr w:type="spellStart"/>
       <w:r>
-        <w:rPr>
-          <w:b/>
-        </w:rPr>
+        <w:t>src</w:t>
+      </w:r>
+      <w:proofErr w:type="spellEnd"/>
+      <w:r>
+        <w:t xml:space="preserve">="logo-html5-200.png" </w:t>
+      </w:r>
+      <w:proofErr w:type="spellStart"/>
+      <w:r>
+        <w:t>alt</w:t>
+      </w:r>
+      <w:proofErr w:type="spellEnd"/>
+      <w:r>
+        <w:t>="Logo HTML5"&gt;</w:t>
+      </w:r>
+    </w:p>
+    <w:p>
+      <w:pPr>
+        <w:spacing w:after="0"/>
+        <w:jc w:val="both"/>
+      </w:pPr>
+      <w:r>
+        <w:t>Inserir imagem dentro de uma pasta</w:t>
+      </w:r>
+    </w:p>
+    <w:p>
+      <w:pPr>
+        <w:spacing w:after="0"/>
+        <w:jc w:val="both"/>
+      </w:pPr>
+      <w:r>
+        <w:t>&lt;</w:t>
+      </w:r>
+      <w:proofErr w:type="spellStart"/>
+      <w:proofErr w:type="gramStart"/>
+      <w:r>
         <w:t>img</w:t>
       </w:r>
       <w:proofErr w:type="spellEnd"/>
-      <w:r>
-        <w:t>.</w:t>
-      </w:r>
-    </w:p>
-    <w:p>
-      <w:pPr>
-        <w:spacing w:after="0"/>
-        <w:jc w:val="both"/>
-      </w:pPr>
-      <w:r>
-        <w:t>Inserir imagem no mesmo diretório</w:t>
-      </w:r>
-    </w:p>
-    <w:p>
-      <w:pPr>
-        <w:spacing w:after="0"/>
-        <w:jc w:val="both"/>
+      <w:proofErr w:type="gramEnd"/>
+      <w:r>
+        <w:t xml:space="preserve"> </w:t>
+      </w:r>
+      <w:proofErr w:type="spellStart"/>
+      <w:r>
+        <w:t>src</w:t>
+      </w:r>
+      <w:proofErr w:type="spellEnd"/>
+      <w:r>
+        <w:t xml:space="preserve">="imagens/logo-html5-200.png" </w:t>
+      </w:r>
+      <w:proofErr w:type="spellStart"/>
+      <w:r>
+        <w:t>alt</w:t>
+      </w:r>
+      <w:proofErr w:type="spellEnd"/>
+      <w:r>
+        <w:t>="Logo HTML5"&gt;</w:t>
+      </w:r>
+    </w:p>
+    <w:p>
+      <w:pPr>
+        <w:spacing w:after="0"/>
+        <w:jc w:val="both"/>
+      </w:pPr>
+      <w:r>
+        <w:t>Inserir imagem de um link externo</w:t>
+      </w:r>
+    </w:p>
+    <w:p>
+      <w:pPr>
+        <w:spacing w:after="0"/>
       </w:pPr>
       <w:r>
         <w:t>&lt;</w:t>
@@ -3558,15 +3268,7 @@
       <w:proofErr w:type="spellEnd"/>
       <w:proofErr w:type="gramEnd"/>
       <w:r>
-        <w:t xml:space="preserve"> </w:t>
-      </w:r>
-      <w:proofErr w:type="spellStart"/>
-      <w:r>
-        <w:t>src</w:t>
-      </w:r>
-      <w:proofErr w:type="spellEnd"/>
-      <w:r>
-        <w:t xml:space="preserve">="logo-html5-200.png" </w:t>
+        <w:t xml:space="preserve"> src="https://www.algomania.com.br/static/landing/images/logo-javascript.668c89767c91.png" </w:t>
       </w:r>
       <w:proofErr w:type="spellStart"/>
       <w:r>
@@ -3574,119 +3276,40 @@
       </w:r>
       <w:proofErr w:type="spellEnd"/>
       <w:r>
-        <w:t>="Logo HTML5"&gt;</w:t>
-      </w:r>
-    </w:p>
-    <w:p>
-      <w:pPr>
-        <w:spacing w:after="0"/>
-        <w:jc w:val="both"/>
-      </w:pPr>
-      <w:r>
-        <w:t>Inserir imagem dentro de uma pasta</w:t>
-      </w:r>
-    </w:p>
-    <w:p>
-      <w:pPr>
-        <w:spacing w:after="0"/>
-        <w:jc w:val="both"/>
-      </w:pPr>
-      <w:r>
-        <w:t>&lt;</w:t>
-      </w:r>
+        <w:t xml:space="preserve">="Logo </w:t>
+      </w:r>
+      <w:proofErr w:type="spellStart"/>
+      <w:r>
+        <w:t>JavaScript</w:t>
+      </w:r>
+      <w:proofErr w:type="spellEnd"/>
+      <w:r>
+        <w:t>"&gt;</w:t>
+      </w:r>
+    </w:p>
+    <w:p>
+      <w:pPr>
+        <w:spacing w:after="0"/>
+        <w:jc w:val="both"/>
+      </w:pPr>
+    </w:p>
+    <w:p>
+      <w:pPr>
+        <w:spacing w:after="0"/>
+        <w:jc w:val="both"/>
+      </w:pPr>
       <w:proofErr w:type="spellStart"/>
       <w:proofErr w:type="gramStart"/>
       <w:r>
-        <w:t>img</w:t>
+        <w:rPr>
+          <w:b/>
+        </w:rPr>
+        <w:t>alt</w:t>
       </w:r>
       <w:proofErr w:type="spellEnd"/>
       <w:proofErr w:type="gramEnd"/>
       <w:r>
-        <w:t xml:space="preserve"> </w:t>
-      </w:r>
-      <w:proofErr w:type="spellStart"/>
-      <w:r>
-        <w:t>src</w:t>
-      </w:r>
-      <w:proofErr w:type="spellEnd"/>
-      <w:r>
-        <w:t xml:space="preserve">="imagens/logo-html5-200.png" </w:t>
-      </w:r>
-      <w:proofErr w:type="spellStart"/>
-      <w:r>
-        <w:t>alt</w:t>
-      </w:r>
-      <w:proofErr w:type="spellEnd"/>
-      <w:r>
-        <w:t>="Logo HTML5"&gt;</w:t>
-      </w:r>
-    </w:p>
-    <w:p>
-      <w:pPr>
-        <w:spacing w:after="0"/>
-        <w:jc w:val="both"/>
-      </w:pPr>
-      <w:r>
-        <w:t>Inserir imagem de um link externo</w:t>
-      </w:r>
-    </w:p>
-    <w:p>
-      <w:pPr>
-        <w:spacing w:after="0"/>
-        <w:rPr>
-          <w:lang w:val="en-US"/>
-        </w:rPr>
-      </w:pPr>
-      <w:r>
-        <w:rPr>
-          <w:lang w:val="en-US"/>
-        </w:rPr>
-        <w:t>&lt;</w:t>
-      </w:r>
-      <w:proofErr w:type="spellStart"/>
-      <w:r>
-        <w:rPr>
-          <w:lang w:val="en-US"/>
-        </w:rPr>
-        <w:t>img</w:t>
-      </w:r>
-      <w:proofErr w:type="spellEnd"/>
-      <w:r>
-        <w:rPr>
-          <w:lang w:val="en-US"/>
-        </w:rPr>
-        <w:t xml:space="preserve"> src="https://www.algomania.com.br/static/landing/images/logo-javascript.668c89767c91.png" alt="Logo JavaScript"&gt;</w:t>
-      </w:r>
-    </w:p>
-    <w:p>
-      <w:pPr>
-        <w:spacing w:after="0"/>
-        <w:jc w:val="both"/>
-        <w:rPr>
-          <w:lang w:val="en-US"/>
-        </w:rPr>
-      </w:pPr>
-    </w:p>
-    <w:p>
-      <w:pPr>
-        <w:spacing w:after="0"/>
-        <w:jc w:val="both"/>
-      </w:pPr>
-      <w:proofErr w:type="spellStart"/>
-      <w:proofErr w:type="gramStart"/>
-      <w:r>
-        <w:rPr>
-          <w:b/>
-        </w:rPr>
-        <w:t>alt</w:t>
-      </w:r>
-      <w:proofErr w:type="spellEnd"/>
-      <w:proofErr w:type="gramEnd"/>
-      <w:r>
-        <w:t xml:space="preserve"> é o texto alternativo que ajuda na otimizaç</w:t>
-      </w:r>
-      <w:r>
-        <w:t>ão para SEO e auxilia deficientes visuais.</w:t>
+        <w:t xml:space="preserve"> é o texto alternativo que ajuda na otimização para SEO e auxilia deficientes visuais.</w:t>
       </w:r>
     </w:p>
     <w:p>
@@ -3716,47 +3339,7 @@
           <w:sz w:val="24"/>
           <w:szCs w:val="24"/>
         </w:rPr>
-        <w:t xml:space="preserve">Capítulo </w:t>
-      </w:r>
-      <w:r>
-        <w:rPr>
-          <w:b/>
-          <w:sz w:val="24"/>
-          <w:szCs w:val="24"/>
-        </w:rPr>
-        <w:t>6</w:t>
-      </w:r>
-      <w:r>
-        <w:rPr>
-          <w:b/>
-          <w:sz w:val="24"/>
-          <w:szCs w:val="24"/>
-        </w:rPr>
-        <w:t xml:space="preserve"> Aula </w:t>
-      </w:r>
-      <w:r>
-        <w:rPr>
-          <w:b/>
-          <w:sz w:val="24"/>
-          <w:szCs w:val="24"/>
-        </w:rPr>
-        <w:t>5</w:t>
-      </w:r>
-      <w:r>
-        <w:rPr>
-          <w:b/>
-          <w:sz w:val="24"/>
-          <w:szCs w:val="24"/>
-        </w:rPr>
-        <w:t xml:space="preserve"> –</w:t>
-      </w:r>
-      <w:r>
-        <w:rPr>
-          <w:b/>
-          <w:sz w:val="24"/>
-          <w:szCs w:val="24"/>
-        </w:rPr>
-        <w:t xml:space="preserve"> Como mudar o </w:t>
+        <w:t xml:space="preserve">Capítulo 6 Aula 5 – Como mudar o </w:t>
       </w:r>
       <w:proofErr w:type="spellStart"/>
       <w:r>
@@ -3839,7 +3422,7 @@
         <w:spacing w:after="0"/>
         <w:jc w:val="both"/>
       </w:pPr>
-      <w:hyperlink r:id="rId25" w:history="1">
+      <w:hyperlink r:id="rId26" w:history="1">
         <w:r>
           <w:rPr>
             <w:rStyle w:val="Hyperlink"/>
@@ -3853,7 +3436,7 @@
         <w:spacing w:after="0"/>
         <w:jc w:val="both"/>
       </w:pPr>
-      <w:hyperlink r:id="rId26" w:history="1">
+      <w:hyperlink r:id="rId27" w:history="1">
         <w:r>
           <w:rPr>
             <w:rStyle w:val="Hyperlink"/>
@@ -3867,7 +3450,7 @@
         <w:spacing w:after="0"/>
         <w:jc w:val="both"/>
       </w:pPr>
-      <w:hyperlink r:id="rId27" w:history="1">
+      <w:hyperlink r:id="rId28" w:history="1">
         <w:r>
           <w:rPr>
             <w:rStyle w:val="Hyperlink"/>
@@ -3895,52 +3478,79 @@
       <w:pPr>
         <w:spacing w:after="0"/>
         <w:jc w:val="both"/>
-        <w:rPr>
-          <w:lang w:val="en-US"/>
-        </w:rPr>
-      </w:pPr>
-      <w:r>
-        <w:rPr>
-          <w:lang w:val="en-US"/>
-        </w:rPr>
-        <w:t xml:space="preserve">&lt;link </w:t>
-      </w:r>
-      <w:proofErr w:type="spellStart"/>
-      <w:r>
-        <w:rPr>
-          <w:lang w:val="en-US"/>
-        </w:rPr>
+      </w:pPr>
+      <w:r>
+        <w:t>&lt;</w:t>
+      </w:r>
+      <w:proofErr w:type="gramStart"/>
+      <w:r>
+        <w:t>link</w:t>
+      </w:r>
+      <w:proofErr w:type="gramEnd"/>
+      <w:r>
+        <w:t xml:space="preserve"> </w:t>
+      </w:r>
+      <w:proofErr w:type="spellStart"/>
+      <w:r>
         <w:t>rel</w:t>
       </w:r>
       <w:proofErr w:type="spellEnd"/>
       <w:r>
-        <w:rPr>
-          <w:lang w:val="en-US"/>
-        </w:rPr>
-        <w:t xml:space="preserve">="shortcut icon" </w:t>
-      </w:r>
-      <w:proofErr w:type="spellStart"/>
-      <w:r>
-        <w:rPr>
-          <w:lang w:val="en-US"/>
-        </w:rPr>
+        <w:t>="</w:t>
+      </w:r>
+      <w:proofErr w:type="spellStart"/>
+      <w:r>
+        <w:t>shortcut</w:t>
+      </w:r>
+      <w:proofErr w:type="spellEnd"/>
+      <w:r>
+        <w:t xml:space="preserve"> </w:t>
+      </w:r>
+      <w:proofErr w:type="spellStart"/>
+      <w:r>
+        <w:t>icon</w:t>
+      </w:r>
+      <w:proofErr w:type="spellEnd"/>
+      <w:r>
+        <w:t xml:space="preserve">" </w:t>
+      </w:r>
+      <w:proofErr w:type="spellStart"/>
+      <w:r>
         <w:t>href</w:t>
       </w:r>
       <w:proofErr w:type="spellEnd"/>
       <w:r>
-        <w:rPr>
-          <w:lang w:val="en-US"/>
-        </w:rPr>
-        <w:t>="favicon.ico" type="image/x-icon"&gt;</w:t>
-      </w:r>
-    </w:p>
-    <w:p>
-      <w:pPr>
-        <w:spacing w:after="0"/>
-        <w:jc w:val="both"/>
-        <w:rPr>
-          <w:lang w:val="en-US"/>
-        </w:rPr>
+        <w:t xml:space="preserve">="favicon.ico" </w:t>
+      </w:r>
+      <w:proofErr w:type="spellStart"/>
+      <w:r>
+        <w:t>type</w:t>
+      </w:r>
+      <w:proofErr w:type="spellEnd"/>
+      <w:r>
+        <w:t>="</w:t>
+      </w:r>
+      <w:proofErr w:type="spellStart"/>
+      <w:r>
+        <w:t>image</w:t>
+      </w:r>
+      <w:proofErr w:type="spellEnd"/>
+      <w:r>
+        <w:t>/x-</w:t>
+      </w:r>
+      <w:proofErr w:type="spellStart"/>
+      <w:r>
+        <w:t>icon</w:t>
+      </w:r>
+      <w:proofErr w:type="spellEnd"/>
+      <w:r>
+        <w:t>"&gt;</w:t>
+      </w:r>
+    </w:p>
+    <w:p>
+      <w:pPr>
+        <w:spacing w:after="0"/>
+        <w:jc w:val="both"/>
       </w:pPr>
     </w:p>
     <w:p>
@@ -3964,47 +3574,7 @@
           <w:sz w:val="24"/>
           <w:szCs w:val="24"/>
         </w:rPr>
-        <w:t xml:space="preserve">Capítulo </w:t>
-      </w:r>
-      <w:r>
-        <w:rPr>
-          <w:b/>
-          <w:sz w:val="24"/>
-          <w:szCs w:val="24"/>
-        </w:rPr>
-        <w:t>7</w:t>
-      </w:r>
-      <w:r>
-        <w:rPr>
-          <w:b/>
-          <w:sz w:val="24"/>
-          <w:szCs w:val="24"/>
-        </w:rPr>
-        <w:t xml:space="preserve"> Aula </w:t>
-      </w:r>
-      <w:r>
-        <w:rPr>
-          <w:b/>
-          <w:sz w:val="24"/>
-          <w:szCs w:val="24"/>
-        </w:rPr>
-        <w:t>1</w:t>
-      </w:r>
-      <w:r>
-        <w:rPr>
-          <w:b/>
-          <w:sz w:val="24"/>
-          <w:szCs w:val="24"/>
-        </w:rPr>
-        <w:t xml:space="preserve"> –</w:t>
-      </w:r>
-      <w:r>
-        <w:rPr>
-          <w:b/>
-          <w:sz w:val="24"/>
-          <w:szCs w:val="24"/>
-        </w:rPr>
-        <w:t xml:space="preserve"> </w:t>
+        <w:t xml:space="preserve">Capítulo 7 Aula 1 – </w:t>
       </w:r>
       <w:r>
         <w:rPr>
@@ -4019,337 +3589,56 @@
       <w:pPr>
         <w:spacing w:after="0"/>
         <w:jc w:val="both"/>
-        <w:rPr>
-          <w:lang w:val="en-US"/>
-        </w:rPr>
-      </w:pPr>
-      <w:r>
-        <w:rPr>
-          <w:lang w:val="en-US"/>
-        </w:rPr>
-        <w:t xml:space="preserve">É </w:t>
-      </w:r>
-      <w:proofErr w:type="spellStart"/>
-      <w:r>
-        <w:rPr>
-          <w:lang w:val="en-US"/>
-        </w:rPr>
-        <w:t>possível</w:t>
-      </w:r>
-      <w:proofErr w:type="spellEnd"/>
-      <w:r>
-        <w:rPr>
-          <w:lang w:val="en-US"/>
-        </w:rPr>
-        <w:t xml:space="preserve"> </w:t>
-      </w:r>
-      <w:proofErr w:type="spellStart"/>
-      <w:r>
-        <w:rPr>
-          <w:lang w:val="en-US"/>
-        </w:rPr>
-        <w:t>criar</w:t>
-      </w:r>
-      <w:proofErr w:type="spellEnd"/>
-      <w:r>
-        <w:rPr>
-          <w:lang w:val="en-US"/>
-        </w:rPr>
-        <w:t xml:space="preserve"> </w:t>
-      </w:r>
-      <w:proofErr w:type="spellStart"/>
-      <w:r>
-        <w:rPr>
-          <w:lang w:val="en-US"/>
-        </w:rPr>
-        <w:t>uma</w:t>
-      </w:r>
-      <w:proofErr w:type="spellEnd"/>
-      <w:r>
-        <w:rPr>
-          <w:lang w:val="en-US"/>
-        </w:rPr>
-        <w:t xml:space="preserve"> </w:t>
-      </w:r>
-      <w:proofErr w:type="spellStart"/>
-      <w:r>
-        <w:rPr>
-          <w:lang w:val="en-US"/>
-        </w:rPr>
-        <w:t>hierarquia</w:t>
-      </w:r>
-      <w:proofErr w:type="spellEnd"/>
-      <w:r>
-        <w:rPr>
-          <w:lang w:val="en-US"/>
-        </w:rPr>
-        <w:t xml:space="preserve"> de </w:t>
-      </w:r>
-      <w:proofErr w:type="spellStart"/>
-      <w:r>
-        <w:rPr>
-          <w:lang w:val="en-US"/>
-        </w:rPr>
-        <w:t>títulos</w:t>
-      </w:r>
-      <w:proofErr w:type="spellEnd"/>
-      <w:r>
-        <w:rPr>
-          <w:lang w:val="en-US"/>
-        </w:rPr>
-        <w:t xml:space="preserve"> </w:t>
-      </w:r>
-      <w:proofErr w:type="spellStart"/>
-      <w:r>
-        <w:rPr>
-          <w:lang w:val="en-US"/>
-        </w:rPr>
-        <w:t>usando</w:t>
-      </w:r>
-      <w:proofErr w:type="spellEnd"/>
-      <w:r>
-        <w:rPr>
-          <w:lang w:val="en-US"/>
-        </w:rPr>
-        <w:t xml:space="preserve"> as tags de h1 </w:t>
-      </w:r>
-      <w:proofErr w:type="spellStart"/>
-      <w:r>
-        <w:rPr>
-          <w:lang w:val="en-US"/>
-        </w:rPr>
-        <w:t>até</w:t>
-      </w:r>
-      <w:proofErr w:type="spellEnd"/>
-      <w:r>
-        <w:rPr>
-          <w:lang w:val="en-US"/>
-        </w:rPr>
-        <w:t xml:space="preserve"> h6. </w:t>
-      </w:r>
-    </w:p>
-    <w:p>
-      <w:pPr>
-        <w:spacing w:after="0"/>
-        <w:jc w:val="both"/>
-        <w:rPr>
-          <w:lang w:val="en-US"/>
-        </w:rPr>
-      </w:pPr>
-      <w:r>
-        <w:rPr>
-          <w:lang w:val="en-US"/>
-        </w:rPr>
+      </w:pPr>
+      <w:r>
+        <w:t xml:space="preserve">É possível criar uma hierarquia de títulos usando as </w:t>
+      </w:r>
+      <w:proofErr w:type="spellStart"/>
+      <w:r>
+        <w:t>tags</w:t>
+      </w:r>
+      <w:proofErr w:type="spellEnd"/>
+      <w:r>
+        <w:t xml:space="preserve"> de h1 até h6. </w:t>
+      </w:r>
+    </w:p>
+    <w:p>
+      <w:pPr>
+        <w:spacing w:after="0"/>
+        <w:jc w:val="both"/>
+      </w:pPr>
+      <w:r>
         <w:lastRenderedPageBreak/>
-        <w:t xml:space="preserve">Um </w:t>
-      </w:r>
-      <w:proofErr w:type="spellStart"/>
-      <w:r>
-        <w:rPr>
-          <w:lang w:val="en-US"/>
-        </w:rPr>
-        <w:t>exemplo</w:t>
-      </w:r>
-      <w:proofErr w:type="spellEnd"/>
-      <w:r>
-        <w:rPr>
-          <w:lang w:val="en-US"/>
-        </w:rPr>
-        <w:t xml:space="preserve"> que </w:t>
-      </w:r>
-      <w:proofErr w:type="spellStart"/>
-      <w:r>
-        <w:rPr>
-          <w:lang w:val="en-US"/>
-        </w:rPr>
-        <w:t>podemos</w:t>
-      </w:r>
-      <w:proofErr w:type="spellEnd"/>
-      <w:r>
-        <w:rPr>
-          <w:lang w:val="en-US"/>
-        </w:rPr>
-        <w:t xml:space="preserve"> </w:t>
-      </w:r>
-      <w:proofErr w:type="spellStart"/>
+        <w:t xml:space="preserve">Um exemplo que podemos usar é o </w:t>
+      </w:r>
+      <w:proofErr w:type="spellStart"/>
+      <w:r>
+        <w:t>índece</w:t>
+      </w:r>
+      <w:proofErr w:type="spellEnd"/>
+      <w:r>
+        <w:t xml:space="preserve"> de um livro.</w:t>
+      </w:r>
+    </w:p>
+    <w:p>
+      <w:pPr>
+        <w:spacing w:after="0"/>
+        <w:jc w:val="both"/>
+      </w:pPr>
+      <w:r>
+        <w:t>No título usa o h1 e iniciando os tópicos começa pelo h2.</w:t>
+      </w:r>
+    </w:p>
+    <w:p>
+      <w:pPr>
+        <w:spacing w:after="0"/>
+        <w:jc w:val="both"/>
+      </w:pPr>
+      <w:r>
+        <w:t xml:space="preserve">1 – </w:t>
+      </w:r>
       <w:proofErr w:type="gramStart"/>
       <w:r>
-        <w:rPr>
-          <w:lang w:val="en-US"/>
-        </w:rPr>
-        <w:t>usar</w:t>
-      </w:r>
-      <w:proofErr w:type="spellEnd"/>
-      <w:proofErr w:type="gramEnd"/>
-      <w:r>
-        <w:rPr>
-          <w:lang w:val="en-US"/>
-        </w:rPr>
-        <w:t xml:space="preserve"> é o </w:t>
-      </w:r>
-      <w:proofErr w:type="spellStart"/>
-      <w:r>
-        <w:rPr>
-          <w:lang w:val="en-US"/>
-        </w:rPr>
-        <w:t>índece</w:t>
-      </w:r>
-      <w:proofErr w:type="spellEnd"/>
-      <w:r>
-        <w:rPr>
-          <w:lang w:val="en-US"/>
-        </w:rPr>
-        <w:t xml:space="preserve"> de um </w:t>
-      </w:r>
-      <w:proofErr w:type="spellStart"/>
-      <w:r>
-        <w:rPr>
-          <w:lang w:val="en-US"/>
-        </w:rPr>
-        <w:t>livro</w:t>
-      </w:r>
-      <w:proofErr w:type="spellEnd"/>
-      <w:r>
-        <w:rPr>
-          <w:lang w:val="en-US"/>
-        </w:rPr>
-        <w:t>.</w:t>
-      </w:r>
-    </w:p>
-    <w:p>
-      <w:pPr>
-        <w:spacing w:after="0"/>
-        <w:jc w:val="both"/>
-        <w:rPr>
-          <w:lang w:val="en-US"/>
-        </w:rPr>
-      </w:pPr>
-      <w:r>
-        <w:rPr>
-          <w:lang w:val="en-US"/>
-        </w:rPr>
-        <w:t xml:space="preserve">No </w:t>
-      </w:r>
-      <w:proofErr w:type="spellStart"/>
-      <w:r>
-        <w:rPr>
-          <w:lang w:val="en-US"/>
-        </w:rPr>
-        <w:t>título</w:t>
-      </w:r>
-      <w:proofErr w:type="spellEnd"/>
-      <w:r>
-        <w:rPr>
-          <w:lang w:val="en-US"/>
-        </w:rPr>
-        <w:t xml:space="preserve"> </w:t>
-      </w:r>
-      <w:proofErr w:type="spellStart"/>
-      <w:proofErr w:type="gramStart"/>
-      <w:r>
-        <w:rPr>
-          <w:lang w:val="en-US"/>
-        </w:rPr>
-        <w:t>usa</w:t>
-      </w:r>
-      <w:proofErr w:type="spellEnd"/>
-      <w:proofErr w:type="gramEnd"/>
-      <w:r>
-        <w:rPr>
-          <w:lang w:val="en-US"/>
-        </w:rPr>
-        <w:t xml:space="preserve"> o h1 e </w:t>
-      </w:r>
-      <w:proofErr w:type="spellStart"/>
-      <w:r>
-        <w:rPr>
-          <w:lang w:val="en-US"/>
-        </w:rPr>
-        <w:t>iniciando</w:t>
-      </w:r>
-      <w:proofErr w:type="spellEnd"/>
-      <w:r>
-        <w:rPr>
-          <w:lang w:val="en-US"/>
-        </w:rPr>
-        <w:t xml:space="preserve"> </w:t>
-      </w:r>
-      <w:proofErr w:type="spellStart"/>
-      <w:r>
-        <w:rPr>
-          <w:lang w:val="en-US"/>
-        </w:rPr>
-        <w:t>os</w:t>
-      </w:r>
-      <w:proofErr w:type="spellEnd"/>
-      <w:r>
-        <w:rPr>
-          <w:lang w:val="en-US"/>
-        </w:rPr>
-        <w:t xml:space="preserve"> </w:t>
-      </w:r>
-      <w:proofErr w:type="spellStart"/>
-      <w:r>
-        <w:rPr>
-          <w:lang w:val="en-US"/>
-        </w:rPr>
-        <w:t>tópicos</w:t>
-      </w:r>
-      <w:proofErr w:type="spellEnd"/>
-      <w:r>
-        <w:rPr>
-          <w:lang w:val="en-US"/>
-        </w:rPr>
-        <w:t xml:space="preserve"> </w:t>
-      </w:r>
-      <w:proofErr w:type="spellStart"/>
-      <w:r>
-        <w:rPr>
-          <w:lang w:val="en-US"/>
-        </w:rPr>
-        <w:t>começa</w:t>
-      </w:r>
-      <w:proofErr w:type="spellEnd"/>
-      <w:r>
-        <w:rPr>
-          <w:lang w:val="en-US"/>
-        </w:rPr>
-        <w:t xml:space="preserve"> </w:t>
-      </w:r>
-      <w:proofErr w:type="spellStart"/>
-      <w:r>
-        <w:rPr>
-          <w:lang w:val="en-US"/>
-        </w:rPr>
-        <w:t>pelo</w:t>
-      </w:r>
-      <w:proofErr w:type="spellEnd"/>
-      <w:r>
-        <w:rPr>
-          <w:lang w:val="en-US"/>
-        </w:rPr>
-        <w:t xml:space="preserve"> h2.</w:t>
-      </w:r>
-    </w:p>
-    <w:p>
-      <w:pPr>
-        <w:spacing w:after="0"/>
-        <w:jc w:val="both"/>
-        <w:rPr>
-          <w:lang w:val="en-US"/>
-        </w:rPr>
-      </w:pPr>
-      <w:r>
-        <w:rPr>
-          <w:lang w:val="en-US"/>
-        </w:rPr>
-        <w:t xml:space="preserve">1 – </w:t>
-      </w:r>
-      <w:proofErr w:type="gramStart"/>
-      <w:r>
-        <w:rPr>
-          <w:lang w:val="en-US"/>
-        </w:rPr>
         <w:t>h2</w:t>
       </w:r>
       <w:proofErr w:type="gramEnd"/>
@@ -4363,16 +3652,15 @@
         </w:numPr>
         <w:spacing w:after="0"/>
         <w:jc w:val="both"/>
-        <w:rPr>
-          <w:lang w:val="en-US"/>
-        </w:rPr>
-      </w:pPr>
-      <w:r>
-        <w:rPr>
-          <w:lang w:val="en-US"/>
-        </w:rPr>
-        <w:t>– h3</w:t>
-      </w:r>
+      </w:pPr>
+      <w:r>
+        <w:t xml:space="preserve">– </w:t>
+      </w:r>
+      <w:proofErr w:type="gramStart"/>
+      <w:r>
+        <w:t>h3</w:t>
+      </w:r>
+      <w:proofErr w:type="gramEnd"/>
     </w:p>
     <w:p>
       <w:pPr>
@@ -4383,16 +3671,15 @@
         </w:numPr>
         <w:spacing w:after="0"/>
         <w:jc w:val="both"/>
-        <w:rPr>
-          <w:lang w:val="en-US"/>
-        </w:rPr>
-      </w:pPr>
-      <w:r>
-        <w:rPr>
-          <w:lang w:val="en-US"/>
-        </w:rPr>
-        <w:t>– h3</w:t>
-      </w:r>
+      </w:pPr>
+      <w:r>
+        <w:t xml:space="preserve">– </w:t>
+      </w:r>
+      <w:proofErr w:type="gramStart"/>
+      <w:r>
+        <w:t>h3</w:t>
+      </w:r>
+      <w:proofErr w:type="gramEnd"/>
     </w:p>
     <w:p>
       <w:pPr>
@@ -4403,16 +3690,15 @@
         </w:numPr>
         <w:spacing w:after="0"/>
         <w:jc w:val="both"/>
-        <w:rPr>
-          <w:lang w:val="en-US"/>
-        </w:rPr>
-      </w:pPr>
-      <w:r>
-        <w:rPr>
-          <w:lang w:val="en-US"/>
-        </w:rPr>
-        <w:t>– h2</w:t>
-      </w:r>
+      </w:pPr>
+      <w:r>
+        <w:t xml:space="preserve">– </w:t>
+      </w:r>
+      <w:proofErr w:type="gramStart"/>
+      <w:r>
+        <w:t>h2</w:t>
+      </w:r>
+      <w:proofErr w:type="gramEnd"/>
     </w:p>
     <w:p>
       <w:pPr>
@@ -4423,16 +3709,15 @@
         </w:numPr>
         <w:spacing w:after="0"/>
         <w:jc w:val="both"/>
-        <w:rPr>
-          <w:lang w:val="en-US"/>
-        </w:rPr>
-      </w:pPr>
-      <w:r>
-        <w:rPr>
-          <w:lang w:val="en-US"/>
-        </w:rPr>
-        <w:t>– h3</w:t>
-      </w:r>
+      </w:pPr>
+      <w:r>
+        <w:t xml:space="preserve">– </w:t>
+      </w:r>
+      <w:proofErr w:type="gramStart"/>
+      <w:r>
+        <w:t>h3</w:t>
+      </w:r>
+      <w:proofErr w:type="gramEnd"/>
     </w:p>
     <w:p>
       <w:pPr>
@@ -4443,16 +3728,15 @@
         </w:numPr>
         <w:spacing w:after="0"/>
         <w:jc w:val="both"/>
-        <w:rPr>
-          <w:lang w:val="en-US"/>
-        </w:rPr>
-      </w:pPr>
-      <w:r>
-        <w:rPr>
-          <w:lang w:val="en-US"/>
-        </w:rPr>
-        <w:t>– h3</w:t>
-      </w:r>
+      </w:pPr>
+      <w:r>
+        <w:t xml:space="preserve">– </w:t>
+      </w:r>
+      <w:proofErr w:type="gramStart"/>
+      <w:r>
+        <w:t>h3</w:t>
+      </w:r>
+      <w:proofErr w:type="gramEnd"/>
     </w:p>
     <w:p>
       <w:pPr>
@@ -4463,16 +3747,15 @@
         </w:numPr>
         <w:spacing w:after="0"/>
         <w:jc w:val="both"/>
-        <w:rPr>
-          <w:lang w:val="en-US"/>
-        </w:rPr>
-      </w:pPr>
-      <w:r>
-        <w:rPr>
-          <w:lang w:val="en-US"/>
-        </w:rPr>
-        <w:t>– h4</w:t>
-      </w:r>
+      </w:pPr>
+      <w:r>
+        <w:t xml:space="preserve">– </w:t>
+      </w:r>
+      <w:proofErr w:type="gramStart"/>
+      <w:r>
+        <w:t>h4</w:t>
+      </w:r>
+      <w:proofErr w:type="gramEnd"/>
     </w:p>
     <w:p>
       <w:pPr>
@@ -4483,39 +3766,34 @@
         </w:numPr>
         <w:spacing w:after="0"/>
         <w:jc w:val="both"/>
-        <w:rPr>
-          <w:lang w:val="en-US"/>
-        </w:rPr>
-      </w:pPr>
-      <w:r>
-        <w:rPr>
-          <w:lang w:val="en-US"/>
-        </w:rPr>
-        <w:t>– h5</w:t>
-      </w:r>
-    </w:p>
-    <w:p>
-      <w:pPr>
-        <w:spacing w:after="0"/>
-        <w:jc w:val="both"/>
-        <w:rPr>
-          <w:lang w:val="en-US"/>
-        </w:rPr>
-      </w:pPr>
-      <w:r>
-        <w:rPr>
-          <w:lang w:val="en-US"/>
-        </w:rPr>
-        <w:t>2.2.1.1.1 – h6</w:t>
-      </w:r>
-    </w:p>
-    <w:p>
-      <w:pPr>
-        <w:spacing w:after="0"/>
-        <w:jc w:val="both"/>
-        <w:rPr>
-          <w:lang w:val="en-US"/>
-        </w:rPr>
+      </w:pPr>
+      <w:r>
+        <w:t xml:space="preserve">– </w:t>
+      </w:r>
+      <w:proofErr w:type="gramStart"/>
+      <w:r>
+        <w:t>h5</w:t>
+      </w:r>
+      <w:proofErr w:type="gramEnd"/>
+    </w:p>
+    <w:p>
+      <w:pPr>
+        <w:spacing w:after="0"/>
+        <w:jc w:val="both"/>
+      </w:pPr>
+      <w:r>
+        <w:t xml:space="preserve">2.2.1.1.1 – </w:t>
+      </w:r>
+      <w:proofErr w:type="gramStart"/>
+      <w:r>
+        <w:t>h6</w:t>
+      </w:r>
+      <w:proofErr w:type="gramEnd"/>
+    </w:p>
+    <w:p>
+      <w:pPr>
+        <w:spacing w:after="0"/>
+        <w:jc w:val="both"/>
       </w:pPr>
     </w:p>
     <w:p>
@@ -4539,57 +3817,144 @@
           <w:sz w:val="24"/>
           <w:szCs w:val="24"/>
         </w:rPr>
-        <w:t xml:space="preserve">Capítulo </w:t>
-      </w:r>
-      <w:r>
-        <w:rPr>
-          <w:b/>
-          <w:sz w:val="24"/>
-          <w:szCs w:val="24"/>
-        </w:rPr>
-        <w:t>8</w:t>
-      </w:r>
-      <w:r>
-        <w:rPr>
-          <w:b/>
-          <w:sz w:val="24"/>
-          <w:szCs w:val="24"/>
-        </w:rPr>
-        <w:t xml:space="preserve"> Aula </w:t>
-      </w:r>
-      <w:r>
-        <w:rPr>
-          <w:b/>
-          <w:sz w:val="24"/>
-          <w:szCs w:val="24"/>
-        </w:rPr>
-        <w:t>1</w:t>
-      </w:r>
-      <w:r>
-        <w:rPr>
-          <w:b/>
-          <w:sz w:val="24"/>
-          <w:szCs w:val="24"/>
-        </w:rPr>
-        <w:t xml:space="preserve"> –</w:t>
-      </w:r>
-      <w:r>
-        <w:rPr>
-          <w:b/>
-          <w:sz w:val="24"/>
-          <w:szCs w:val="24"/>
-        </w:rPr>
-        <w:t xml:space="preserve"> Semântica na HTML5 é importante</w:t>
-      </w:r>
-    </w:p>
-    <w:p>
-      <w:pPr>
-        <w:spacing w:after="0"/>
-        <w:jc w:val="both"/>
-        <w:rPr>
-          <w:lang w:val="en-US"/>
-        </w:rPr>
-      </w:pPr>
+        <w:t>Capítulo 8 Aula 1 – Semântica na HTML5 é importante</w:t>
+      </w:r>
+    </w:p>
+    <w:p>
+      <w:pPr>
+        <w:spacing w:after="0"/>
+        <w:jc w:val="both"/>
+      </w:pPr>
+      <w:r>
+        <w:t xml:space="preserve">Diferenças entre HTML4 e 5: </w:t>
+      </w:r>
+    </w:p>
+    <w:p>
+      <w:pPr>
+        <w:spacing w:after="0"/>
+        <w:jc w:val="both"/>
+      </w:pPr>
+      <w:r>
+        <w:t>https://www.w3.org/TR/html5-diff/#absent-attributes</w:t>
+      </w:r>
+    </w:p>
+    <w:p>
+      <w:pPr>
+        <w:spacing w:after="0"/>
+        <w:jc w:val="both"/>
+      </w:pPr>
+    </w:p>
+    <w:p>
+      <w:pPr>
+        <w:spacing w:after="0"/>
+        <w:jc w:val="both"/>
+      </w:pPr>
+      <w:r>
+        <w:t xml:space="preserve">Elementos obsoletos na HTML5: </w:t>
+      </w:r>
+    </w:p>
+    <w:p>
+      <w:pPr>
+        <w:spacing w:after="0"/>
+        <w:jc w:val="both"/>
+      </w:pPr>
+      <w:r>
+        <w:t>https://dev.w3.org/html5/pf-summary/obsolete.html</w:t>
+      </w:r>
+    </w:p>
+    <w:p>
+      <w:pPr>
+        <w:spacing w:after="0"/>
+        <w:jc w:val="both"/>
+      </w:pPr>
+    </w:p>
+    <w:p>
+      <w:pPr>
+        <w:pStyle w:val="PargrafodaLista"/>
+        <w:numPr>
+          <w:ilvl w:val="0"/>
+          <w:numId w:val="2"/>
+        </w:numPr>
+        <w:spacing w:after="0"/>
+        <w:jc w:val="both"/>
+        <w:rPr>
+          <w:b/>
+          <w:sz w:val="24"/>
+          <w:szCs w:val="24"/>
+        </w:rPr>
+      </w:pPr>
+      <w:r>
+        <w:rPr>
+          <w:b/>
+          <w:sz w:val="24"/>
+          <w:szCs w:val="24"/>
+        </w:rPr>
+        <w:t>Capítulo 8 Aula 2 – Negrito e Itálico do jeito certo</w:t>
+      </w:r>
+    </w:p>
+    <w:p>
+      <w:pPr>
+        <w:spacing w:after="0"/>
+        <w:jc w:val="both"/>
+      </w:pPr>
+      <w:r>
+        <w:t xml:space="preserve">CTRL+SHIFT+P / </w:t>
+      </w:r>
+      <w:proofErr w:type="spellStart"/>
+      <w:r>
+        <w:t>Enveloper</w:t>
+      </w:r>
+      <w:proofErr w:type="spellEnd"/>
+      <w:r>
+        <w:t xml:space="preserve"> com abreviação </w:t>
+      </w:r>
+      <w:proofErr w:type="gramStart"/>
+      <w:r>
+        <w:t>= Serve</w:t>
+      </w:r>
+      <w:proofErr w:type="gramEnd"/>
+      <w:r>
+        <w:t xml:space="preserve"> para envelopar um trecho de código com uma </w:t>
+      </w:r>
+      <w:proofErr w:type="spellStart"/>
+      <w:r>
+        <w:t>tag</w:t>
+      </w:r>
+      <w:proofErr w:type="spellEnd"/>
+      <w:r>
+        <w:t xml:space="preserve"> específica.</w:t>
+      </w:r>
+    </w:p>
+    <w:p>
+      <w:pPr>
+        <w:spacing w:after="0"/>
+        <w:jc w:val="both"/>
+      </w:pPr>
+    </w:p>
+    <w:p>
+      <w:pPr>
+        <w:spacing w:after="0"/>
+        <w:jc w:val="both"/>
+      </w:pPr>
+      <w:r>
+        <w:t xml:space="preserve">A </w:t>
+      </w:r>
+      <w:proofErr w:type="spellStart"/>
+      <w:r>
+        <w:t>tag</w:t>
+      </w:r>
+      <w:proofErr w:type="spellEnd"/>
+      <w:r>
+        <w:t xml:space="preserve"> B para negrito e I para itálico estão sendo substituídas pelas </w:t>
+      </w:r>
+      <w:proofErr w:type="spellStart"/>
+      <w:r>
+        <w:t>tags</w:t>
+      </w:r>
+      <w:proofErr w:type="spellEnd"/>
+      <w:r>
+        <w:t xml:space="preserve"> STRONG para negrito e EM para itálico.</w:t>
+      </w:r>
       <w:bookmarkStart w:id="0" w:name="_GoBack"/>
       <w:bookmarkEnd w:id="0"/>
     </w:p>
@@ -4597,90 +3962,36 @@
       <w:pPr>
         <w:spacing w:after="0"/>
         <w:jc w:val="both"/>
-        <w:rPr>
-          <w:lang w:val="en-US"/>
-        </w:rPr>
-      </w:pPr>
-    </w:p>
-    <w:p>
-      <w:pPr>
-        <w:spacing w:after="0"/>
-        <w:jc w:val="both"/>
-        <w:rPr>
-          <w:lang w:val="en-US"/>
-        </w:rPr>
-      </w:pPr>
-    </w:p>
-    <w:p>
-      <w:pPr>
-        <w:spacing w:after="0"/>
-        <w:jc w:val="both"/>
-        <w:rPr>
-          <w:lang w:val="en-US"/>
-        </w:rPr>
-      </w:pPr>
-    </w:p>
-    <w:p>
-      <w:pPr>
-        <w:spacing w:after="0"/>
-        <w:jc w:val="both"/>
-        <w:rPr>
-          <w:lang w:val="en-US"/>
-        </w:rPr>
-      </w:pPr>
-    </w:p>
-    <w:p>
-      <w:pPr>
-        <w:spacing w:after="0"/>
-        <w:jc w:val="both"/>
-        <w:rPr>
-          <w:lang w:val="en-US"/>
-        </w:rPr>
-      </w:pPr>
-    </w:p>
-    <w:p>
-      <w:pPr>
-        <w:spacing w:after="0"/>
-        <w:jc w:val="both"/>
-        <w:rPr>
-          <w:lang w:val="en-US"/>
-        </w:rPr>
-      </w:pPr>
-    </w:p>
-    <w:p>
-      <w:pPr>
-        <w:spacing w:after="0"/>
-        <w:jc w:val="both"/>
-        <w:rPr>
-          <w:lang w:val="en-US"/>
-        </w:rPr>
-      </w:pPr>
-    </w:p>
-    <w:p>
-      <w:pPr>
-        <w:spacing w:after="0"/>
-        <w:jc w:val="both"/>
-        <w:rPr>
-          <w:lang w:val="en-US"/>
-        </w:rPr>
-      </w:pPr>
-    </w:p>
-    <w:p>
-      <w:pPr>
-        <w:spacing w:after="0"/>
-        <w:jc w:val="both"/>
-        <w:rPr>
-          <w:lang w:val="en-US"/>
-        </w:rPr>
-      </w:pPr>
-    </w:p>
-    <w:p>
-      <w:pPr>
-        <w:spacing w:after="0"/>
-        <w:jc w:val="both"/>
-        <w:rPr>
-          <w:lang w:val="en-US"/>
-        </w:rPr>
+      </w:pPr>
+    </w:p>
+    <w:p>
+      <w:pPr>
+        <w:spacing w:after="0"/>
+        <w:jc w:val="both"/>
+      </w:pPr>
+    </w:p>
+    <w:p>
+      <w:pPr>
+        <w:spacing w:after="0"/>
+        <w:jc w:val="both"/>
+      </w:pPr>
+    </w:p>
+    <w:p>
+      <w:pPr>
+        <w:spacing w:after="0"/>
+        <w:jc w:val="both"/>
+      </w:pPr>
+    </w:p>
+    <w:p>
+      <w:pPr>
+        <w:spacing w:after="0"/>
+        <w:jc w:val="both"/>
+      </w:pPr>
+    </w:p>
+    <w:p>
+      <w:pPr>
+        <w:spacing w:after="0"/>
+        <w:jc w:val="both"/>
       </w:pPr>
     </w:p>
     <w:sectPr>
@@ -5724,4 +5035,16 @@
     </a:ext>
   </a:extLst>
 </a:theme>
+</file>
+
+<file path=customXml/item1.xml><?xml version="1.0" encoding="utf-8"?>
+<b:Sources xmlns:b="http://schemas.openxmlformats.org/officeDocument/2006/bibliography" xmlns="http://schemas.openxmlformats.org/officeDocument/2006/bibliography" SelectedStyle="\APASixthEditionOfficeOnline.xsl" StyleName="APA" Version="6"/>
+</file>
+
+<file path=customXml/itemProps1.xml><?xml version="1.0" encoding="utf-8"?>
+<ds:datastoreItem xmlns:ds="http://schemas.openxmlformats.org/officeDocument/2006/customXml" ds:itemID="{E0BEC8F7-D5B8-48D0-91CE-F58FFFC0FB48}">
+  <ds:schemaRefs>
+    <ds:schemaRef ds:uri="http://schemas.openxmlformats.org/officeDocument/2006/bibliography"/>
+  </ds:schemaRefs>
+</ds:datastoreItem>
 </file>
</xml_diff>

<commit_message>
Cap 8 Aula 3
</commit_message>
<xml_diff>
--- a/Curso de HTML5 e CSS3.docx
+++ b/Curso de HTML5 e CSS3.docx
@@ -3955,8 +3955,382 @@
       <w:r>
         <w:t xml:space="preserve"> STRONG para negrito e EM para itálico.</w:t>
       </w:r>
+    </w:p>
+    <w:p>
+      <w:pPr>
+        <w:spacing w:after="0"/>
+        <w:jc w:val="both"/>
+      </w:pPr>
+    </w:p>
+    <w:p>
+      <w:pPr>
+        <w:pStyle w:val="PargrafodaLista"/>
+        <w:numPr>
+          <w:ilvl w:val="0"/>
+          <w:numId w:val="2"/>
+        </w:numPr>
+        <w:spacing w:after="0"/>
+        <w:jc w:val="both"/>
+        <w:rPr>
+          <w:b/>
+          <w:sz w:val="24"/>
+          <w:szCs w:val="24"/>
+        </w:rPr>
+      </w:pPr>
+      <w:r>
+        <w:rPr>
+          <w:b/>
+          <w:sz w:val="24"/>
+          <w:szCs w:val="24"/>
+        </w:rPr>
+        <w:t xml:space="preserve">Capítulo 8 Aula </w:t>
+      </w:r>
+      <w:r>
+        <w:rPr>
+          <w:b/>
+          <w:sz w:val="24"/>
+          <w:szCs w:val="24"/>
+        </w:rPr>
+        <w:t>3</w:t>
+      </w:r>
+      <w:r>
+        <w:rPr>
+          <w:b/>
+          <w:sz w:val="24"/>
+          <w:szCs w:val="24"/>
+        </w:rPr>
+        <w:t xml:space="preserve"> –</w:t>
+      </w:r>
+      <w:r>
+        <w:rPr>
+          <w:b/>
+          <w:sz w:val="24"/>
+          <w:szCs w:val="24"/>
+        </w:rPr>
+        <w:t xml:space="preserve"> Formatações adicionais em HTML</w:t>
+      </w:r>
+    </w:p>
+    <w:p>
+      <w:pPr>
+        <w:spacing w:after="0"/>
+        <w:jc w:val="both"/>
+      </w:pPr>
+      <w:r>
+        <w:t xml:space="preserve">MARK – </w:t>
+      </w:r>
+      <w:proofErr w:type="spellStart"/>
+      <w:r>
+        <w:t>tag</w:t>
+      </w:r>
+      <w:proofErr w:type="spellEnd"/>
+      <w:r>
+        <w:t xml:space="preserve"> para marcar o texto</w:t>
+      </w:r>
+    </w:p>
+    <w:p>
+      <w:pPr>
+        <w:spacing w:after="0"/>
+        <w:jc w:val="both"/>
+      </w:pPr>
+      <w:r>
+        <w:t xml:space="preserve">BIG – </w:t>
+      </w:r>
+      <w:proofErr w:type="spellStart"/>
+      <w:r>
+        <w:t>tag</w:t>
+      </w:r>
+      <w:proofErr w:type="spellEnd"/>
+      <w:r>
+        <w:t xml:space="preserve"> para texto grande</w:t>
+      </w:r>
+    </w:p>
+    <w:p>
+      <w:pPr>
+        <w:spacing w:after="0"/>
+        <w:jc w:val="both"/>
+      </w:pPr>
+      <w:r>
+        <w:t xml:space="preserve">SMALL – </w:t>
+      </w:r>
+      <w:proofErr w:type="spellStart"/>
+      <w:r>
+        <w:t>tag</w:t>
+      </w:r>
+      <w:proofErr w:type="spellEnd"/>
+      <w:r>
+        <w:t xml:space="preserve"> para texto pequeno</w:t>
+      </w:r>
+    </w:p>
+    <w:p>
+      <w:pPr>
+        <w:spacing w:after="0"/>
+        <w:jc w:val="both"/>
+      </w:pPr>
+      <w:r>
+        <w:t xml:space="preserve">DEL – </w:t>
+      </w:r>
+      <w:proofErr w:type="spellStart"/>
+      <w:r>
+        <w:t>tag</w:t>
+      </w:r>
+      <w:proofErr w:type="spellEnd"/>
+      <w:r>
+        <w:t xml:space="preserve"> para texto deletado ou riscado</w:t>
+      </w:r>
+    </w:p>
+    <w:p>
+      <w:pPr>
+        <w:spacing w:after="0"/>
+        <w:jc w:val="both"/>
+      </w:pPr>
+      <w:r>
+        <w:t xml:space="preserve">INS – </w:t>
+      </w:r>
+      <w:proofErr w:type="spellStart"/>
+      <w:r>
+        <w:t>tag</w:t>
+      </w:r>
+      <w:proofErr w:type="spellEnd"/>
+      <w:r>
+        <w:t xml:space="preserve"> para texto inserido ou sublinhado</w:t>
+      </w:r>
+    </w:p>
+    <w:p>
+      <w:pPr>
+        <w:spacing w:after="0"/>
+        <w:jc w:val="both"/>
+      </w:pPr>
+      <w:r>
+        <w:t xml:space="preserve">SUP – </w:t>
+      </w:r>
+      <w:proofErr w:type="spellStart"/>
+      <w:r>
+        <w:t>tag</w:t>
+      </w:r>
+      <w:proofErr w:type="spellEnd"/>
+      <w:r>
+        <w:t xml:space="preserve"> para texto elevado (X²)</w:t>
+      </w:r>
+    </w:p>
+    <w:p>
+      <w:pPr>
+        <w:spacing w:after="0"/>
+        <w:jc w:val="both"/>
+      </w:pPr>
+      <w:r>
+        <w:t xml:space="preserve">SUB – </w:t>
+      </w:r>
+      <w:proofErr w:type="spellStart"/>
+      <w:r>
+        <w:t>tag</w:t>
+      </w:r>
+      <w:proofErr w:type="spellEnd"/>
+      <w:r>
+        <w:t xml:space="preserve"> para texto inferior (</w:t>
+      </w:r>
+      <w:r>
+        <w:rPr>
+          <w:color w:val="000000"/>
+          <w:sz w:val="27"/>
+          <w:szCs w:val="27"/>
+        </w:rPr>
+        <w:t>H</w:t>
+      </w:r>
+      <w:r>
+        <w:rPr>
+          <w:color w:val="000000"/>
+          <w:vertAlign w:val="subscript"/>
+        </w:rPr>
+        <w:t>2</w:t>
+      </w:r>
+      <w:r>
+        <w:rPr>
+          <w:color w:val="000000"/>
+          <w:sz w:val="27"/>
+          <w:szCs w:val="27"/>
+        </w:rPr>
+        <w:t>O</w:t>
+      </w:r>
+      <w:r>
+        <w:t>)</w:t>
+      </w:r>
+    </w:p>
+    <w:p>
+      <w:pPr>
+        <w:spacing w:after="0"/>
+        <w:jc w:val="both"/>
+      </w:pPr>
+    </w:p>
+    <w:p>
+      <w:pPr>
+        <w:spacing w:after="0"/>
+        <w:jc w:val="both"/>
+      </w:pPr>
+      <w:r>
+        <w:t xml:space="preserve">U – </w:t>
+      </w:r>
+      <w:proofErr w:type="spellStart"/>
+      <w:proofErr w:type="gramStart"/>
+      <w:r>
+        <w:t>tag</w:t>
+      </w:r>
+      <w:proofErr w:type="spellEnd"/>
+      <w:proofErr w:type="gramEnd"/>
+      <w:r>
+        <w:t xml:space="preserve"> para sublinhar o texto (Não Semântica)</w:t>
+      </w:r>
+    </w:p>
+    <w:p>
+      <w:pPr>
+        <w:spacing w:after="0"/>
+        <w:jc w:val="both"/>
+      </w:pPr>
+    </w:p>
+    <w:p>
+      <w:pPr>
+        <w:pStyle w:val="PargrafodaLista"/>
+        <w:numPr>
+          <w:ilvl w:val="0"/>
+          <w:numId w:val="2"/>
+        </w:numPr>
+        <w:spacing w:after="0"/>
+        <w:jc w:val="both"/>
+        <w:rPr>
+          <w:b/>
+          <w:sz w:val="24"/>
+          <w:szCs w:val="24"/>
+        </w:rPr>
+      </w:pPr>
+      <w:r>
+        <w:rPr>
+          <w:b/>
+          <w:sz w:val="24"/>
+          <w:szCs w:val="24"/>
+        </w:rPr>
+        <w:t xml:space="preserve">Capítulo 8 Aula </w:t>
+      </w:r>
+      <w:r>
+        <w:rPr>
+          <w:b/>
+          <w:sz w:val="24"/>
+          <w:szCs w:val="24"/>
+        </w:rPr>
+        <w:t>4</w:t>
+      </w:r>
+      <w:r>
+        <w:rPr>
+          <w:b/>
+          <w:sz w:val="24"/>
+          <w:szCs w:val="24"/>
+        </w:rPr>
+        <w:t xml:space="preserve"> –</w:t>
+      </w:r>
+      <w:r>
+        <w:rPr>
+          <w:b/>
+          <w:sz w:val="24"/>
+          <w:szCs w:val="24"/>
+        </w:rPr>
+        <w:t xml:space="preserve"> Citações e códigos</w:t>
+      </w:r>
+    </w:p>
+    <w:p>
+      <w:pPr>
+        <w:spacing w:after="0"/>
+        <w:jc w:val="both"/>
+      </w:pPr>
       <w:bookmarkStart w:id="0" w:name="_GoBack"/>
       <w:bookmarkEnd w:id="0"/>
+    </w:p>
+    <w:p>
+      <w:pPr>
+        <w:spacing w:after="0"/>
+        <w:jc w:val="both"/>
+      </w:pPr>
+    </w:p>
+    <w:p>
+      <w:pPr>
+        <w:spacing w:after="0"/>
+        <w:jc w:val="both"/>
+      </w:pPr>
+    </w:p>
+    <w:p>
+      <w:pPr>
+        <w:spacing w:after="0"/>
+        <w:jc w:val="both"/>
+      </w:pPr>
+    </w:p>
+    <w:p>
+      <w:pPr>
+        <w:spacing w:after="0"/>
+        <w:jc w:val="both"/>
+      </w:pPr>
+    </w:p>
+    <w:p>
+      <w:pPr>
+        <w:spacing w:after="0"/>
+        <w:jc w:val="both"/>
+      </w:pPr>
+    </w:p>
+    <w:p>
+      <w:pPr>
+        <w:spacing w:after="0"/>
+        <w:jc w:val="both"/>
+      </w:pPr>
+    </w:p>
+    <w:p>
+      <w:pPr>
+        <w:spacing w:after="0"/>
+        <w:jc w:val="both"/>
+      </w:pPr>
+    </w:p>
+    <w:p>
+      <w:pPr>
+        <w:spacing w:after="0"/>
+        <w:jc w:val="both"/>
+      </w:pPr>
+    </w:p>
+    <w:p>
+      <w:pPr>
+        <w:spacing w:after="0"/>
+        <w:jc w:val="both"/>
+      </w:pPr>
+    </w:p>
+    <w:p>
+      <w:pPr>
+        <w:spacing w:after="0"/>
+        <w:jc w:val="both"/>
+      </w:pPr>
+    </w:p>
+    <w:p>
+      <w:pPr>
+        <w:spacing w:after="0"/>
+        <w:jc w:val="both"/>
+      </w:pPr>
+    </w:p>
+    <w:p>
+      <w:pPr>
+        <w:spacing w:after="0"/>
+        <w:jc w:val="both"/>
+      </w:pPr>
+    </w:p>
+    <w:p>
+      <w:pPr>
+        <w:spacing w:after="0"/>
+        <w:jc w:val="both"/>
+      </w:pPr>
+    </w:p>
+    <w:p>
+      <w:pPr>
+        <w:spacing w:after="0"/>
+        <w:jc w:val="both"/>
+      </w:pPr>
+    </w:p>
+    <w:p>
+      <w:pPr>
+        <w:spacing w:after="0"/>
+        <w:jc w:val="both"/>
+      </w:pPr>
     </w:p>
     <w:p>
       <w:pPr>
@@ -5042,7 +5416,7 @@
 </file>
 
 <file path=customXml/itemProps1.xml><?xml version="1.0" encoding="utf-8"?>
-<ds:datastoreItem xmlns:ds="http://schemas.openxmlformats.org/officeDocument/2006/customXml" ds:itemID="{E0BEC8F7-D5B8-48D0-91CE-F58FFFC0FB48}">
+<ds:datastoreItem xmlns:ds="http://schemas.openxmlformats.org/officeDocument/2006/customXml" ds:itemID="{2D37EC8F-2AB4-49F8-B889-B50324C41289}">
   <ds:schemaRefs>
     <ds:schemaRef ds:uri="http://schemas.openxmlformats.org/officeDocument/2006/bibliography"/>
   </ds:schemaRefs>

</xml_diff>

<commit_message>
Cap 8 Aula 4
</commit_message>
<xml_diff>
--- a/Curso de HTML5 e CSS3.docx
+++ b/Curso de HTML5 e CSS3.docx
@@ -4239,38 +4239,305 @@
         <w:spacing w:after="0"/>
         <w:jc w:val="both"/>
       </w:pPr>
+      <w:r>
+        <w:t xml:space="preserve">Para formatar um código-fonte use a </w:t>
+      </w:r>
+      <w:proofErr w:type="spellStart"/>
+      <w:r>
+        <w:t>tag</w:t>
+      </w:r>
+      <w:proofErr w:type="spellEnd"/>
+      <w:r>
+        <w:t xml:space="preserve"> CODE.</w:t>
+      </w:r>
+    </w:p>
+    <w:p>
+      <w:pPr>
+        <w:spacing w:after="0"/>
+        <w:jc w:val="both"/>
+      </w:pPr>
+      <w:r>
+        <w:t xml:space="preserve">Quanto tem várias linhas de código para formatar, vai ficar tudo do lado do outro e não terá </w:t>
+      </w:r>
+      <w:proofErr w:type="spellStart"/>
+      <w:r>
+        <w:t>identação</w:t>
+      </w:r>
+      <w:proofErr w:type="spellEnd"/>
+      <w:r>
+        <w:t xml:space="preserve">. Para </w:t>
+      </w:r>
+      <w:proofErr w:type="spellStart"/>
+      <w:r>
+        <w:t>identar</w:t>
+      </w:r>
+      <w:proofErr w:type="spellEnd"/>
+      <w:r>
+        <w:t xml:space="preserve"> várias linhas de código, basta envelopar a </w:t>
+      </w:r>
+      <w:proofErr w:type="spellStart"/>
+      <w:r>
+        <w:t>tag</w:t>
+      </w:r>
+      <w:proofErr w:type="spellEnd"/>
+      <w:r>
+        <w:t xml:space="preserve"> CODE completa com a </w:t>
+      </w:r>
+      <w:proofErr w:type="spellStart"/>
+      <w:r>
+        <w:t>tag</w:t>
+      </w:r>
+      <w:proofErr w:type="spellEnd"/>
+      <w:r>
+        <w:t xml:space="preserve"> PRE para pré-formatar.</w:t>
+      </w:r>
+    </w:p>
+    <w:p>
+      <w:pPr>
+        <w:spacing w:after="0"/>
+        <w:jc w:val="both"/>
+      </w:pPr>
+    </w:p>
+    <w:p>
+      <w:pPr>
+        <w:spacing w:after="0"/>
+        <w:jc w:val="both"/>
+      </w:pPr>
+      <w:r>
+        <w:t xml:space="preserve">Para fazer uma citação simples, basta usar a </w:t>
+      </w:r>
+      <w:proofErr w:type="spellStart"/>
+      <w:r>
+        <w:t>tag</w:t>
+      </w:r>
+      <w:proofErr w:type="spellEnd"/>
+      <w:r>
+        <w:t xml:space="preserve"> Q.</w:t>
+      </w:r>
+    </w:p>
+    <w:p>
+      <w:pPr>
+        <w:spacing w:after="0"/>
+        <w:jc w:val="both"/>
+      </w:pPr>
+      <w:r>
+        <w:t xml:space="preserve">Para fazer uma citação completa, basta usar a </w:t>
+      </w:r>
+      <w:proofErr w:type="spellStart"/>
+      <w:r>
+        <w:t>tag</w:t>
+      </w:r>
+      <w:proofErr w:type="spellEnd"/>
+      <w:r>
+        <w:t xml:space="preserve"> </w:t>
+      </w:r>
+      <w:r>
+        <w:t>BLOCKQUOTE.</w:t>
+      </w:r>
+    </w:p>
+    <w:p>
+      <w:pPr>
+        <w:spacing w:after="0"/>
+        <w:jc w:val="both"/>
+      </w:pPr>
+      <w:r>
+        <w:t xml:space="preserve">O parâmetro cite serve para referenciar a fonte do conteúdo (livro, revista, </w:t>
+      </w:r>
+      <w:proofErr w:type="spellStart"/>
+      <w:r>
+        <w:t>etc</w:t>
+      </w:r>
+      <w:proofErr w:type="spellEnd"/>
+      <w:r>
+        <w:t xml:space="preserve">) inserindo a URL. </w:t>
+      </w:r>
+    </w:p>
+    <w:p>
+      <w:pPr>
+        <w:spacing w:after="0"/>
+        <w:jc w:val="both"/>
+      </w:pPr>
+    </w:p>
+    <w:p>
+      <w:pPr>
+        <w:spacing w:after="0"/>
+        <w:jc w:val="both"/>
+      </w:pPr>
+      <w:r>
+        <w:t>Para fazer uma a</w:t>
+      </w:r>
+      <w:r>
+        <w:t>breviação</w:t>
+      </w:r>
+      <w:r>
+        <w:t xml:space="preserve">, basta envelopar a palavra com a </w:t>
+      </w:r>
+      <w:proofErr w:type="spellStart"/>
+      <w:r>
+        <w:t>tag</w:t>
+      </w:r>
+      <w:proofErr w:type="spellEnd"/>
+      <w:r>
+        <w:t xml:space="preserve"> ABBR. Dentro de </w:t>
+      </w:r>
+      <w:proofErr w:type="spellStart"/>
+      <w:r>
+        <w:t>Title</w:t>
+      </w:r>
+      <w:proofErr w:type="spellEnd"/>
+      <w:r>
+        <w:t xml:space="preserve"> insira o significado que irá aparecer ao passar o mouse por cima da palavra.</w:t>
+      </w:r>
+    </w:p>
+    <w:p>
+      <w:pPr>
+        <w:spacing w:after="0"/>
+        <w:jc w:val="both"/>
+      </w:pPr>
+    </w:p>
+    <w:p>
+      <w:pPr>
+        <w:spacing w:after="0"/>
+        <w:jc w:val="both"/>
+      </w:pPr>
+      <w:r>
+        <w:lastRenderedPageBreak/>
+        <w:t xml:space="preserve">Para fazer um texto invertido, basta inserir a </w:t>
+      </w:r>
+      <w:proofErr w:type="spellStart"/>
+      <w:r>
+        <w:t>tag</w:t>
+      </w:r>
+      <w:proofErr w:type="spellEnd"/>
+      <w:r>
+        <w:t xml:space="preserve"> BDO. Tem duas opções LTR (</w:t>
+      </w:r>
+      <w:proofErr w:type="spellStart"/>
+      <w:r>
+        <w:t>Left</w:t>
+      </w:r>
+      <w:proofErr w:type="spellEnd"/>
+      <w:r>
+        <w:t xml:space="preserve"> </w:t>
+      </w:r>
+      <w:proofErr w:type="spellStart"/>
+      <w:r>
+        <w:t>to</w:t>
+      </w:r>
+      <w:proofErr w:type="spellEnd"/>
+      <w:r>
+        <w:t xml:space="preserve"> </w:t>
+      </w:r>
+      <w:proofErr w:type="spellStart"/>
+      <w:r>
+        <w:t>right</w:t>
+      </w:r>
+      <w:proofErr w:type="spellEnd"/>
+      <w:r>
+        <w:t>) e TRL (</w:t>
+      </w:r>
+      <w:proofErr w:type="spellStart"/>
+      <w:r>
+        <w:t>Right</w:t>
+      </w:r>
+      <w:proofErr w:type="spellEnd"/>
+      <w:r>
+        <w:t xml:space="preserve"> </w:t>
+      </w:r>
+      <w:proofErr w:type="spellStart"/>
+      <w:r>
+        <w:t>to</w:t>
+      </w:r>
+      <w:proofErr w:type="spellEnd"/>
+      <w:r>
+        <w:t xml:space="preserve"> </w:t>
+      </w:r>
+      <w:proofErr w:type="spellStart"/>
+      <w:r>
+        <w:t>left</w:t>
+      </w:r>
+      <w:proofErr w:type="spellEnd"/>
+      <w:r>
+        <w:t>), sendo esse último para deixar invertido.</w:t>
+      </w:r>
+    </w:p>
+    <w:p>
+      <w:pPr>
+        <w:spacing w:after="0"/>
+        <w:jc w:val="both"/>
+      </w:pPr>
+    </w:p>
+    <w:p>
+      <w:pPr>
+        <w:pStyle w:val="PargrafodaLista"/>
+        <w:numPr>
+          <w:ilvl w:val="0"/>
+          <w:numId w:val="2"/>
+        </w:numPr>
+        <w:spacing w:after="0"/>
+        <w:jc w:val="both"/>
+        <w:rPr>
+          <w:b/>
+          <w:sz w:val="24"/>
+          <w:szCs w:val="24"/>
+        </w:rPr>
+      </w:pPr>
+      <w:r>
+        <w:rPr>
+          <w:b/>
+          <w:sz w:val="24"/>
+          <w:szCs w:val="24"/>
+        </w:rPr>
+        <w:t xml:space="preserve">Capítulo </w:t>
+      </w:r>
+      <w:r>
+        <w:rPr>
+          <w:b/>
+          <w:sz w:val="24"/>
+          <w:szCs w:val="24"/>
+        </w:rPr>
+        <w:t>9</w:t>
+      </w:r>
+      <w:r>
+        <w:rPr>
+          <w:b/>
+          <w:sz w:val="24"/>
+          <w:szCs w:val="24"/>
+        </w:rPr>
+        <w:t xml:space="preserve"> Aula </w:t>
+      </w:r>
+      <w:r>
+        <w:rPr>
+          <w:b/>
+          <w:sz w:val="24"/>
+          <w:szCs w:val="24"/>
+        </w:rPr>
+        <w:t>1</w:t>
+      </w:r>
+      <w:r>
+        <w:rPr>
+          <w:b/>
+          <w:sz w:val="24"/>
+          <w:szCs w:val="24"/>
+        </w:rPr>
+        <w:t xml:space="preserve"> –</w:t>
+      </w:r>
+      <w:r>
+        <w:rPr>
+          <w:b/>
+          <w:sz w:val="24"/>
+          <w:szCs w:val="24"/>
+        </w:rPr>
+        <w:t xml:space="preserve"> Lista OL e UL</w:t>
+      </w:r>
+    </w:p>
+    <w:p>
+      <w:pPr>
+        <w:spacing w:after="0"/>
+        <w:jc w:val="both"/>
+      </w:pPr>
       <w:bookmarkStart w:id="0" w:name="_GoBack"/>
       <w:bookmarkEnd w:id="0"/>
-    </w:p>
-    <w:p>
-      <w:pPr>
-        <w:spacing w:after="0"/>
-        <w:jc w:val="both"/>
-      </w:pPr>
-    </w:p>
-    <w:p>
-      <w:pPr>
-        <w:spacing w:after="0"/>
-        <w:jc w:val="both"/>
-      </w:pPr>
-    </w:p>
-    <w:p>
-      <w:pPr>
-        <w:spacing w:after="0"/>
-        <w:jc w:val="both"/>
-      </w:pPr>
-    </w:p>
-    <w:p>
-      <w:pPr>
-        <w:spacing w:after="0"/>
-        <w:jc w:val="both"/>
-      </w:pPr>
-    </w:p>
-    <w:p>
-      <w:pPr>
-        <w:spacing w:after="0"/>
-        <w:jc w:val="both"/>
-      </w:pPr>
     </w:p>
     <w:p>
       <w:pPr>
@@ -5416,7 +5683,7 @@
 </file>
 
 <file path=customXml/itemProps1.xml><?xml version="1.0" encoding="utf-8"?>
-<ds:datastoreItem xmlns:ds="http://schemas.openxmlformats.org/officeDocument/2006/customXml" ds:itemID="{2D37EC8F-2AB4-49F8-B889-B50324C41289}">
+<ds:datastoreItem xmlns:ds="http://schemas.openxmlformats.org/officeDocument/2006/customXml" ds:itemID="{D7117EE4-D7DA-4DF3-84E0-5043C1C8E37A}">
   <ds:schemaRefs>
     <ds:schemaRef ds:uri="http://schemas.openxmlformats.org/officeDocument/2006/bibliography"/>
   </ds:schemaRefs>

</xml_diff>

<commit_message>
Cap 9 Aula 1
</commit_message>
<xml_diff>
--- a/Curso de HTML5 e CSS3.docx
+++ b/Curso de HTML5 e CSS3.docx
@@ -4536,26 +4536,245 @@
         <w:spacing w:after="0"/>
         <w:jc w:val="both"/>
       </w:pPr>
+      <w:r>
+        <w:t xml:space="preserve">OL – </w:t>
+      </w:r>
+      <w:proofErr w:type="spellStart"/>
+      <w:proofErr w:type="gramStart"/>
+      <w:r>
+        <w:t>tag</w:t>
+      </w:r>
+      <w:proofErr w:type="spellEnd"/>
+      <w:proofErr w:type="gramEnd"/>
+      <w:r>
+        <w:t xml:space="preserve"> para lista ordenada</w:t>
+      </w:r>
+    </w:p>
+    <w:p>
+      <w:pPr>
+        <w:spacing w:after="0"/>
+        <w:jc w:val="both"/>
+      </w:pPr>
+      <w:r>
+        <w:t xml:space="preserve">Pode inserir um parâmetro </w:t>
+      </w:r>
+      <w:proofErr w:type="spellStart"/>
+      <w:r>
+        <w:t>type</w:t>
+      </w:r>
+      <w:proofErr w:type="spellEnd"/>
+      <w:r>
+        <w:t xml:space="preserve"> dentro da </w:t>
+      </w:r>
+      <w:proofErr w:type="spellStart"/>
+      <w:r>
+        <w:t>tag</w:t>
+      </w:r>
+      <w:proofErr w:type="spellEnd"/>
+      <w:r>
+        <w:t xml:space="preserve"> OL para mudar a ordenação. Ao invés de números pode mostrar letras ou numeração romana. (1, A, </w:t>
+      </w:r>
+      <w:proofErr w:type="gramStart"/>
+      <w:r>
+        <w:t>a, I</w:t>
+      </w:r>
+      <w:proofErr w:type="gramEnd"/>
+      <w:r>
+        <w:t>, i)</w:t>
+      </w:r>
+    </w:p>
+    <w:p>
+      <w:pPr>
+        <w:spacing w:after="0"/>
+        <w:jc w:val="both"/>
+      </w:pPr>
+    </w:p>
+    <w:p>
+      <w:pPr>
+        <w:spacing w:after="0"/>
+        <w:jc w:val="both"/>
+      </w:pPr>
+      <w:r>
+        <w:t>U</w:t>
+      </w:r>
+      <w:r>
+        <w:t xml:space="preserve">L – </w:t>
+      </w:r>
+      <w:proofErr w:type="spellStart"/>
+      <w:proofErr w:type="gramStart"/>
+      <w:r>
+        <w:t>tag</w:t>
+      </w:r>
+      <w:proofErr w:type="spellEnd"/>
+      <w:proofErr w:type="gramEnd"/>
+      <w:r>
+        <w:t xml:space="preserve"> para lista </w:t>
+      </w:r>
+      <w:r>
+        <w:t xml:space="preserve">não </w:t>
+      </w:r>
+      <w:r>
+        <w:t>ordenada</w:t>
+      </w:r>
+    </w:p>
+    <w:p>
+      <w:pPr>
+        <w:spacing w:after="0"/>
+        <w:jc w:val="both"/>
+      </w:pPr>
+      <w:r>
+        <w:t xml:space="preserve">Pode inserir um parâmetro </w:t>
+      </w:r>
+      <w:proofErr w:type="spellStart"/>
+      <w:r>
+        <w:t>type</w:t>
+      </w:r>
+      <w:proofErr w:type="spellEnd"/>
+      <w:r>
+        <w:t xml:space="preserve"> dentro da </w:t>
+      </w:r>
+      <w:proofErr w:type="spellStart"/>
+      <w:r>
+        <w:t>tag</w:t>
+      </w:r>
+      <w:proofErr w:type="spellEnd"/>
+      <w:r>
+        <w:t xml:space="preserve"> </w:t>
+      </w:r>
+      <w:r>
+        <w:t>U</w:t>
+      </w:r>
+      <w:r>
+        <w:t xml:space="preserve">L para mudar </w:t>
+      </w:r>
+      <w:r>
+        <w:t>o símbolo d</w:t>
+      </w:r>
+      <w:r>
+        <w:t xml:space="preserve">a </w:t>
+      </w:r>
+      <w:r>
+        <w:t>apresentação do tópico</w:t>
+      </w:r>
+      <w:r>
+        <w:t xml:space="preserve">. Ao invés de </w:t>
+      </w:r>
+      <w:r>
+        <w:t xml:space="preserve">bolinha fechada </w:t>
+      </w:r>
+      <w:r>
+        <w:t xml:space="preserve">pode mostrar </w:t>
+      </w:r>
+      <w:r>
+        <w:t>a bolinha aberta, quadrado</w:t>
+      </w:r>
+      <w:r>
+        <w:t>. (</w:t>
+      </w:r>
+      <w:proofErr w:type="spellStart"/>
+      <w:proofErr w:type="gramStart"/>
+      <w:r>
+        <w:t>disc</w:t>
+      </w:r>
+      <w:proofErr w:type="spellEnd"/>
+      <w:proofErr w:type="gramEnd"/>
+      <w:r>
+        <w:t xml:space="preserve">, </w:t>
+      </w:r>
+      <w:proofErr w:type="spellStart"/>
+      <w:r>
+        <w:t>circle</w:t>
+      </w:r>
+      <w:proofErr w:type="spellEnd"/>
+      <w:r>
+        <w:t xml:space="preserve">, </w:t>
+      </w:r>
+      <w:proofErr w:type="spellStart"/>
+      <w:r>
+        <w:t>square</w:t>
+      </w:r>
+      <w:proofErr w:type="spellEnd"/>
+      <w:r>
+        <w:t>)</w:t>
+      </w:r>
+    </w:p>
+    <w:p>
+      <w:pPr>
+        <w:spacing w:after="0"/>
+        <w:jc w:val="both"/>
+      </w:pPr>
+    </w:p>
+    <w:p>
+      <w:pPr>
+        <w:pStyle w:val="PargrafodaLista"/>
+        <w:numPr>
+          <w:ilvl w:val="0"/>
+          <w:numId w:val="2"/>
+        </w:numPr>
+        <w:spacing w:after="0"/>
+        <w:jc w:val="both"/>
+        <w:rPr>
+          <w:b/>
+          <w:sz w:val="24"/>
+          <w:szCs w:val="24"/>
+        </w:rPr>
+      </w:pPr>
+      <w:r>
+        <w:rPr>
+          <w:b/>
+          <w:sz w:val="24"/>
+          <w:szCs w:val="24"/>
+        </w:rPr>
+        <w:t xml:space="preserve">Capítulo </w:t>
+      </w:r>
+      <w:r>
+        <w:rPr>
+          <w:b/>
+          <w:sz w:val="24"/>
+          <w:szCs w:val="24"/>
+        </w:rPr>
+        <w:t>9</w:t>
+      </w:r>
+      <w:r>
+        <w:rPr>
+          <w:b/>
+          <w:sz w:val="24"/>
+          <w:szCs w:val="24"/>
+        </w:rPr>
+        <w:t xml:space="preserve"> Aula </w:t>
+      </w:r>
+      <w:r>
+        <w:rPr>
+          <w:b/>
+          <w:sz w:val="24"/>
+          <w:szCs w:val="24"/>
+        </w:rPr>
+        <w:t>2</w:t>
+      </w:r>
+      <w:r>
+        <w:rPr>
+          <w:b/>
+          <w:sz w:val="24"/>
+          <w:szCs w:val="24"/>
+        </w:rPr>
+        <w:t xml:space="preserve"> –</w:t>
+      </w:r>
+      <w:r>
+        <w:rPr>
+          <w:b/>
+          <w:sz w:val="24"/>
+          <w:szCs w:val="24"/>
+        </w:rPr>
+        <w:t xml:space="preserve"> Listas mistas e de definição</w:t>
+      </w:r>
+    </w:p>
+    <w:p>
+      <w:pPr>
+        <w:spacing w:after="0"/>
+        <w:jc w:val="both"/>
+      </w:pPr>
       <w:bookmarkStart w:id="0" w:name="_GoBack"/>
       <w:bookmarkEnd w:id="0"/>
-    </w:p>
-    <w:p>
-      <w:pPr>
-        <w:spacing w:after="0"/>
-        <w:jc w:val="both"/>
-      </w:pPr>
-    </w:p>
-    <w:p>
-      <w:pPr>
-        <w:spacing w:after="0"/>
-        <w:jc w:val="both"/>
-      </w:pPr>
-    </w:p>
-    <w:p>
-      <w:pPr>
-        <w:spacing w:after="0"/>
-        <w:jc w:val="both"/>
-      </w:pPr>
     </w:p>
     <w:p>
       <w:pPr>
@@ -5683,7 +5902,7 @@
 </file>
 
 <file path=customXml/itemProps1.xml><?xml version="1.0" encoding="utf-8"?>
-<ds:datastoreItem xmlns:ds="http://schemas.openxmlformats.org/officeDocument/2006/customXml" ds:itemID="{D7117EE4-D7DA-4DF3-84E0-5043C1C8E37A}">
+<ds:datastoreItem xmlns:ds="http://schemas.openxmlformats.org/officeDocument/2006/customXml" ds:itemID="{FABAC1EA-FABA-4215-82EE-8CB9E640F395}">
   <ds:schemaRefs>
     <ds:schemaRef ds:uri="http://schemas.openxmlformats.org/officeDocument/2006/bibliography"/>
   </ds:schemaRefs>

</xml_diff>

<commit_message>
Cap 9 Aula 2
</commit_message>
<xml_diff>
--- a/Curso de HTML5 e CSS3.docx
+++ b/Curso de HTML5 e CSS3.docx
@@ -4773,20 +4773,239 @@
         <w:spacing w:after="0"/>
         <w:jc w:val="both"/>
       </w:pPr>
+      <w:r>
+        <w:t>Exemplo de listas mistas</w:t>
+      </w:r>
+    </w:p>
+    <w:p>
+      <w:pPr>
+        <w:spacing w:after="0"/>
+        <w:jc w:val="both"/>
+      </w:pPr>
+      <w:r>
+        <w:rPr>
+          <w:noProof/>
+          <w:lang w:eastAsia="pt-BR"/>
+        </w:rPr>
+        <w:drawing>
+          <wp:inline distT="0" distB="0" distL="0" distR="0" wp14:anchorId="24C21D2B" wp14:editId="18FE339E">
+            <wp:extent cx="2666423" cy="2952750"/>
+            <wp:effectExtent l="0" t="0" r="635" b="0"/>
+            <wp:docPr id="13" name="Imagem 13"/>
+            <wp:cNvGraphicFramePr>
+              <a:graphicFrameLocks xmlns:a="http://schemas.openxmlformats.org/drawingml/2006/main" noChangeAspect="1"/>
+            </wp:cNvGraphicFramePr>
+            <a:graphic xmlns:a="http://schemas.openxmlformats.org/drawingml/2006/main">
+              <a:graphicData uri="http://schemas.openxmlformats.org/drawingml/2006/picture">
+                <pic:pic xmlns:pic="http://schemas.openxmlformats.org/drawingml/2006/picture">
+                  <pic:nvPicPr>
+                    <pic:cNvPr id="1" name=""/>
+                    <pic:cNvPicPr/>
+                  </pic:nvPicPr>
+                  <pic:blipFill>
+                    <a:blip r:embed="rId29"/>
+                    <a:stretch>
+                      <a:fillRect/>
+                    </a:stretch>
+                  </pic:blipFill>
+                  <pic:spPr>
+                    <a:xfrm>
+                      <a:off x="0" y="0"/>
+                      <a:ext cx="2679721" cy="2967476"/>
+                    </a:xfrm>
+                    <a:prstGeom prst="rect">
+                      <a:avLst/>
+                    </a:prstGeom>
+                  </pic:spPr>
+                </pic:pic>
+              </a:graphicData>
+            </a:graphic>
+          </wp:inline>
+        </w:drawing>
+      </w:r>
+      <w:r>
+        <w:rPr>
+          <w:noProof/>
+          <w:lang w:eastAsia="pt-BR"/>
+        </w:rPr>
+        <w:t xml:space="preserve"> </w:t>
+      </w:r>
+      <w:r>
+        <w:rPr>
+          <w:noProof/>
+          <w:lang w:eastAsia="pt-BR"/>
+        </w:rPr>
+        <w:drawing>
+          <wp:inline distT="0" distB="0" distL="0" distR="0" wp14:anchorId="47F52C4D" wp14:editId="51C8343A">
+            <wp:extent cx="2707762" cy="2000250"/>
+            <wp:effectExtent l="0" t="0" r="0" b="0"/>
+            <wp:docPr id="14" name="Imagem 14"/>
+            <wp:cNvGraphicFramePr>
+              <a:graphicFrameLocks xmlns:a="http://schemas.openxmlformats.org/drawingml/2006/main" noChangeAspect="1"/>
+            </wp:cNvGraphicFramePr>
+            <a:graphic xmlns:a="http://schemas.openxmlformats.org/drawingml/2006/main">
+              <a:graphicData uri="http://schemas.openxmlformats.org/drawingml/2006/picture">
+                <pic:pic xmlns:pic="http://schemas.openxmlformats.org/drawingml/2006/picture">
+                  <pic:nvPicPr>
+                    <pic:cNvPr id="1" name=""/>
+                    <pic:cNvPicPr/>
+                  </pic:nvPicPr>
+                  <pic:blipFill>
+                    <a:blip r:embed="rId30"/>
+                    <a:stretch>
+                      <a:fillRect/>
+                    </a:stretch>
+                  </pic:blipFill>
+                  <pic:spPr>
+                    <a:xfrm>
+                      <a:off x="0" y="0"/>
+                      <a:ext cx="2712362" cy="2003648"/>
+                    </a:xfrm>
+                    <a:prstGeom prst="rect">
+                      <a:avLst/>
+                    </a:prstGeom>
+                  </pic:spPr>
+                </pic:pic>
+              </a:graphicData>
+            </a:graphic>
+          </wp:inline>
+        </w:drawing>
+      </w:r>
+    </w:p>
+    <w:p>
+      <w:pPr>
+        <w:spacing w:after="0"/>
+        <w:jc w:val="both"/>
+      </w:pPr>
+    </w:p>
+    <w:p>
+      <w:pPr>
+        <w:spacing w:after="0"/>
+        <w:jc w:val="both"/>
+      </w:pPr>
+      <w:r>
+        <w:t xml:space="preserve">Para fazer alterações idênticas em </w:t>
+      </w:r>
+      <w:proofErr w:type="spellStart"/>
+      <w:r>
+        <w:t>tags</w:t>
+      </w:r>
+      <w:proofErr w:type="spellEnd"/>
+      <w:r>
+        <w:t xml:space="preserve">, basta clicar na primeira </w:t>
+      </w:r>
+      <w:proofErr w:type="spellStart"/>
+      <w:r>
+        <w:t>tag</w:t>
+      </w:r>
+      <w:proofErr w:type="spellEnd"/>
+      <w:r>
+        <w:t xml:space="preserve">, segurar o ALT e clicar nas outras </w:t>
+      </w:r>
+      <w:proofErr w:type="spellStart"/>
+      <w:r>
+        <w:t>tag</w:t>
+      </w:r>
+      <w:proofErr w:type="spellEnd"/>
+      <w:r>
+        <w:t xml:space="preserve">. Depois é só digitar e aparecerá a alteração em todas as </w:t>
+      </w:r>
+      <w:proofErr w:type="spellStart"/>
+      <w:r>
+        <w:t>tags</w:t>
+      </w:r>
+      <w:proofErr w:type="spellEnd"/>
+      <w:r>
+        <w:t xml:space="preserve"> selecionadas ao mesmo tempo.</w:t>
+      </w:r>
+    </w:p>
+    <w:p>
+      <w:pPr>
+        <w:spacing w:after="0"/>
+        <w:jc w:val="both"/>
+      </w:pPr>
+    </w:p>
+    <w:p>
+      <w:pPr>
+        <w:spacing w:after="0"/>
+        <w:jc w:val="both"/>
+      </w:pPr>
+      <w:r>
+        <w:t xml:space="preserve">Lista de Definição usa a </w:t>
+      </w:r>
+      <w:proofErr w:type="spellStart"/>
+      <w:r>
+        <w:t>tag</w:t>
+      </w:r>
+      <w:proofErr w:type="spellEnd"/>
+      <w:r>
+        <w:t xml:space="preserve"> DL. Dentro desta </w:t>
+      </w:r>
+      <w:proofErr w:type="spellStart"/>
+      <w:r>
+        <w:t>tag</w:t>
+      </w:r>
+      <w:proofErr w:type="spellEnd"/>
+      <w:r>
+        <w:t xml:space="preserve"> são inseridas as </w:t>
+      </w:r>
+      <w:proofErr w:type="spellStart"/>
+      <w:r>
+        <w:t>tags</w:t>
+      </w:r>
+      <w:proofErr w:type="spellEnd"/>
+      <w:r>
+        <w:t xml:space="preserve"> DT para Termo e DD para Descrição.</w:t>
+      </w:r>
+    </w:p>
+    <w:p>
+      <w:pPr>
+        <w:spacing w:after="0"/>
+        <w:jc w:val="both"/>
+      </w:pPr>
+      <w:r>
+        <w:rPr>
+          <w:noProof/>
+          <w:lang w:eastAsia="pt-BR"/>
+        </w:rPr>
+        <w:drawing>
+          <wp:inline distT="0" distB="0" distL="0" distR="0" wp14:anchorId="04F6E7A8" wp14:editId="6F3F2868">
+            <wp:extent cx="5400040" cy="1485900"/>
+            <wp:effectExtent l="0" t="0" r="0" b="0"/>
+            <wp:docPr id="15" name="Imagem 15"/>
+            <wp:cNvGraphicFramePr>
+              <a:graphicFrameLocks xmlns:a="http://schemas.openxmlformats.org/drawingml/2006/main" noChangeAspect="1"/>
+            </wp:cNvGraphicFramePr>
+            <a:graphic xmlns:a="http://schemas.openxmlformats.org/drawingml/2006/main">
+              <a:graphicData uri="http://schemas.openxmlformats.org/drawingml/2006/picture">
+                <pic:pic xmlns:pic="http://schemas.openxmlformats.org/drawingml/2006/picture">
+                  <pic:nvPicPr>
+                    <pic:cNvPr id="1" name=""/>
+                    <pic:cNvPicPr/>
+                  </pic:nvPicPr>
+                  <pic:blipFill>
+                    <a:blip r:embed="rId31"/>
+                    <a:stretch>
+                      <a:fillRect/>
+                    </a:stretch>
+                  </pic:blipFill>
+                  <pic:spPr>
+                    <a:xfrm>
+                      <a:off x="0" y="0"/>
+                      <a:ext cx="5400040" cy="1485900"/>
+                    </a:xfrm>
+                    <a:prstGeom prst="rect">
+                      <a:avLst/>
+                    </a:prstGeom>
+                  </pic:spPr>
+                </pic:pic>
+              </a:graphicData>
+            </a:graphic>
+          </wp:inline>
+        </w:drawing>
+      </w:r>
       <w:bookmarkStart w:id="0" w:name="_GoBack"/>
       <w:bookmarkEnd w:id="0"/>
-    </w:p>
-    <w:p>
-      <w:pPr>
-        <w:spacing w:after="0"/>
-        <w:jc w:val="both"/>
-      </w:pPr>
-    </w:p>
-    <w:p>
-      <w:pPr>
-        <w:spacing w:after="0"/>
-        <w:jc w:val="both"/>
-      </w:pPr>
     </w:p>
     <w:p>
       <w:pPr>
@@ -5902,7 +6121,7 @@
 </file>
 
 <file path=customXml/itemProps1.xml><?xml version="1.0" encoding="utf-8"?>
-<ds:datastoreItem xmlns:ds="http://schemas.openxmlformats.org/officeDocument/2006/customXml" ds:itemID="{FABAC1EA-FABA-4215-82EE-8CB9E640F395}">
+<ds:datastoreItem xmlns:ds="http://schemas.openxmlformats.org/officeDocument/2006/customXml" ds:itemID="{96E9E858-B801-4240-B45B-A670F277D146}">
   <ds:schemaRefs>
     <ds:schemaRef ds:uri="http://schemas.openxmlformats.org/officeDocument/2006/bibliography"/>
   </ds:schemaRefs>

</xml_diff>

<commit_message>
Cap 10 Aula 1
</commit_message>
<xml_diff>
--- a/Curso de HTML5 e CSS3.docx
+++ b/Curso de HTML5 e CSS3.docx
@@ -4595,10 +4595,7 @@
         <w:jc w:val="both"/>
       </w:pPr>
       <w:r>
-        <w:t>U</w:t>
-      </w:r>
-      <w:r>
-        <w:t xml:space="preserve">L – </w:t>
+        <w:t xml:space="preserve">UL – </w:t>
       </w:r>
       <w:proofErr w:type="spellStart"/>
       <w:proofErr w:type="gramStart"/>
@@ -4608,13 +4605,7 @@
       <w:proofErr w:type="spellEnd"/>
       <w:proofErr w:type="gramEnd"/>
       <w:r>
-        <w:t xml:space="preserve"> para lista </w:t>
-      </w:r>
-      <w:r>
-        <w:t xml:space="preserve">não </w:t>
-      </w:r>
-      <w:r>
-        <w:t>ordenada</w:t>
+        <w:t xml:space="preserve"> para lista não ordenada</w:t>
       </w:r>
     </w:p>
     <w:p>
@@ -4639,37 +4630,7 @@
       </w:r>
       <w:proofErr w:type="spellEnd"/>
       <w:r>
-        <w:t xml:space="preserve"> </w:t>
-      </w:r>
-      <w:r>
-        <w:t>U</w:t>
-      </w:r>
-      <w:r>
-        <w:t xml:space="preserve">L para mudar </w:t>
-      </w:r>
-      <w:r>
-        <w:t>o símbolo d</w:t>
-      </w:r>
-      <w:r>
-        <w:t xml:space="preserve">a </w:t>
-      </w:r>
-      <w:r>
-        <w:t>apresentação do tópico</w:t>
-      </w:r>
-      <w:r>
-        <w:t xml:space="preserve">. Ao invés de </w:t>
-      </w:r>
-      <w:r>
-        <w:t xml:space="preserve">bolinha fechada </w:t>
-      </w:r>
-      <w:r>
-        <w:t xml:space="preserve">pode mostrar </w:t>
-      </w:r>
-      <w:r>
-        <w:t>a bolinha aberta, quadrado</w:t>
-      </w:r>
-      <w:r>
-        <w:t>. (</w:t>
+        <w:t xml:space="preserve"> UL para mudar o símbolo da apresentação do tópico. Ao invés de bolinha fechada pode mostrar a bolinha aberta, quadrado. (</w:t>
       </w:r>
       <w:proofErr w:type="spellStart"/>
       <w:proofErr w:type="gramStart"/>
@@ -5004,8 +4965,257 @@
           </wp:inline>
         </w:drawing>
       </w:r>
+    </w:p>
+    <w:p>
+      <w:pPr>
+        <w:spacing w:after="0"/>
+        <w:jc w:val="both"/>
+      </w:pPr>
+    </w:p>
+    <w:p>
+      <w:pPr>
+        <w:pStyle w:val="PargrafodaLista"/>
+        <w:numPr>
+          <w:ilvl w:val="0"/>
+          <w:numId w:val="2"/>
+        </w:numPr>
+        <w:spacing w:after="0"/>
+        <w:jc w:val="both"/>
+        <w:rPr>
+          <w:b/>
+          <w:sz w:val="24"/>
+          <w:szCs w:val="24"/>
+        </w:rPr>
+      </w:pPr>
+      <w:r>
+        <w:rPr>
+          <w:b/>
+          <w:sz w:val="24"/>
+          <w:szCs w:val="24"/>
+        </w:rPr>
+        <w:t xml:space="preserve">Capítulo </w:t>
+      </w:r>
+      <w:r>
+        <w:rPr>
+          <w:b/>
+          <w:sz w:val="24"/>
+          <w:szCs w:val="24"/>
+        </w:rPr>
+        <w:t>10</w:t>
+      </w:r>
+      <w:r>
+        <w:rPr>
+          <w:b/>
+          <w:sz w:val="24"/>
+          <w:szCs w:val="24"/>
+        </w:rPr>
+        <w:t xml:space="preserve"> Aula </w:t>
+      </w:r>
+      <w:r>
+        <w:rPr>
+          <w:b/>
+          <w:sz w:val="24"/>
+          <w:szCs w:val="24"/>
+        </w:rPr>
+        <w:t>1</w:t>
+      </w:r>
+      <w:r>
+        <w:rPr>
+          <w:b/>
+          <w:sz w:val="24"/>
+          <w:szCs w:val="24"/>
+        </w:rPr>
+        <w:t xml:space="preserve"> –</w:t>
+      </w:r>
+      <w:r>
+        <w:rPr>
+          <w:b/>
+          <w:sz w:val="24"/>
+          <w:szCs w:val="24"/>
+        </w:rPr>
+        <w:t xml:space="preserve"> Links e Âncoras em HTML5</w:t>
+      </w:r>
+    </w:p>
+    <w:p>
+      <w:pPr>
+        <w:spacing w:after="0"/>
+        <w:jc w:val="both"/>
+      </w:pPr>
+      <w:r>
+        <w:t xml:space="preserve">A </w:t>
+      </w:r>
+      <w:proofErr w:type="spellStart"/>
+      <w:r>
+        <w:t>tag</w:t>
+      </w:r>
+      <w:proofErr w:type="spellEnd"/>
+      <w:r>
+        <w:t xml:space="preserve"> A serve para criar um link.</w:t>
+      </w:r>
+    </w:p>
+    <w:p>
+      <w:pPr>
+        <w:spacing w:after="0"/>
+        <w:jc w:val="both"/>
+      </w:pPr>
+      <w:r>
+        <w:t>O parâmetro TARGET serve para mostrar onde a URL será aberta (nova aba, na mesma aba...)</w:t>
+      </w:r>
+    </w:p>
+    <w:p>
+      <w:pPr>
+        <w:spacing w:after="0"/>
+        <w:jc w:val="both"/>
+      </w:pPr>
+      <w:r>
+        <w:t>Temos “_</w:t>
+      </w:r>
+      <w:proofErr w:type="spellStart"/>
+      <w:r>
+        <w:t>blank</w:t>
+      </w:r>
+      <w:proofErr w:type="spellEnd"/>
+      <w:r>
+        <w:t>”, “_</w:t>
+      </w:r>
+      <w:proofErr w:type="spellStart"/>
+      <w:r>
+        <w:t>parent</w:t>
+      </w:r>
+      <w:proofErr w:type="spellEnd"/>
+      <w:r>
+        <w:t>”, “_self” e “_top”.</w:t>
+      </w:r>
+    </w:p>
+    <w:p>
+      <w:pPr>
+        <w:spacing w:after="0"/>
+        <w:jc w:val="both"/>
+      </w:pPr>
+      <w:r>
+        <w:lastRenderedPageBreak/>
+        <w:t>O parâmetro</w:t>
+      </w:r>
+      <w:r>
+        <w:t xml:space="preserve"> REL </w:t>
+      </w:r>
+      <w:r>
+        <w:t>é</w:t>
+      </w:r>
+      <w:r>
+        <w:t xml:space="preserve"> para </w:t>
+      </w:r>
+      <w:r>
+        <w:t>saber</w:t>
+      </w:r>
+      <w:r>
+        <w:t xml:space="preserve"> se é um link interno ou externo.</w:t>
+      </w:r>
+      <w:r>
+        <w:t xml:space="preserve"> </w:t>
+      </w:r>
+    </w:p>
+    <w:p>
+      <w:pPr>
+        <w:spacing w:after="0"/>
+        <w:jc w:val="both"/>
+      </w:pPr>
+    </w:p>
+    <w:p>
+      <w:pPr>
+        <w:pStyle w:val="PargrafodaLista"/>
+        <w:numPr>
+          <w:ilvl w:val="0"/>
+          <w:numId w:val="2"/>
+        </w:numPr>
+        <w:spacing w:after="0"/>
+        <w:jc w:val="both"/>
+        <w:rPr>
+          <w:b/>
+          <w:sz w:val="24"/>
+          <w:szCs w:val="24"/>
+        </w:rPr>
+      </w:pPr>
+      <w:r>
+        <w:rPr>
+          <w:b/>
+          <w:sz w:val="24"/>
+          <w:szCs w:val="24"/>
+        </w:rPr>
+        <w:t xml:space="preserve">Capítulo </w:t>
+      </w:r>
+      <w:r>
+        <w:rPr>
+          <w:b/>
+          <w:sz w:val="24"/>
+          <w:szCs w:val="24"/>
+        </w:rPr>
+        <w:t>10</w:t>
+      </w:r>
+      <w:r>
+        <w:rPr>
+          <w:b/>
+          <w:sz w:val="24"/>
+          <w:szCs w:val="24"/>
+        </w:rPr>
+        <w:t xml:space="preserve"> Aula </w:t>
+      </w:r>
+      <w:r>
+        <w:rPr>
+          <w:b/>
+          <w:sz w:val="24"/>
+          <w:szCs w:val="24"/>
+        </w:rPr>
+        <w:t>2</w:t>
+      </w:r>
+      <w:r>
+        <w:rPr>
+          <w:b/>
+          <w:sz w:val="24"/>
+          <w:szCs w:val="24"/>
+        </w:rPr>
+        <w:t xml:space="preserve"> –</w:t>
+      </w:r>
+      <w:r>
+        <w:rPr>
+          <w:b/>
+          <w:sz w:val="24"/>
+          <w:szCs w:val="24"/>
+        </w:rPr>
+        <w:t xml:space="preserve"> </w:t>
+      </w:r>
       <w:bookmarkStart w:id="0" w:name="_GoBack"/>
       <w:bookmarkEnd w:id="0"/>
+    </w:p>
+    <w:p>
+      <w:pPr>
+        <w:spacing w:after="0"/>
+        <w:jc w:val="both"/>
+      </w:pPr>
+    </w:p>
+    <w:p>
+      <w:pPr>
+        <w:spacing w:after="0"/>
+        <w:jc w:val="both"/>
+      </w:pPr>
+    </w:p>
+    <w:p>
+      <w:pPr>
+        <w:spacing w:after="0"/>
+        <w:jc w:val="both"/>
+      </w:pPr>
+    </w:p>
+    <w:p>
+      <w:pPr>
+        <w:spacing w:after="0"/>
+        <w:jc w:val="both"/>
+      </w:pPr>
+    </w:p>
+    <w:p>
+      <w:pPr>
+        <w:spacing w:after="0"/>
+        <w:jc w:val="both"/>
+      </w:pPr>
     </w:p>
     <w:p>
       <w:pPr>
@@ -6121,7 +6331,7 @@
 </file>
 
 <file path=customXml/itemProps1.xml><?xml version="1.0" encoding="utf-8"?>
-<ds:datastoreItem xmlns:ds="http://schemas.openxmlformats.org/officeDocument/2006/customXml" ds:itemID="{96E9E858-B801-4240-B45B-A670F277D146}">
+<ds:datastoreItem xmlns:ds="http://schemas.openxmlformats.org/officeDocument/2006/customXml" ds:itemID="{54DEFDE5-768D-46FB-8A8E-995D5FFE446E}">
   <ds:schemaRefs>
     <ds:schemaRef ds:uri="http://schemas.openxmlformats.org/officeDocument/2006/bibliography"/>
   </ds:schemaRefs>

</xml_diff>

<commit_message>
Cap 10 Aula 2
</commit_message>
<xml_diff>
--- a/Curso de HTML5 e CSS3.docx
+++ b/Curso de HTML5 e CSS3.docx
@@ -5184,26 +5184,88 @@
         </w:rPr>
         <w:t xml:space="preserve"> </w:t>
       </w:r>
+      <w:r>
+        <w:rPr>
+          <w:b/>
+          <w:sz w:val="24"/>
+          <w:szCs w:val="24"/>
+        </w:rPr>
+        <w:t>Links internos</w:t>
+      </w:r>
+    </w:p>
+    <w:p>
+      <w:pPr>
+        <w:spacing w:after="0"/>
+        <w:jc w:val="both"/>
+      </w:pPr>
+      <w:r>
+        <w:rPr>
+          <w:b/>
+        </w:rPr>
+        <w:t>REL</w:t>
+      </w:r>
+      <w:r>
+        <w:rPr>
+          <w:b/>
+        </w:rPr>
+        <w:t>=“NEXT”</w:t>
+      </w:r>
+      <w:r>
+        <w:t xml:space="preserve"> indica a próxima página</w:t>
+      </w:r>
+    </w:p>
+    <w:p>
+      <w:pPr>
+        <w:spacing w:after="0"/>
+        <w:jc w:val="both"/>
+      </w:pPr>
+      <w:r>
+        <w:rPr>
+          <w:b/>
+        </w:rPr>
+        <w:t>REL=“PREV”</w:t>
+      </w:r>
+      <w:r>
+        <w:t xml:space="preserve"> indica a página anterior</w:t>
+      </w:r>
+    </w:p>
+    <w:p>
+      <w:pPr>
+        <w:spacing w:after="0"/>
+        <w:jc w:val="both"/>
+      </w:pPr>
+      <w:r>
+        <w:rPr>
+          <w:b/>
+        </w:rPr>
+        <w:t>REL</w:t>
+      </w:r>
+      <w:r>
+        <w:rPr>
+          <w:b/>
+        </w:rPr>
+        <w:t>=“NOFOLLOW”</w:t>
+      </w:r>
+      <w:r>
+        <w:t xml:space="preserve"> indica para o mecanismo de busca que não é para indexar este site. Serve para colocar em link de sites patrocinados.</w:t>
+      </w:r>
+    </w:p>
+    <w:p>
+      <w:pPr>
+        <w:spacing w:after="0"/>
+        <w:jc w:val="both"/>
+      </w:pPr>
+      <w:r>
+        <w:rPr>
+          <w:b/>
+        </w:rPr>
+        <w:t>TARGET=”_SELF”</w:t>
+      </w:r>
+      <w:r>
+        <w:t xml:space="preserve"> indica que vai abrir o link na mesma página.</w:t>
+      </w:r>
       <w:bookmarkStart w:id="0" w:name="_GoBack"/>
       <w:bookmarkEnd w:id="0"/>
-    </w:p>
-    <w:p>
-      <w:pPr>
-        <w:spacing w:after="0"/>
-        <w:jc w:val="both"/>
-      </w:pPr>
-    </w:p>
-    <w:p>
-      <w:pPr>
-        <w:spacing w:after="0"/>
-        <w:jc w:val="both"/>
-      </w:pPr>
-    </w:p>
-    <w:p>
-      <w:pPr>
-        <w:spacing w:after="0"/>
-        <w:jc w:val="both"/>
-      </w:pPr>
     </w:p>
     <w:p>
       <w:pPr>
@@ -6331,7 +6393,7 @@
 </file>
 
 <file path=customXml/itemProps1.xml><?xml version="1.0" encoding="utf-8"?>
-<ds:datastoreItem xmlns:ds="http://schemas.openxmlformats.org/officeDocument/2006/customXml" ds:itemID="{54DEFDE5-768D-46FB-8A8E-995D5FFE446E}">
+<ds:datastoreItem xmlns:ds="http://schemas.openxmlformats.org/officeDocument/2006/customXml" ds:itemID="{31938635-69C7-46CE-9B09-7DD1ED9A7AF3}">
   <ds:schemaRefs>
     <ds:schemaRef ds:uri="http://schemas.openxmlformats.org/officeDocument/2006/bibliography"/>
   </ds:schemaRefs>

</xml_diff>